<commit_message>
thesis manuscript methods updates, tempres main script v1
</commit_message>
<xml_diff>
--- a/documents/manuscript/manuscript_260121.docx
+++ b/documents/manuscript/manuscript_260121.docx
@@ -337,7 +337,43 @@
         <w:rPr>
           <w:rFonts w:ascii="Times New Roman" w:hAnsi="Times New Roman" w:cs="Times New Roman"/>
         </w:rPr>
-        <w:t xml:space="preserve"> Fifty samples were collected from Site 1 (Crystal Bog), 38 samples were collected from Site 2 (Pleaphase </w:t>
+        <w:t xml:space="preserve"> </w:t>
+      </w:r>
+      <w:r>
+        <w:rPr>
+          <w:rFonts w:ascii="Times New Roman" w:hAnsi="Times New Roman" w:cs="Times New Roman"/>
+        </w:rPr>
+        <w:t xml:space="preserve">The number of samples collected from each site depended on how many plants </w:t>
+      </w:r>
+      <w:r>
+        <w:rPr>
+          <w:rFonts w:ascii="Times New Roman" w:hAnsi="Times New Roman" w:cs="Times New Roman"/>
+        </w:rPr>
+        <w:t xml:space="preserve">with </w:t>
+      </w:r>
+      <w:r>
+        <w:rPr>
+          <w:rFonts w:ascii="Times New Roman" w:hAnsi="Times New Roman" w:cs="Times New Roman"/>
+        </w:rPr>
+        <w:t>water-filled</w:t>
+      </w:r>
+      <w:r>
+        <w:rPr>
+          <w:rFonts w:ascii="Times New Roman" w:hAnsi="Times New Roman" w:cs="Times New Roman"/>
+        </w:rPr>
+        <w:t xml:space="preserve"> leaves </w:t>
+      </w:r>
+      <w:r>
+        <w:rPr>
+          <w:rFonts w:ascii="Times New Roman" w:hAnsi="Times New Roman" w:cs="Times New Roman"/>
+        </w:rPr>
+        <w:t xml:space="preserve">were available: 50 </w:t>
+      </w:r>
+      <w:r>
+        <w:rPr>
+          <w:rFonts w:ascii="Times New Roman" w:hAnsi="Times New Roman" w:cs="Times New Roman"/>
+        </w:rPr>
+        <w:t xml:space="preserve">from Site 1 (Crystal Bog), 38 from Site 2 (Pleaphase </w:t>
       </w:r>
       <w:r>
         <w:rPr>
@@ -349,7 +385,7 @@
         <w:rPr>
           <w:rFonts w:ascii="Times New Roman" w:hAnsi="Times New Roman" w:cs="Times New Roman"/>
         </w:rPr>
-        <w:t xml:space="preserve">), and eight samples were collected from Site 3 (Twisted Cyprus Bog). </w:t>
+        <w:t xml:space="preserve">), eight from Site 3 (Twisted Cyprus Bog). </w:t>
       </w:r>
       <w:r>
         <w:rPr>
@@ -623,199 +659,7 @@
           <w:i/>
           <w:iCs/>
         </w:rPr>
-        <w:t>H. rosa</w:t>
-      </w:r>
-      <w:r>
-        <w:rPr>
-          <w:rFonts w:ascii="Times New Roman" w:hAnsi="Times New Roman" w:cs="Times New Roman"/>
-        </w:rPr>
-        <w:t xml:space="preserve">. The excess leaf water discarded during </w:t>
-      </w:r>
-      <w:r>
-        <w:rPr>
-          <w:rFonts w:ascii="Times New Roman" w:hAnsi="Times New Roman" w:cs="Times New Roman"/>
-        </w:rPr>
-        <w:t>this process</w:t>
-      </w:r>
-      <w:r>
-        <w:rPr>
-          <w:rFonts w:ascii="Times New Roman" w:hAnsi="Times New Roman" w:cs="Times New Roman"/>
-        </w:rPr>
-        <w:t xml:space="preserve"> was filtered using a </w:t>
-      </w:r>
-      <w:r>
-        <w:rPr>
-          <w:rFonts w:ascii="Times New Roman" w:hAnsi="Times New Roman" w:cs="Times New Roman"/>
-        </w:rPr>
-        <w:t>35</w:t>
-      </w:r>
-      <w:r>
-        <w:rPr>
-          <w:rFonts w:ascii="Times New Roman" w:hAnsi="Times New Roman" w:cs="Times New Roman"/>
-        </w:rPr>
-        <w:t xml:space="preserve"> </w:t>
-      </w:r>
-      <w:r>
-        <w:rPr>
-          <w:rFonts w:ascii="Times New Roman" w:hAnsi="Times New Roman" w:cs="Times New Roman"/>
-        </w:rPr>
-        <w:t>µ</w:t>
-      </w:r>
-      <w:r>
-        <w:rPr>
-          <w:rFonts w:ascii="Times New Roman" w:hAnsi="Times New Roman" w:cs="Times New Roman"/>
-        </w:rPr>
-        <w:t xml:space="preserve">m </w:t>
-      </w:r>
-      <w:r>
-        <w:rPr>
-          <w:rFonts w:ascii="Times New Roman" w:hAnsi="Times New Roman" w:cs="Times New Roman"/>
-        </w:rPr>
-        <w:t xml:space="preserve">cell strainer </w:t>
-      </w:r>
-      <w:r>
-        <w:rPr>
-          <w:rFonts w:ascii="Times New Roman" w:hAnsi="Times New Roman" w:cs="Times New Roman"/>
-        </w:rPr>
-        <w:t xml:space="preserve">and frozen </w:t>
-      </w:r>
-      <w:r>
-        <w:rPr>
-          <w:rFonts w:ascii="Times New Roman" w:hAnsi="Times New Roman" w:cs="Times New Roman"/>
-        </w:rPr>
-        <w:t xml:space="preserve">in 1.5 ml tubes </w:t>
-      </w:r>
-      <w:r>
-        <w:rPr>
-          <w:rFonts w:ascii="Times New Roman" w:hAnsi="Times New Roman" w:cs="Times New Roman"/>
-        </w:rPr>
-        <w:t>for later use</w:t>
-      </w:r>
-      <w:r>
-        <w:rPr>
-          <w:rFonts w:ascii="Times New Roman" w:hAnsi="Times New Roman" w:cs="Times New Roman"/>
-        </w:rPr>
-        <w:t xml:space="preserve">. </w:t>
-      </w:r>
-      <w:r>
-        <w:rPr>
-          <w:rFonts w:ascii="Times New Roman" w:hAnsi="Times New Roman" w:cs="Times New Roman"/>
-        </w:rPr>
-        <w:t>Sample tub</w:t>
-      </w:r>
-      <w:r>
-        <w:rPr>
-          <w:rFonts w:ascii="Times New Roman" w:hAnsi="Times New Roman" w:cs="Times New Roman"/>
-        </w:rPr>
-        <w:t>e</w:t>
-      </w:r>
-      <w:r>
-        <w:rPr>
-          <w:rFonts w:ascii="Times New Roman" w:hAnsi="Times New Roman" w:cs="Times New Roman"/>
-        </w:rPr>
-        <w:t xml:space="preserve"> lids were sealed </w:t>
-      </w:r>
-      <w:r>
-        <w:rPr>
-          <w:rFonts w:ascii="Times New Roman" w:hAnsi="Times New Roman" w:cs="Times New Roman"/>
-        </w:rPr>
-        <w:t>with</w:t>
-      </w:r>
-      <w:r>
-        <w:rPr>
-          <w:rFonts w:ascii="Times New Roman" w:hAnsi="Times New Roman" w:cs="Times New Roman"/>
-        </w:rPr>
-        <w:t xml:space="preserve"> parafilm and transported via commercial flight in a checked bag to California State University, Northridge.</w:t>
-      </w:r>
-      <w:r>
-        <w:rPr>
-          <w:rFonts w:ascii="Times New Roman" w:hAnsi="Times New Roman" w:cs="Times New Roman"/>
-        </w:rPr>
-        <w:t xml:space="preserve"> Sample tubes were then stored in a growth chamber with a </w:t>
-      </w:r>
-      <w:r>
-        <w:rPr>
-          <w:rFonts w:ascii="Times New Roman" w:hAnsi="Times New Roman" w:cs="Times New Roman"/>
-        </w:rPr>
-        <w:t>12/12-hour</w:t>
-      </w:r>
-      <w:r>
-        <w:rPr>
-          <w:rFonts w:ascii="Times New Roman" w:hAnsi="Times New Roman" w:cs="Times New Roman"/>
-        </w:rPr>
-        <w:t xml:space="preserve"> </w:t>
-      </w:r>
-      <w:r>
-        <w:rPr>
-          <w:rFonts w:ascii="Times New Roman" w:hAnsi="Times New Roman" w:cs="Times New Roman"/>
-        </w:rPr>
-        <w:t>light</w:t>
-      </w:r>
-      <w:r>
-        <w:rPr>
-          <w:rFonts w:ascii="Times New Roman" w:hAnsi="Times New Roman" w:cs="Times New Roman"/>
-        </w:rPr>
-        <w:t>/dark cycle, at 25</w:t>
-      </w:r>
-      <w:r>
-        <w:rPr>
-          <w:rFonts w:ascii="Times New Roman" w:hAnsi="Times New Roman" w:cs="Times New Roman"/>
-        </w:rPr>
-        <w:t>°</w:t>
-      </w:r>
-      <w:r>
-        <w:rPr>
-          <w:rFonts w:ascii="Times New Roman" w:hAnsi="Times New Roman" w:cs="Times New Roman"/>
-        </w:rPr>
-        <w:t>C during the day and 18</w:t>
-      </w:r>
-      <w:r>
-        <w:rPr>
-          <w:rFonts w:ascii="Times New Roman" w:hAnsi="Times New Roman" w:cs="Times New Roman"/>
-        </w:rPr>
-        <w:t>°</w:t>
-      </w:r>
-      <w:r>
-        <w:rPr>
-          <w:rFonts w:ascii="Times New Roman" w:hAnsi="Times New Roman" w:cs="Times New Roman"/>
-        </w:rPr>
-        <w:t>C at night.</w:t>
-      </w:r>
-      <w:r>
-        <w:rPr>
-          <w:rFonts w:ascii="Times New Roman" w:hAnsi="Times New Roman" w:cs="Times New Roman"/>
-        </w:rPr>
-        <w:t xml:space="preserve"> A</w:t>
-      </w:r>
-      <w:r>
-        <w:rPr>
-          <w:rFonts w:ascii="Times New Roman" w:hAnsi="Times New Roman" w:cs="Times New Roman"/>
-        </w:rPr>
-        <w:t xml:space="preserve"> 100 </w:t>
-      </w:r>
-      <w:r>
-        <w:rPr>
-          <w:rFonts w:ascii="Times New Roman" w:hAnsi="Times New Roman" w:cs="Times New Roman"/>
-        </w:rPr>
-        <w:t>µ</w:t>
-      </w:r>
-      <w:r>
-        <w:rPr>
-          <w:rFonts w:ascii="Times New Roman" w:hAnsi="Times New Roman" w:cs="Times New Roman"/>
-        </w:rPr>
-        <w:t xml:space="preserve">l sample from each tube </w:t>
-      </w:r>
-      <w:r>
-        <w:rPr>
-          <w:rFonts w:ascii="Times New Roman" w:hAnsi="Times New Roman" w:cs="Times New Roman"/>
-        </w:rPr>
-        <w:t>was</w:t>
-      </w:r>
-      <w:r>
-        <w:rPr>
-          <w:rFonts w:ascii="Times New Roman" w:hAnsi="Times New Roman" w:cs="Times New Roman"/>
-        </w:rPr>
-        <w:t xml:space="preserve"> scored for the presence of </w:t>
+        <w:t>H</w:t>
       </w:r>
       <w:r>
         <w:rPr>
@@ -823,76 +667,7 @@
           <w:i/>
           <w:iCs/>
         </w:rPr>
-        <w:t>Habrotrocha rosa</w:t>
-      </w:r>
-      <w:r>
-        <w:rPr>
-          <w:rFonts w:ascii="Times New Roman" w:hAnsi="Times New Roman" w:cs="Times New Roman"/>
-        </w:rPr>
-        <w:t xml:space="preserve">, other species of </w:t>
-      </w:r>
-      <w:r>
-        <w:rPr>
-          <w:rFonts w:ascii="Times New Roman" w:hAnsi="Times New Roman" w:cs="Times New Roman"/>
-        </w:rPr>
-        <w:lastRenderedPageBreak/>
-        <w:t>rotifers, and ciliates.</w:t>
-      </w:r>
-      <w:r>
-        <w:rPr>
-          <w:rFonts w:ascii="Times New Roman" w:hAnsi="Times New Roman" w:cs="Times New Roman"/>
-        </w:rPr>
-        <w:t xml:space="preserve"> Samples were monitored daily for the presence of mosquito larvae, </w:t>
-      </w:r>
-      <w:r>
-        <w:rPr>
-          <w:rFonts w:ascii="Times New Roman" w:hAnsi="Times New Roman" w:cs="Times New Roman"/>
-        </w:rPr>
-        <w:t>and larvae</w:t>
-      </w:r>
-      <w:r>
-        <w:rPr>
-          <w:rFonts w:ascii="Times New Roman" w:hAnsi="Times New Roman" w:cs="Times New Roman"/>
-        </w:rPr>
-        <w:t xml:space="preserve"> were removed upon detection.</w:t>
-      </w:r>
-    </w:p>
-    <w:p>
-      <w:pPr>
-        <w:spacing w:after="0" w:line="480" w:lineRule="auto"/>
-        <w:rPr>
-          <w:rFonts w:ascii="Times New Roman" w:hAnsi="Times New Roman" w:cs="Times New Roman"/>
-        </w:rPr>
-      </w:pPr>
-    </w:p>
-    <w:p>
-      <w:pPr>
-        <w:spacing w:after="0" w:line="480" w:lineRule="auto"/>
-        <w:rPr>
-          <w:rFonts w:ascii="Times New Roman" w:hAnsi="Times New Roman" w:cs="Times New Roman"/>
-        </w:rPr>
-      </w:pPr>
-      <w:r>
-        <w:rPr>
-          <w:rFonts w:ascii="Times New Roman" w:hAnsi="Times New Roman" w:cs="Times New Roman"/>
-          <w:u w:val="single"/>
-        </w:rPr>
-        <w:t>Rotifer Isolation and Rearing</w:t>
-      </w:r>
-    </w:p>
-    <w:p>
-      <w:pPr>
-        <w:spacing w:after="0" w:line="480" w:lineRule="auto"/>
-        <w:ind w:firstLine="720"/>
-        <w:rPr>
-          <w:rFonts w:ascii="Times New Roman" w:hAnsi="Times New Roman" w:cs="Times New Roman"/>
-        </w:rPr>
-      </w:pPr>
-      <w:r>
-        <w:rPr>
-          <w:rFonts w:ascii="Times New Roman" w:hAnsi="Times New Roman" w:cs="Times New Roman"/>
-        </w:rPr>
-        <w:t xml:space="preserve">To establish clonal lines of </w:t>
+        <w:t>abrotrocha</w:t>
       </w:r>
       <w:r>
         <w:rPr>
@@ -900,7 +675,31 @@
           <w:i/>
           <w:iCs/>
         </w:rPr>
-        <w:t>H. rosa,</w:t>
+        <w:t xml:space="preserve"> rosa</w:t>
+      </w:r>
+      <w:r>
+        <w:rPr>
+          <w:rFonts w:ascii="Times New Roman" w:hAnsi="Times New Roman" w:cs="Times New Roman"/>
+        </w:rPr>
+        <w:t xml:space="preserve">. The excess leaf water discarded during </w:t>
+      </w:r>
+      <w:r>
+        <w:rPr>
+          <w:rFonts w:ascii="Times New Roman" w:hAnsi="Times New Roman" w:cs="Times New Roman"/>
+        </w:rPr>
+        <w:t>this process</w:t>
+      </w:r>
+      <w:r>
+        <w:rPr>
+          <w:rFonts w:ascii="Times New Roman" w:hAnsi="Times New Roman" w:cs="Times New Roman"/>
+        </w:rPr>
+        <w:t xml:space="preserve"> was filtered using a </w:t>
+      </w:r>
+      <w:r>
+        <w:rPr>
+          <w:rFonts w:ascii="Times New Roman" w:hAnsi="Times New Roman" w:cs="Times New Roman"/>
+        </w:rPr>
+        <w:t>35</w:t>
       </w:r>
       <w:r>
         <w:rPr>
@@ -912,19 +711,85 @@
         <w:rPr>
           <w:rFonts w:ascii="Times New Roman" w:hAnsi="Times New Roman" w:cs="Times New Roman"/>
         </w:rPr>
-        <w:t xml:space="preserve">I isolated </w:t>
-      </w:r>
-      <w:r>
-        <w:rPr>
-          <w:rFonts w:ascii="Times New Roman" w:hAnsi="Times New Roman" w:cs="Times New Roman"/>
-        </w:rPr>
-        <w:t>individual rotifers leaf water samples</w:t>
-      </w:r>
-      <w:r>
-        <w:rPr>
-          <w:rFonts w:ascii="Times New Roman" w:hAnsi="Times New Roman" w:cs="Times New Roman"/>
-        </w:rPr>
-        <w:t>.</w:t>
+        <w:t>µ</w:t>
+      </w:r>
+      <w:r>
+        <w:rPr>
+          <w:rFonts w:ascii="Times New Roman" w:hAnsi="Times New Roman" w:cs="Times New Roman"/>
+        </w:rPr>
+        <w:t xml:space="preserve">m </w:t>
+      </w:r>
+      <w:r>
+        <w:rPr>
+          <w:rFonts w:ascii="Times New Roman" w:hAnsi="Times New Roman" w:cs="Times New Roman"/>
+        </w:rPr>
+        <w:t xml:space="preserve">cell strainer </w:t>
+      </w:r>
+      <w:r>
+        <w:rPr>
+          <w:rFonts w:ascii="Times New Roman" w:hAnsi="Times New Roman" w:cs="Times New Roman"/>
+        </w:rPr>
+        <w:t xml:space="preserve">and frozen </w:t>
+      </w:r>
+      <w:r>
+        <w:rPr>
+          <w:rFonts w:ascii="Times New Roman" w:hAnsi="Times New Roman" w:cs="Times New Roman"/>
+        </w:rPr>
+        <w:t xml:space="preserve">in 1.5 ml tubes </w:t>
+      </w:r>
+      <w:r>
+        <w:rPr>
+          <w:rFonts w:ascii="Times New Roman" w:hAnsi="Times New Roman" w:cs="Times New Roman"/>
+        </w:rPr>
+        <w:t>for later use</w:t>
+      </w:r>
+      <w:r>
+        <w:rPr>
+          <w:rFonts w:ascii="Times New Roman" w:hAnsi="Times New Roman" w:cs="Times New Roman"/>
+        </w:rPr>
+        <w:t xml:space="preserve">. </w:t>
+      </w:r>
+      <w:r>
+        <w:rPr>
+          <w:rFonts w:ascii="Times New Roman" w:hAnsi="Times New Roman" w:cs="Times New Roman"/>
+        </w:rPr>
+        <w:t>Sample tub</w:t>
+      </w:r>
+      <w:r>
+        <w:rPr>
+          <w:rFonts w:ascii="Times New Roman" w:hAnsi="Times New Roman" w:cs="Times New Roman"/>
+        </w:rPr>
+        <w:t>e</w:t>
+      </w:r>
+      <w:r>
+        <w:rPr>
+          <w:rFonts w:ascii="Times New Roman" w:hAnsi="Times New Roman" w:cs="Times New Roman"/>
+        </w:rPr>
+        <w:t xml:space="preserve"> lids were sealed </w:t>
+      </w:r>
+      <w:r>
+        <w:rPr>
+          <w:rFonts w:ascii="Times New Roman" w:hAnsi="Times New Roman" w:cs="Times New Roman"/>
+        </w:rPr>
+        <w:t>with</w:t>
+      </w:r>
+      <w:r>
+        <w:rPr>
+          <w:rFonts w:ascii="Times New Roman" w:hAnsi="Times New Roman" w:cs="Times New Roman"/>
+        </w:rPr>
+        <w:t xml:space="preserve"> parafilm and transported via commercial flight in a checked bag to California State University, Northridge.</w:t>
+      </w:r>
+      <w:r>
+        <w:rPr>
+          <w:rFonts w:ascii="Times New Roman" w:hAnsi="Times New Roman" w:cs="Times New Roman"/>
+        </w:rPr>
+        <w:t xml:space="preserve"> Sample tubes were then stored in a growth chamber with a </w:t>
+      </w:r>
+      <w:r>
+        <w:rPr>
+          <w:rFonts w:ascii="Times New Roman" w:hAnsi="Times New Roman" w:cs="Times New Roman"/>
+        </w:rPr>
+        <w:t>12/12-hour</w:t>
       </w:r>
       <w:r>
         <w:rPr>
@@ -936,134 +801,73 @@
         <w:rPr>
           <w:rFonts w:ascii="Times New Roman" w:hAnsi="Times New Roman" w:cs="Times New Roman"/>
         </w:rPr>
-        <w:t>Of the 97 leaf water samples collected, only seven from Site 1, six from Site 2, and two from Site 3 were likely candidates for isolation. The remaining samples either had no rotifers or were so densely populated by small ciliates that isolating rotifers without contamination was impractical. From each leaf water sample, I isolated between 20 and 50 individuals. While I attempted to isolate some individuals from the Site 3 samples, none of those isolations were successful. Because of this, subsequent experiments only include Sites 1 and 2.</w:t>
-      </w:r>
-    </w:p>
-    <w:p>
-      <w:pPr>
-        <w:spacing w:after="0" w:line="480" w:lineRule="auto"/>
-        <w:ind w:firstLine="720"/>
-        <w:rPr>
-          <w:rFonts w:ascii="Times New Roman" w:hAnsi="Times New Roman" w:cs="Times New Roman"/>
-        </w:rPr>
-      </w:pPr>
-      <w:r>
-        <w:rPr>
-          <w:rFonts w:ascii="Times New Roman" w:hAnsi="Times New Roman" w:cs="Times New Roman"/>
-        </w:rPr>
-        <w:t>I</w:t>
-      </w:r>
-      <w:r>
-        <w:rPr>
-          <w:rFonts w:ascii="Times New Roman" w:hAnsi="Times New Roman" w:cs="Times New Roman"/>
-        </w:rPr>
-        <w:t xml:space="preserve"> performed </w:t>
-      </w:r>
-      <w:r>
-        <w:rPr>
-          <w:rFonts w:ascii="Times New Roman" w:hAnsi="Times New Roman" w:cs="Times New Roman"/>
-        </w:rPr>
-        <w:t xml:space="preserve">the isolations </w:t>
-      </w:r>
-      <w:r>
-        <w:rPr>
-          <w:rFonts w:ascii="Times New Roman" w:hAnsi="Times New Roman" w:cs="Times New Roman"/>
-        </w:rPr>
-        <w:t xml:space="preserve">in six-well culture plates by capturing rotifers </w:t>
-      </w:r>
-      <w:r>
-        <w:rPr>
-          <w:rFonts w:ascii="Times New Roman" w:hAnsi="Times New Roman" w:cs="Times New Roman"/>
-        </w:rPr>
-        <w:t>with</w:t>
-      </w:r>
-      <w:r>
-        <w:rPr>
-          <w:rFonts w:ascii="Times New Roman" w:hAnsi="Times New Roman" w:cs="Times New Roman"/>
-        </w:rPr>
-        <w:t xml:space="preserve"> </w:t>
-      </w:r>
-      <w:r>
-        <w:rPr>
-          <w:rFonts w:ascii="Times New Roman" w:hAnsi="Times New Roman" w:cs="Times New Roman"/>
-        </w:rPr>
-        <w:t>pulled glass Pasteur pipettes</w:t>
-      </w:r>
-      <w:r>
-        <w:rPr>
-          <w:rFonts w:ascii="Times New Roman" w:hAnsi="Times New Roman" w:cs="Times New Roman"/>
-        </w:rPr>
-        <w:t xml:space="preserve">, which provide an extremely small aperture well-suited for moving individual rotifers. Captured rotifers were washed </w:t>
-      </w:r>
-      <w:r>
-        <w:rPr>
-          <w:rFonts w:ascii="Times New Roman" w:hAnsi="Times New Roman" w:cs="Times New Roman"/>
-        </w:rPr>
-        <w:t>three or more</w:t>
-      </w:r>
-      <w:r>
-        <w:rPr>
-          <w:rFonts w:ascii="Times New Roman" w:hAnsi="Times New Roman" w:cs="Times New Roman"/>
-        </w:rPr>
-        <w:t xml:space="preserve"> times</w:t>
-      </w:r>
-      <w:r>
-        <w:rPr>
-          <w:rFonts w:ascii="Times New Roman" w:hAnsi="Times New Roman" w:cs="Times New Roman"/>
-        </w:rPr>
-        <w:t xml:space="preserve"> in </w:t>
-      </w:r>
-      <w:r>
-        <w:rPr>
-          <w:rFonts w:ascii="Times New Roman" w:hAnsi="Times New Roman" w:cs="Times New Roman"/>
-        </w:rPr>
-        <w:t xml:space="preserve">an excess of </w:t>
-      </w:r>
-      <w:r>
-        <w:rPr>
-          <w:rFonts w:ascii="Times New Roman" w:hAnsi="Times New Roman" w:cs="Times New Roman"/>
-        </w:rPr>
-        <w:t>sterile deionized water</w:t>
-      </w:r>
-      <w:r>
-        <w:rPr>
-          <w:rFonts w:ascii="Times New Roman" w:hAnsi="Times New Roman" w:cs="Times New Roman"/>
-        </w:rPr>
-        <w:t xml:space="preserve"> before being left alone for two weeks in the individual wells of 24-well culture plates</w:t>
-      </w:r>
-      <w:r>
-        <w:rPr>
-          <w:rFonts w:ascii="Times New Roman" w:hAnsi="Times New Roman" w:cs="Times New Roman"/>
-        </w:rPr>
-        <w:t>.</w:t>
-      </w:r>
-      <w:r>
-        <w:rPr>
-          <w:rFonts w:ascii="Times New Roman" w:hAnsi="Times New Roman" w:cs="Times New Roman"/>
-        </w:rPr>
-        <w:t xml:space="preserve"> </w:t>
-      </w:r>
-    </w:p>
-    <w:p>
-      <w:pPr>
-        <w:spacing w:after="0" w:line="480" w:lineRule="auto"/>
-        <w:rPr>
-          <w:rFonts w:ascii="Times New Roman" w:hAnsi="Times New Roman" w:cs="Times New Roman"/>
-        </w:rPr>
-      </w:pPr>
-    </w:p>
-    <w:p>
-      <w:pPr>
-        <w:spacing w:after="0" w:line="480" w:lineRule="auto"/>
-        <w:rPr>
-          <w:rFonts w:ascii="Times New Roman" w:hAnsi="Times New Roman" w:cs="Times New Roman"/>
-        </w:rPr>
-      </w:pPr>
-      <w:r>
-        <w:rPr>
-          <w:rFonts w:ascii="Times New Roman" w:hAnsi="Times New Roman" w:cs="Times New Roman"/>
-        </w:rPr>
-        <w:t xml:space="preserve">In order to test for diversity in response to temperature, clonal cultures of </w:t>
+        <w:t>light</w:t>
+      </w:r>
+      <w:r>
+        <w:rPr>
+          <w:rFonts w:ascii="Times New Roman" w:hAnsi="Times New Roman" w:cs="Times New Roman"/>
+        </w:rPr>
+        <w:t>/dark cycle, at 25</w:t>
+      </w:r>
+      <w:r>
+        <w:rPr>
+          <w:rFonts w:ascii="Times New Roman" w:hAnsi="Times New Roman" w:cs="Times New Roman"/>
+        </w:rPr>
+        <w:t>°</w:t>
+      </w:r>
+      <w:r>
+        <w:rPr>
+          <w:rFonts w:ascii="Times New Roman" w:hAnsi="Times New Roman" w:cs="Times New Roman"/>
+        </w:rPr>
+        <w:t>C during the day and 18</w:t>
+      </w:r>
+      <w:r>
+        <w:rPr>
+          <w:rFonts w:ascii="Times New Roman" w:hAnsi="Times New Roman" w:cs="Times New Roman"/>
+        </w:rPr>
+        <w:t>°</w:t>
+      </w:r>
+      <w:r>
+        <w:rPr>
+          <w:rFonts w:ascii="Times New Roman" w:hAnsi="Times New Roman" w:cs="Times New Roman"/>
+        </w:rPr>
+        <w:t>C at night.</w:t>
+      </w:r>
+      <w:r>
+        <w:rPr>
+          <w:rFonts w:ascii="Times New Roman" w:hAnsi="Times New Roman" w:cs="Times New Roman"/>
+        </w:rPr>
+        <w:t xml:space="preserve"> A</w:t>
+      </w:r>
+      <w:r>
+        <w:rPr>
+          <w:rFonts w:ascii="Times New Roman" w:hAnsi="Times New Roman" w:cs="Times New Roman"/>
+        </w:rPr>
+        <w:t xml:space="preserve"> 100 </w:t>
+      </w:r>
+      <w:r>
+        <w:rPr>
+          <w:rFonts w:ascii="Times New Roman" w:hAnsi="Times New Roman" w:cs="Times New Roman"/>
+        </w:rPr>
+        <w:t>µ</w:t>
+      </w:r>
+      <w:r>
+        <w:rPr>
+          <w:rFonts w:ascii="Times New Roman" w:hAnsi="Times New Roman" w:cs="Times New Roman"/>
+        </w:rPr>
+        <w:t xml:space="preserve">l sample from each tube </w:t>
+      </w:r>
+      <w:r>
+        <w:rPr>
+          <w:rFonts w:ascii="Times New Roman" w:hAnsi="Times New Roman" w:cs="Times New Roman"/>
+        </w:rPr>
+        <w:t>was</w:t>
+      </w:r>
+      <w:r>
+        <w:rPr>
+          <w:rFonts w:ascii="Times New Roman" w:hAnsi="Times New Roman" w:cs="Times New Roman"/>
+        </w:rPr>
+        <w:t xml:space="preserve"> scored for the presence of </w:t>
       </w:r>
       <w:r>
         <w:rPr>
@@ -1071,317 +875,8 @@
           <w:i/>
           <w:iCs/>
         </w:rPr>
-        <w:t>H. rosa</w:t>
-      </w:r>
-      <w:r>
-        <w:rPr>
-          <w:rFonts w:ascii="Times New Roman" w:hAnsi="Times New Roman" w:cs="Times New Roman"/>
-        </w:rPr>
-        <w:t xml:space="preserve"> were first established by isolating individuals from the field-collected leaf water samples. To be selected for use in isolations, leaf water samples had to meet two criteria: the absence of an overwhelming abundance of ciliates, and an estimated rotifer density of &gt;2 individuals per </w:t>
-      </w:r>
-      <w:r>
-        <w:rPr>
-          <w:rFonts w:ascii="Times New Roman" w:hAnsi="Times New Roman" w:cs="Times New Roman"/>
-        </w:rPr>
-        <w:t>100</w:t>
-      </w:r>
-      <w:r>
-        <w:rPr>
-          <w:rFonts w:ascii="Times New Roman" w:hAnsi="Times New Roman" w:cs="Times New Roman"/>
-        </w:rPr>
-        <w:t xml:space="preserve"> </w:t>
-      </w:r>
-      <w:r>
-        <w:rPr>
-          <w:rFonts w:ascii="Times New Roman" w:hAnsi="Times New Roman" w:cs="Times New Roman"/>
-        </w:rPr>
-        <w:t>µ</w:t>
-      </w:r>
-      <w:r>
-        <w:rPr>
-          <w:rFonts w:ascii="Times New Roman" w:hAnsi="Times New Roman" w:cs="Times New Roman"/>
-        </w:rPr>
-        <w:t>l.</w:t>
-      </w:r>
-      <w:r>
-        <w:rPr>
-          <w:rFonts w:ascii="Times New Roman" w:hAnsi="Times New Roman" w:cs="Times New Roman"/>
-        </w:rPr>
-        <w:t xml:space="preserve"> Meeting these criteria were seven samples from Site 1 (Crystal Bog), six samples from Site 2 (Pleaphase Savanna), and one sample from Site 3 (Twisted Cyprus Bog).</w:t>
-      </w:r>
-    </w:p>
-    <w:p>
-      <w:pPr>
-        <w:spacing w:after="0" w:line="480" w:lineRule="auto"/>
-        <w:rPr>
-          <w:rFonts w:ascii="Times New Roman" w:hAnsi="Times New Roman" w:cs="Times New Roman"/>
-        </w:rPr>
-      </w:pPr>
-    </w:p>
-    <w:p>
-      <w:pPr>
-        <w:spacing w:after="0" w:line="480" w:lineRule="auto"/>
-        <w:rPr>
-          <w:rFonts w:ascii="Times New Roman" w:hAnsi="Times New Roman" w:cs="Times New Roman"/>
-        </w:rPr>
-      </w:pPr>
-      <w:r>
-        <w:rPr>
-          <w:rFonts w:ascii="Times New Roman" w:hAnsi="Times New Roman" w:cs="Times New Roman"/>
-        </w:rPr>
         <w:lastRenderedPageBreak/>
-        <w:t xml:space="preserve">To isolate rotifers, 0.5 ml of leaf water was transferred into a 12-well tissue culture plate. </w:t>
-      </w:r>
-      <w:r>
-        <w:rPr>
-          <w:rFonts w:ascii="Times New Roman" w:hAnsi="Times New Roman" w:cs="Times New Roman"/>
-        </w:rPr>
-        <w:t xml:space="preserve">Individual rotifers were transferred </w:t>
-      </w:r>
-      <w:r>
-        <w:rPr>
-          <w:rFonts w:ascii="Times New Roman" w:hAnsi="Times New Roman" w:cs="Times New Roman"/>
-        </w:rPr>
-        <w:t>with</w:t>
-      </w:r>
-      <w:r>
-        <w:rPr>
-          <w:rFonts w:ascii="Times New Roman" w:hAnsi="Times New Roman" w:cs="Times New Roman"/>
-        </w:rPr>
-        <w:t xml:space="preserve"> the smallest volume </w:t>
-      </w:r>
-      <w:r>
-        <w:rPr>
-          <w:rFonts w:ascii="Times New Roman" w:hAnsi="Times New Roman" w:cs="Times New Roman"/>
-        </w:rPr>
-        <w:t xml:space="preserve">of leaf water </w:t>
-      </w:r>
-      <w:r>
-        <w:rPr>
-          <w:rFonts w:ascii="Times New Roman" w:hAnsi="Times New Roman" w:cs="Times New Roman"/>
-        </w:rPr>
-        <w:t xml:space="preserve">possible </w:t>
-      </w:r>
-      <w:r>
-        <w:rPr>
-          <w:rFonts w:ascii="Times New Roman" w:hAnsi="Times New Roman" w:cs="Times New Roman"/>
-        </w:rPr>
-        <w:t xml:space="preserve">using </w:t>
-      </w:r>
-      <w:r>
-        <w:rPr>
-          <w:rFonts w:ascii="Times New Roman" w:hAnsi="Times New Roman" w:cs="Times New Roman"/>
-        </w:rPr>
-        <w:t>a clean, pulled Pasteur pipette into another well filled with 0.5 ml of sterile spring water.</w:t>
-      </w:r>
-      <w:r>
-        <w:rPr>
-          <w:rFonts w:ascii="Times New Roman" w:hAnsi="Times New Roman" w:cs="Times New Roman"/>
-        </w:rPr>
-        <w:t xml:space="preserve"> This washing step was repeated a second time into another well of sterile spring water, and a third time into a</w:t>
-      </w:r>
-      <w:r>
-        <w:rPr>
-          <w:rFonts w:ascii="Times New Roman" w:hAnsi="Times New Roman" w:cs="Times New Roman"/>
-        </w:rPr>
-        <w:t xml:space="preserve">n </w:t>
-      </w:r>
-      <w:r>
-        <w:rPr>
-          <w:rFonts w:ascii="Times New Roman" w:hAnsi="Times New Roman" w:cs="Times New Roman"/>
-        </w:rPr>
-        <w:t>unoccupied</w:t>
-      </w:r>
-      <w:r>
-        <w:rPr>
-          <w:rFonts w:ascii="Times New Roman" w:hAnsi="Times New Roman" w:cs="Times New Roman"/>
-        </w:rPr>
-        <w:t xml:space="preserve"> well in a </w:t>
-      </w:r>
-      <w:r>
-        <w:rPr>
-          <w:rFonts w:ascii="Times New Roman" w:hAnsi="Times New Roman" w:cs="Times New Roman"/>
-        </w:rPr>
-        <w:t xml:space="preserve">24-well </w:t>
-      </w:r>
-      <w:r>
-        <w:rPr>
-          <w:rFonts w:ascii="Times New Roman" w:hAnsi="Times New Roman" w:cs="Times New Roman"/>
-        </w:rPr>
-        <w:t xml:space="preserve">tissue culture </w:t>
-      </w:r>
-      <w:r>
-        <w:rPr>
-          <w:rFonts w:ascii="Times New Roman" w:hAnsi="Times New Roman" w:cs="Times New Roman"/>
-        </w:rPr>
-        <w:t>plate</w:t>
-      </w:r>
-      <w:r>
-        <w:rPr>
-          <w:rFonts w:ascii="Times New Roman" w:hAnsi="Times New Roman" w:cs="Times New Roman"/>
-        </w:rPr>
-        <w:t xml:space="preserve"> </w:t>
-      </w:r>
-      <w:r>
-        <w:rPr>
-          <w:rFonts w:ascii="Times New Roman" w:hAnsi="Times New Roman" w:cs="Times New Roman"/>
-        </w:rPr>
-        <w:t xml:space="preserve">that contained 0.3 ml of </w:t>
-      </w:r>
-      <w:r>
-        <w:rPr>
-          <w:rFonts w:ascii="Times New Roman" w:hAnsi="Times New Roman" w:cs="Times New Roman"/>
-        </w:rPr>
-        <w:t xml:space="preserve">a modified version of the </w:t>
-      </w:r>
-      <w:r>
-        <w:rPr>
-          <w:rFonts w:ascii="Times New Roman" w:hAnsi="Times New Roman" w:cs="Times New Roman"/>
-        </w:rPr>
-        <w:t xml:space="preserve">rotifer media </w:t>
-      </w:r>
-      <w:r>
-        <w:rPr>
-          <w:rFonts w:ascii="Times New Roman" w:hAnsi="Times New Roman" w:cs="Times New Roman"/>
-        </w:rPr>
-        <w:t xml:space="preserve">described by </w:t>
-      </w:r>
-      <w:r>
-        <w:rPr>
-          <w:rFonts w:ascii="Times New Roman" w:hAnsi="Times New Roman" w:cs="Times New Roman"/>
-        </w:rPr>
-        <w:t>Plasota and Plasota, 1980</w:t>
-      </w:r>
-      <w:r>
-        <w:rPr>
-          <w:rFonts w:ascii="Times New Roman" w:hAnsi="Times New Roman" w:cs="Times New Roman"/>
-        </w:rPr>
-        <w:t xml:space="preserve"> (1% sodium chloride, </w:t>
-      </w:r>
-      <w:r>
-        <w:rPr>
-          <w:rFonts w:ascii="Times New Roman" w:hAnsi="Times New Roman" w:cs="Times New Roman"/>
-        </w:rPr>
-        <w:t xml:space="preserve">0.06% ammonium chloride, 0.05% dipotassium phosphate, 0.02% monopotassium phosphate, 0.002% magnesium sulfate dissolved in </w:t>
-      </w:r>
-      <w:r>
-        <w:rPr>
-          <w:rFonts w:ascii="Times New Roman" w:hAnsi="Times New Roman" w:cs="Times New Roman"/>
-        </w:rPr>
-        <w:t>deionized</w:t>
-      </w:r>
-      <w:r>
-        <w:rPr>
-          <w:rFonts w:ascii="Times New Roman" w:hAnsi="Times New Roman" w:cs="Times New Roman"/>
-        </w:rPr>
-        <w:t xml:space="preserve"> water)</w:t>
-      </w:r>
-      <w:r>
-        <w:rPr>
-          <w:rFonts w:ascii="Times New Roman" w:hAnsi="Times New Roman" w:cs="Times New Roman"/>
-        </w:rPr>
-        <w:t xml:space="preserve">. To serve as a basal resource for the bacteria carried over during isolation, </w:t>
-      </w:r>
-      <w:r>
-        <w:rPr>
-          <w:rFonts w:ascii="Times New Roman" w:hAnsi="Times New Roman" w:cs="Times New Roman"/>
-          <w:highlight w:val="yellow"/>
-        </w:rPr>
-        <w:t>xx</w:t>
-      </w:r>
-      <w:r>
-        <w:rPr>
-          <w:rFonts w:ascii="Times New Roman" w:hAnsi="Times New Roman" w:cs="Times New Roman"/>
-        </w:rPr>
-        <w:t xml:space="preserve"> mg of fish food flakes</w:t>
-      </w:r>
-      <w:r>
-        <w:rPr>
-          <w:rFonts w:ascii="Times New Roman" w:hAnsi="Times New Roman" w:cs="Times New Roman"/>
-        </w:rPr>
-        <w:t xml:space="preserve"> </w:t>
-      </w:r>
-      <w:r>
-        <w:rPr>
-          <w:rFonts w:ascii="Times New Roman" w:hAnsi="Times New Roman" w:cs="Times New Roman"/>
-        </w:rPr>
-        <w:t>(TetraColor Tropical Fish Flakes, Tetra)</w:t>
-      </w:r>
-      <w:r>
-        <w:rPr>
-          <w:rFonts w:ascii="Times New Roman" w:hAnsi="Times New Roman" w:cs="Times New Roman"/>
-        </w:rPr>
-        <w:t xml:space="preserve"> were added to each isolation well</w:t>
-      </w:r>
-      <w:r>
-        <w:rPr>
-          <w:rFonts w:ascii="Times New Roman" w:hAnsi="Times New Roman" w:cs="Times New Roman"/>
-        </w:rPr>
-        <w:t xml:space="preserve">. </w:t>
-      </w:r>
-    </w:p>
-    <w:p>
-      <w:pPr>
-        <w:spacing w:after="0" w:line="480" w:lineRule="auto"/>
-        <w:rPr>
-          <w:rFonts w:ascii="Times New Roman" w:hAnsi="Times New Roman" w:cs="Times New Roman"/>
-        </w:rPr>
-      </w:pPr>
-    </w:p>
-    <w:p>
-      <w:pPr>
-        <w:spacing w:after="0" w:line="480" w:lineRule="auto"/>
-        <w:rPr>
-          <w:rFonts w:ascii="Times New Roman" w:hAnsi="Times New Roman" w:cs="Times New Roman"/>
-        </w:rPr>
-      </w:pPr>
-      <w:r>
-        <w:rPr>
-          <w:rFonts w:ascii="Times New Roman" w:hAnsi="Times New Roman" w:cs="Times New Roman"/>
-        </w:rPr>
-        <w:t xml:space="preserve">Preliminary experiments using this isolation method </w:t>
-      </w:r>
-      <w:r>
-        <w:rPr>
-          <w:rFonts w:ascii="Times New Roman" w:hAnsi="Times New Roman" w:cs="Times New Roman"/>
-        </w:rPr>
-        <w:t>show</w:t>
-      </w:r>
-      <w:r>
-        <w:rPr>
-          <w:rFonts w:ascii="Times New Roman" w:hAnsi="Times New Roman" w:cs="Times New Roman"/>
-        </w:rPr>
-        <w:t xml:space="preserve"> </w:t>
-      </w:r>
-      <w:r>
-        <w:rPr>
-          <w:rFonts w:ascii="Times New Roman" w:hAnsi="Times New Roman" w:cs="Times New Roman"/>
-        </w:rPr>
-        <w:t xml:space="preserve">that </w:t>
-      </w:r>
-      <w:r>
-        <w:rPr>
-          <w:rFonts w:ascii="Times New Roman" w:hAnsi="Times New Roman" w:cs="Times New Roman"/>
-        </w:rPr>
-        <w:t>the</w:t>
-      </w:r>
-      <w:r>
-        <w:rPr>
-          <w:rFonts w:ascii="Times New Roman" w:hAnsi="Times New Roman" w:cs="Times New Roman"/>
-        </w:rPr>
-        <w:t xml:space="preserve"> </w:t>
-      </w:r>
-      <w:r>
-        <w:rPr>
-          <w:rFonts w:ascii="Times New Roman" w:hAnsi="Times New Roman" w:cs="Times New Roman"/>
-        </w:rPr>
-        <w:t>likelihood of</w:t>
-      </w:r>
-      <w:r>
-        <w:rPr>
-          <w:rFonts w:ascii="Times New Roman" w:hAnsi="Times New Roman" w:cs="Times New Roman"/>
-        </w:rPr>
-        <w:t xml:space="preserve"> a haphazardly-chosen individual of </w:t>
+        <w:t>H</w:t>
       </w:r>
       <w:r>
         <w:rPr>
@@ -1389,56 +884,7 @@
           <w:i/>
           <w:iCs/>
         </w:rPr>
-        <w:t>H. rosa</w:t>
-      </w:r>
-      <w:r>
-        <w:rPr>
-          <w:rFonts w:ascii="Times New Roman" w:hAnsi="Times New Roman" w:cs="Times New Roman"/>
-        </w:rPr>
-        <w:t xml:space="preserve"> proliferat</w:t>
-      </w:r>
-      <w:r>
-        <w:rPr>
-          <w:rFonts w:ascii="Times New Roman" w:hAnsi="Times New Roman" w:cs="Times New Roman"/>
-        </w:rPr>
-        <w:t>ing</w:t>
-      </w:r>
-      <w:r>
-        <w:rPr>
-          <w:rFonts w:ascii="Times New Roman" w:hAnsi="Times New Roman" w:cs="Times New Roman"/>
-        </w:rPr>
-        <w:t xml:space="preserve"> into a culture of clones is only </w:t>
-      </w:r>
-      <w:r>
-        <w:rPr>
-          <w:rFonts w:ascii="Times New Roman" w:hAnsi="Times New Roman" w:cs="Times New Roman"/>
-          <w:highlight w:val="yellow"/>
-        </w:rPr>
-        <w:t>xx</w:t>
-      </w:r>
-      <w:r>
-        <w:rPr>
-          <w:rFonts w:ascii="Times New Roman" w:hAnsi="Times New Roman" w:cs="Times New Roman"/>
-        </w:rPr>
-        <w:t>%</w:t>
-      </w:r>
-      <w:r>
-        <w:rPr>
-          <w:rFonts w:ascii="Times New Roman" w:hAnsi="Times New Roman" w:cs="Times New Roman"/>
-        </w:rPr>
-        <w:t xml:space="preserve"> (unpublished data, Mendelson)</w:t>
-      </w:r>
-      <w:r>
-        <w:rPr>
-          <w:rFonts w:ascii="Times New Roman" w:hAnsi="Times New Roman" w:cs="Times New Roman"/>
-        </w:rPr>
-        <w:t>.</w:t>
-      </w:r>
-      <w:r>
-        <w:rPr>
-          <w:rFonts w:ascii="Times New Roman" w:hAnsi="Times New Roman" w:cs="Times New Roman"/>
-        </w:rPr>
-        <w:t xml:space="preserve"> This is consistent with expectations, because the reproductive period of </w:t>
+        <w:t xml:space="preserve">. </w:t>
       </w:r>
       <w:r>
         <w:rPr>
@@ -1446,86 +892,69 @@
           <w:i/>
           <w:iCs/>
         </w:rPr>
-        <w:t>H. rosa</w:t>
-      </w:r>
-      <w:r>
-        <w:rPr>
-          <w:rFonts w:ascii="Times New Roman" w:hAnsi="Times New Roman" w:cs="Times New Roman"/>
-        </w:rPr>
-        <w:t xml:space="preserve"> lasts only 5-7 d</w:t>
-      </w:r>
-      <w:r>
-        <w:rPr>
-          <w:rFonts w:ascii="Times New Roman" w:hAnsi="Times New Roman" w:cs="Times New Roman"/>
-        </w:rPr>
-        <w:t>. W</w:t>
-      </w:r>
-      <w:r>
-        <w:rPr>
-          <w:rFonts w:ascii="Times New Roman" w:hAnsi="Times New Roman" w:cs="Times New Roman"/>
-        </w:rPr>
-        <w:t>ith a lifespan of 1</w:t>
-      </w:r>
-      <w:r>
-        <w:rPr>
-          <w:rFonts w:ascii="Times New Roman" w:hAnsi="Times New Roman" w:cs="Times New Roman"/>
-        </w:rPr>
-        <w:t>2</w:t>
-      </w:r>
-      <w:r>
-        <w:rPr>
-          <w:rFonts w:ascii="Times New Roman" w:hAnsi="Times New Roman" w:cs="Times New Roman"/>
-        </w:rPr>
-        <w:t>-2</w:t>
-      </w:r>
-      <w:r>
-        <w:rPr>
-          <w:rFonts w:ascii="Times New Roman" w:hAnsi="Times New Roman" w:cs="Times New Roman"/>
-        </w:rPr>
-        <w:t>4</w:t>
-      </w:r>
-      <w:r>
-        <w:rPr>
-          <w:rFonts w:ascii="Times New Roman" w:hAnsi="Times New Roman" w:cs="Times New Roman"/>
-        </w:rPr>
-        <w:t xml:space="preserve"> d, some individuals have been observed to live for nearly two weeks after losing the ability to reproduce</w:t>
-      </w:r>
-      <w:r>
-        <w:rPr>
-          <w:rFonts w:ascii="Times New Roman" w:hAnsi="Times New Roman" w:cs="Times New Roman"/>
-        </w:rPr>
-        <w:t xml:space="preserve"> (Ellison and Bledzki, </w:t>
-      </w:r>
-      <w:r>
-        <w:rPr>
-          <w:rFonts w:ascii="Times New Roman" w:hAnsi="Times New Roman" w:cs="Times New Roman"/>
-          <w:highlight w:val="yellow"/>
-        </w:rPr>
-        <w:t>xxxx</w:t>
-      </w:r>
-      <w:r>
-        <w:rPr>
-          <w:rFonts w:ascii="Times New Roman" w:hAnsi="Times New Roman" w:cs="Times New Roman"/>
-        </w:rPr>
-        <w:t>)</w:t>
-      </w:r>
-      <w:r>
-        <w:rPr>
-          <w:rFonts w:ascii="Times New Roman" w:hAnsi="Times New Roman" w:cs="Times New Roman"/>
-        </w:rPr>
-        <w:t xml:space="preserve">. </w:t>
-      </w:r>
-      <w:r>
-        <w:rPr>
-          <w:rFonts w:ascii="Times New Roman" w:hAnsi="Times New Roman" w:cs="Times New Roman"/>
-        </w:rPr>
-        <w:t>Therefore, in order to reach the goal of five clonal cultures per leaf, 32 individuals were isolated from each selected leaf water sample</w:t>
-      </w:r>
-      <w:r>
-        <w:rPr>
-          <w:rFonts w:ascii="Times New Roman" w:hAnsi="Times New Roman" w:cs="Times New Roman"/>
-        </w:rPr>
-        <w:t xml:space="preserve">, for a total of 448 isolated individuals of </w:t>
+        <w:t>rosa</w:t>
+      </w:r>
+      <w:r>
+        <w:rPr>
+          <w:rFonts w:ascii="Times New Roman" w:hAnsi="Times New Roman" w:cs="Times New Roman"/>
+        </w:rPr>
+        <w:t>, other species of rotifers, and ciliates.</w:t>
+      </w:r>
+      <w:r>
+        <w:rPr>
+          <w:rFonts w:ascii="Times New Roman" w:hAnsi="Times New Roman" w:cs="Times New Roman"/>
+        </w:rPr>
+        <w:t xml:space="preserve"> Samples were monitored daily for the presence of mosquito larvae, </w:t>
+      </w:r>
+      <w:r>
+        <w:rPr>
+          <w:rFonts w:ascii="Times New Roman" w:hAnsi="Times New Roman" w:cs="Times New Roman"/>
+        </w:rPr>
+        <w:t>and larvae</w:t>
+      </w:r>
+      <w:r>
+        <w:rPr>
+          <w:rFonts w:ascii="Times New Roman" w:hAnsi="Times New Roman" w:cs="Times New Roman"/>
+        </w:rPr>
+        <w:t xml:space="preserve"> were removed upon detection.</w:t>
+      </w:r>
+    </w:p>
+    <w:p>
+      <w:pPr>
+        <w:spacing w:after="0" w:line="480" w:lineRule="auto"/>
+        <w:rPr>
+          <w:rFonts w:ascii="Times New Roman" w:hAnsi="Times New Roman" w:cs="Times New Roman"/>
+        </w:rPr>
+      </w:pPr>
+    </w:p>
+    <w:p>
+      <w:pPr>
+        <w:spacing w:after="0" w:line="480" w:lineRule="auto"/>
+        <w:rPr>
+          <w:rFonts w:ascii="Times New Roman" w:hAnsi="Times New Roman" w:cs="Times New Roman"/>
+        </w:rPr>
+      </w:pPr>
+      <w:r>
+        <w:rPr>
+          <w:rFonts w:ascii="Times New Roman" w:hAnsi="Times New Roman" w:cs="Times New Roman"/>
+          <w:u w:val="single"/>
+        </w:rPr>
+        <w:t>Rotifer Isolation and Rearing</w:t>
+      </w:r>
+    </w:p>
+    <w:p>
+      <w:pPr>
+        <w:spacing w:after="0" w:line="480" w:lineRule="auto"/>
+        <w:ind w:firstLine="720"/>
+        <w:rPr>
+          <w:rFonts w:ascii="Times New Roman" w:hAnsi="Times New Roman" w:cs="Times New Roman"/>
+        </w:rPr>
+      </w:pPr>
+      <w:r>
+        <w:rPr>
+          <w:rFonts w:ascii="Times New Roman" w:hAnsi="Times New Roman" w:cs="Times New Roman"/>
+        </w:rPr>
+        <w:t xml:space="preserve">To establish clonal lines of </w:t>
       </w:r>
       <w:r>
         <w:rPr>
@@ -1533,124 +962,339 @@
           <w:i/>
           <w:iCs/>
         </w:rPr>
-        <w:t>H. rosa</w:t>
-      </w:r>
-      <w:r>
-        <w:rPr>
-          <w:rFonts w:ascii="Times New Roman" w:hAnsi="Times New Roman" w:cs="Times New Roman"/>
-        </w:rPr>
-        <w:t xml:space="preserve"> across 20 24-well tissue culture plates.</w:t>
-      </w:r>
-    </w:p>
-    <w:p>
-      <w:pPr>
-        <w:spacing w:after="0" w:line="480" w:lineRule="auto"/>
-        <w:rPr>
-          <w:rFonts w:ascii="Times New Roman" w:hAnsi="Times New Roman" w:cs="Times New Roman"/>
-        </w:rPr>
-      </w:pPr>
-    </w:p>
-    <w:p>
-      <w:pPr>
-        <w:spacing w:after="0" w:line="480" w:lineRule="auto"/>
-        <w:rPr>
-          <w:rFonts w:ascii="Times New Roman" w:hAnsi="Times New Roman" w:cs="Times New Roman"/>
-        </w:rPr>
-      </w:pPr>
-      <w:r>
-        <w:rPr>
-          <w:rFonts w:ascii="Times New Roman" w:hAnsi="Times New Roman" w:cs="Times New Roman"/>
-        </w:rPr>
-        <w:t xml:space="preserve">At 14 and 28 days </w:t>
-      </w:r>
-      <w:r>
-        <w:rPr>
-          <w:rFonts w:ascii="Times New Roman" w:hAnsi="Times New Roman" w:cs="Times New Roman"/>
-        </w:rPr>
-        <w:t xml:space="preserve">after </w:t>
-      </w:r>
-      <w:r>
-        <w:rPr>
-          <w:rFonts w:ascii="Times New Roman" w:hAnsi="Times New Roman" w:cs="Times New Roman"/>
-        </w:rPr>
-        <w:t>isolation, every well in each 24-well tissue culture plate was observed, and if more than 20 individuals were present, the entire contents of the well was transferred to a sterile 125 ml flask filled with 100 ml of rotifer media</w:t>
-      </w:r>
-      <w:r>
-        <w:rPr>
-          <w:rFonts w:ascii="Times New Roman" w:hAnsi="Times New Roman" w:cs="Times New Roman"/>
-        </w:rPr>
-        <w:t xml:space="preserve"> and containing one sterile wheat seed as a </w:t>
+        <w:t>H. rosa,</w:t>
+      </w:r>
+      <w:r>
+        <w:rPr>
+          <w:rFonts w:ascii="Times New Roman" w:hAnsi="Times New Roman" w:cs="Times New Roman"/>
+        </w:rPr>
+        <w:t xml:space="preserve"> </w:t>
+      </w:r>
+      <w:r>
+        <w:rPr>
+          <w:rFonts w:ascii="Times New Roman" w:hAnsi="Times New Roman" w:cs="Times New Roman"/>
+        </w:rPr>
+        <w:t xml:space="preserve">I isolated </w:t>
+      </w:r>
+      <w:r>
+        <w:rPr>
+          <w:rFonts w:ascii="Times New Roman" w:hAnsi="Times New Roman" w:cs="Times New Roman"/>
+        </w:rPr>
+        <w:t>individual rotifers</w:t>
+      </w:r>
+      <w:r>
+        <w:rPr>
+          <w:rFonts w:ascii="Times New Roman" w:hAnsi="Times New Roman" w:cs="Times New Roman"/>
+        </w:rPr>
+        <w:t xml:space="preserve"> from</w:t>
+      </w:r>
+      <w:r>
+        <w:rPr>
+          <w:rFonts w:ascii="Times New Roman" w:hAnsi="Times New Roman" w:cs="Times New Roman"/>
+        </w:rPr>
+        <w:t xml:space="preserve"> leaf water samples</w:t>
+      </w:r>
+      <w:r>
+        <w:rPr>
+          <w:rFonts w:ascii="Times New Roman" w:hAnsi="Times New Roman" w:cs="Times New Roman"/>
+        </w:rPr>
+        <w:t>.</w:t>
+      </w:r>
+      <w:r>
+        <w:rPr>
+          <w:rFonts w:ascii="Times New Roman" w:hAnsi="Times New Roman" w:cs="Times New Roman"/>
+        </w:rPr>
+        <w:t xml:space="preserve"> </w:t>
+      </w:r>
+      <w:r>
+        <w:rPr>
+          <w:rFonts w:ascii="Times New Roman" w:hAnsi="Times New Roman" w:cs="Times New Roman"/>
+        </w:rPr>
+        <w:t>Of the 97 leaf water samples collected, only seven from Site 1, six from Site 2, and two from Site 3 were likely candidates for isolation. The remaining samples either had no rotifers or were so densely populated by small ciliates that isolating rotifers without contamination was impractical. From each leaf water sample, I isolated between 20 and 50 individuals. While I attempted to isolate some individuals from the Site 3 samples, none of those isolations were successful. Because of this, subsequent experiments only include Sites 1 and 2.</w:t>
+      </w:r>
+    </w:p>
+    <w:p>
+      <w:pPr>
+        <w:spacing w:after="0" w:line="480" w:lineRule="auto"/>
+        <w:ind w:firstLine="720"/>
+        <w:rPr>
+          <w:rFonts w:ascii="Times New Roman" w:hAnsi="Times New Roman" w:cs="Times New Roman"/>
+        </w:rPr>
+      </w:pPr>
+      <w:r>
+        <w:rPr>
+          <w:rFonts w:ascii="Times New Roman" w:hAnsi="Times New Roman" w:cs="Times New Roman"/>
+        </w:rPr>
+        <w:t>I</w:t>
+      </w:r>
+      <w:r>
+        <w:rPr>
+          <w:rFonts w:ascii="Times New Roman" w:hAnsi="Times New Roman" w:cs="Times New Roman"/>
+        </w:rPr>
+        <w:t xml:space="preserve"> performed </w:t>
+      </w:r>
+      <w:r>
+        <w:rPr>
+          <w:rFonts w:ascii="Times New Roman" w:hAnsi="Times New Roman" w:cs="Times New Roman"/>
+        </w:rPr>
+        <w:t xml:space="preserve">the isolations </w:t>
+      </w:r>
+      <w:r>
+        <w:rPr>
+          <w:rFonts w:ascii="Times New Roman" w:hAnsi="Times New Roman" w:cs="Times New Roman"/>
+        </w:rPr>
+        <w:t xml:space="preserve">in six-well culture plates by capturing rotifers </w:t>
+      </w:r>
+      <w:r>
+        <w:rPr>
+          <w:rFonts w:ascii="Times New Roman" w:hAnsi="Times New Roman" w:cs="Times New Roman"/>
+        </w:rPr>
+        <w:t>with</w:t>
+      </w:r>
+      <w:r>
+        <w:rPr>
+          <w:rFonts w:ascii="Times New Roman" w:hAnsi="Times New Roman" w:cs="Times New Roman"/>
+        </w:rPr>
+        <w:t xml:space="preserve"> </w:t>
+      </w:r>
+      <w:r>
+        <w:rPr>
+          <w:rFonts w:ascii="Times New Roman" w:hAnsi="Times New Roman" w:cs="Times New Roman"/>
+        </w:rPr>
+        <w:t>pulled glass Pasteur pipettes</w:t>
+      </w:r>
+      <w:r>
+        <w:rPr>
+          <w:rFonts w:ascii="Times New Roman" w:hAnsi="Times New Roman" w:cs="Times New Roman"/>
+        </w:rPr>
+        <w:t xml:space="preserve">, which provide an extremely small aperture well-suited for moving individual rotifers. Captured rotifers were washed </w:t>
+      </w:r>
+      <w:r>
+        <w:rPr>
+          <w:rFonts w:ascii="Times New Roman" w:hAnsi="Times New Roman" w:cs="Times New Roman"/>
+        </w:rPr>
+        <w:t>three or more</w:t>
+      </w:r>
+      <w:r>
+        <w:rPr>
+          <w:rFonts w:ascii="Times New Roman" w:hAnsi="Times New Roman" w:cs="Times New Roman"/>
+        </w:rPr>
+        <w:t xml:space="preserve"> times</w:t>
+      </w:r>
+      <w:r>
+        <w:rPr>
+          <w:rFonts w:ascii="Times New Roman" w:hAnsi="Times New Roman" w:cs="Times New Roman"/>
+        </w:rPr>
+        <w:t xml:space="preserve"> in </w:t>
+      </w:r>
+      <w:r>
+        <w:rPr>
+          <w:rFonts w:ascii="Times New Roman" w:hAnsi="Times New Roman" w:cs="Times New Roman"/>
+        </w:rPr>
+        <w:t xml:space="preserve">an excess of </w:t>
+      </w:r>
+      <w:r>
+        <w:rPr>
+          <w:rFonts w:ascii="Times New Roman" w:hAnsi="Times New Roman" w:cs="Times New Roman"/>
+        </w:rPr>
+        <w:t>sterile deionized water</w:t>
+      </w:r>
+      <w:r>
+        <w:rPr>
+          <w:rFonts w:ascii="Times New Roman" w:hAnsi="Times New Roman" w:cs="Times New Roman"/>
+        </w:rPr>
+        <w:t xml:space="preserve"> </w:t>
+      </w:r>
+      <w:r>
+        <w:rPr>
+          <w:rFonts w:ascii="Times New Roman" w:hAnsi="Times New Roman" w:cs="Times New Roman"/>
+        </w:rPr>
+        <w:t xml:space="preserve">in 12-well culture plates </w:t>
+      </w:r>
+      <w:r>
+        <w:rPr>
+          <w:rFonts w:ascii="Times New Roman" w:hAnsi="Times New Roman" w:cs="Times New Roman"/>
+        </w:rPr>
+        <w:t xml:space="preserve">before being left alone for two weeks in the </w:t>
+      </w:r>
+      <w:r>
+        <w:rPr>
+          <w:rFonts w:ascii="Times New Roman" w:hAnsi="Times New Roman" w:cs="Times New Roman"/>
+        </w:rPr>
+        <w:t>isolated</w:t>
+      </w:r>
+      <w:r>
+        <w:rPr>
+          <w:rFonts w:ascii="Times New Roman" w:hAnsi="Times New Roman" w:cs="Times New Roman"/>
+        </w:rPr>
+        <w:t xml:space="preserve"> wells of 24-well culture plates</w:t>
+      </w:r>
+      <w:r>
+        <w:rPr>
+          <w:rFonts w:ascii="Times New Roman" w:hAnsi="Times New Roman" w:cs="Times New Roman"/>
+        </w:rPr>
+        <w:t>.</w:t>
+      </w:r>
+      <w:r>
+        <w:rPr>
+          <w:rFonts w:ascii="Times New Roman" w:hAnsi="Times New Roman" w:cs="Times New Roman"/>
+        </w:rPr>
+        <w:t xml:space="preserve"> </w:t>
+      </w:r>
+      <w:r>
+        <w:rPr>
+          <w:rFonts w:ascii="Times New Roman" w:hAnsi="Times New Roman" w:cs="Times New Roman"/>
+        </w:rPr>
+        <w:t>I carried out 32 isolations per leaf water sample, for a total of 448 isolated rotifers across twenty 24-well culture plates</w:t>
+      </w:r>
+      <w:r>
+        <w:rPr>
+          <w:rFonts w:ascii="Times New Roman" w:hAnsi="Times New Roman" w:cs="Times New Roman"/>
+        </w:rPr>
+        <w:t>. To feed the isolated rotifers, I relied on bacteria carried over during the washing steps</w:t>
+      </w:r>
+      <w:r>
+        <w:rPr>
+          <w:rFonts w:ascii="Times New Roman" w:hAnsi="Times New Roman" w:cs="Times New Roman"/>
+        </w:rPr>
+        <w:t>, since the isolation process is intended to exclude other protists</w:t>
+      </w:r>
+      <w:r>
+        <w:rPr>
+          <w:rFonts w:ascii="Times New Roman" w:hAnsi="Times New Roman" w:cs="Times New Roman"/>
+        </w:rPr>
+        <w:t xml:space="preserve">, </w:t>
+      </w:r>
+      <w:r>
+        <w:rPr>
+          <w:rFonts w:ascii="Times New Roman" w:hAnsi="Times New Roman" w:cs="Times New Roman"/>
+        </w:rPr>
+        <w:t xml:space="preserve">not </w:t>
+      </w:r>
+      <w:r>
+        <w:rPr>
+          <w:rFonts w:ascii="Times New Roman" w:hAnsi="Times New Roman" w:cs="Times New Roman"/>
+        </w:rPr>
+        <w:t xml:space="preserve">to </w:t>
+      </w:r>
+      <w:r>
+        <w:rPr>
+          <w:rFonts w:ascii="Times New Roman" w:hAnsi="Times New Roman" w:cs="Times New Roman"/>
+        </w:rPr>
+        <w:t>produce a fully axenic culture</w:t>
+      </w:r>
+      <w:r>
+        <w:rPr>
+          <w:rFonts w:ascii="Times New Roman" w:hAnsi="Times New Roman" w:cs="Times New Roman"/>
+        </w:rPr>
+        <w:t xml:space="preserve">. </w:t>
+      </w:r>
+      <w:r>
+        <w:rPr>
+          <w:rFonts w:ascii="Times New Roman" w:hAnsi="Times New Roman" w:cs="Times New Roman"/>
+        </w:rPr>
+        <w:t>The addition of fish food flakes acted as the basal resource for these bacteria. The bacteria in turn provided a food source for each isolated rotifer</w:t>
+      </w:r>
+      <w:r>
+        <w:rPr>
+          <w:rFonts w:ascii="Times New Roman" w:hAnsi="Times New Roman" w:cs="Times New Roman"/>
+        </w:rPr>
+        <w:t xml:space="preserve">. After two weeks, each well was observed for isolates that successfully founded clonal lines. Those that succeeded were transferred to </w:t>
+      </w:r>
+      <w:r>
+        <w:rPr>
+          <w:rFonts w:ascii="Times New Roman" w:hAnsi="Times New Roman" w:cs="Times New Roman"/>
+        </w:rPr>
+        <w:t>125 ml sterile flasks with</w:t>
+      </w:r>
+      <w:r>
+        <w:rPr>
+          <w:rFonts w:ascii="Times New Roman" w:hAnsi="Times New Roman" w:cs="Times New Roman"/>
+        </w:rPr>
+        <w:t xml:space="preserve"> </w:t>
+      </w:r>
+      <w:r>
+        <w:rPr>
+          <w:rFonts w:ascii="Times New Roman" w:hAnsi="Times New Roman" w:cs="Times New Roman"/>
+        </w:rPr>
+        <w:t>100 ml of carbon-free media (</w:t>
+      </w:r>
+      <w:r>
+        <w:rPr>
+          <w:rFonts w:ascii="Times New Roman" w:hAnsi="Times New Roman" w:cs="Times New Roman"/>
+        </w:rPr>
+        <w:t xml:space="preserve">1% sodium chloride, 0.06% ammonium chloride, 0.05% dipotassium phosphate, 0.02% </w:t>
       </w:r>
       <w:r>
         <w:rPr>
           <w:rFonts w:ascii="Times New Roman" w:hAnsi="Times New Roman" w:cs="Times New Roman"/>
         </w:rPr>
         <w:lastRenderedPageBreak/>
-        <w:t xml:space="preserve">resource for bacteria. Of the 448 attempted isolations, 85 </w:t>
-      </w:r>
-      <w:r>
-        <w:rPr>
-          <w:rFonts w:ascii="Times New Roman" w:hAnsi="Times New Roman" w:cs="Times New Roman"/>
-        </w:rPr>
-        <w:t xml:space="preserve">were successful, </w:t>
-      </w:r>
-      <w:r>
-        <w:rPr>
-          <w:rFonts w:ascii="Times New Roman" w:hAnsi="Times New Roman" w:cs="Times New Roman"/>
-        </w:rPr>
-        <w:t xml:space="preserve">representing </w:t>
-      </w:r>
-      <w:r>
-        <w:rPr>
-          <w:rFonts w:ascii="Times New Roman" w:hAnsi="Times New Roman" w:cs="Times New Roman"/>
-          <w:highlight w:val="yellow"/>
-        </w:rPr>
-        <w:t>x</w:t>
-      </w:r>
-      <w:r>
-        <w:rPr>
-          <w:rFonts w:ascii="Times New Roman" w:hAnsi="Times New Roman" w:cs="Times New Roman"/>
-        </w:rPr>
-        <w:t xml:space="preserve"> leaves from </w:t>
-      </w:r>
-      <w:r>
-        <w:rPr>
-          <w:rFonts w:ascii="Times New Roman" w:hAnsi="Times New Roman" w:cs="Times New Roman"/>
-          <w:highlight w:val="yellow"/>
-        </w:rPr>
-        <w:t>x</w:t>
-      </w:r>
-      <w:r>
-        <w:rPr>
-          <w:rFonts w:ascii="Times New Roman" w:hAnsi="Times New Roman" w:cs="Times New Roman"/>
-        </w:rPr>
-        <w:t xml:space="preserve"> site, and </w:t>
-      </w:r>
-      <w:r>
-        <w:rPr>
-          <w:rFonts w:ascii="Times New Roman" w:hAnsi="Times New Roman" w:cs="Times New Roman"/>
-          <w:highlight w:val="yellow"/>
-        </w:rPr>
-        <w:t>x</w:t>
-      </w:r>
-      <w:r>
-        <w:rPr>
-          <w:rFonts w:ascii="Times New Roman" w:hAnsi="Times New Roman" w:cs="Times New Roman"/>
-        </w:rPr>
-        <w:t xml:space="preserve"> leaves from </w:t>
-      </w:r>
-      <w:r>
-        <w:rPr>
-          <w:rFonts w:ascii="Times New Roman" w:hAnsi="Times New Roman" w:cs="Times New Roman"/>
-          <w:highlight w:val="yellow"/>
-        </w:rPr>
-        <w:t>x</w:t>
-      </w:r>
-      <w:r>
-        <w:rPr>
-          <w:rFonts w:ascii="Times New Roman" w:hAnsi="Times New Roman" w:cs="Times New Roman"/>
-        </w:rPr>
-        <w:t xml:space="preserve"> site. </w:t>
+        <w:t>monopotassium phosphate, 0.002% magnesium sulfate dissolved in deionized water</w:t>
+      </w:r>
+      <w:r>
+        <w:rPr>
+          <w:rFonts w:ascii="Times New Roman" w:hAnsi="Times New Roman" w:cs="Times New Roman"/>
+        </w:rPr>
+        <w:t>).</w:t>
+      </w:r>
+      <w:r>
+        <w:rPr>
+          <w:rFonts w:ascii="Times New Roman" w:hAnsi="Times New Roman" w:cs="Times New Roman"/>
+        </w:rPr>
+        <w:t xml:space="preserve"> These flasks (hereafter, clonal stock cultures) were also provided with two sterile wheat seeds as a slow release </w:t>
+      </w:r>
+      <w:r>
+        <w:rPr>
+          <w:rFonts w:ascii="Times New Roman" w:hAnsi="Times New Roman" w:cs="Times New Roman"/>
+        </w:rPr>
+        <w:t>carbon source</w:t>
+      </w:r>
+      <w:r>
+        <w:rPr>
+          <w:rFonts w:ascii="Times New Roman" w:hAnsi="Times New Roman" w:cs="Times New Roman"/>
+        </w:rPr>
+        <w:t xml:space="preserve"> for bacteria.</w:t>
+      </w:r>
+      <w:r>
+        <w:rPr>
+          <w:rFonts w:ascii="Times New Roman" w:hAnsi="Times New Roman" w:cs="Times New Roman"/>
+        </w:rPr>
+        <w:t xml:space="preserve"> The isolation process led to the successful founding of 85 clonal stock cultures</w:t>
+      </w:r>
+      <w:r>
+        <w:rPr>
+          <w:rFonts w:ascii="Times New Roman" w:hAnsi="Times New Roman" w:cs="Times New Roman"/>
+        </w:rPr>
+        <w:t xml:space="preserve"> spanning at least three leaves for each Site 1 and Site 2.</w:t>
+      </w:r>
+      <w:r>
+        <w:rPr>
+          <w:rFonts w:ascii="Times New Roman" w:hAnsi="Times New Roman" w:cs="Times New Roman"/>
+        </w:rPr>
+        <w:t xml:space="preserve"> </w:t>
+      </w:r>
+    </w:p>
+    <w:p>
+      <w:pPr>
+        <w:spacing w:after="0" w:line="480" w:lineRule="auto"/>
+        <w:rPr>
+          <w:rFonts w:ascii="Times New Roman" w:hAnsi="Times New Roman" w:cs="Times New Roman"/>
+        </w:rPr>
+      </w:pPr>
+    </w:p>
+    <w:p>
+      <w:pPr>
+        <w:spacing w:after="0" w:line="480" w:lineRule="auto"/>
+        <w:rPr>
+          <w:rFonts w:ascii="Times New Roman" w:hAnsi="Times New Roman" w:cs="Times New Roman"/>
+        </w:rPr>
+      </w:pPr>
+      <w:r>
+        <w:rPr>
+          <w:rFonts w:ascii="Times New Roman" w:hAnsi="Times New Roman" w:cs="Times New Roman"/>
+        </w:rPr>
+        <w:t xml:space="preserve">In order to test for diversity in response to temperature, clonal cultures of </w:t>
       </w:r>
       <w:r>
         <w:rPr>
@@ -1658,7 +1302,317 @@
           <w:i/>
           <w:iCs/>
         </w:rPr>
-        <w:t xml:space="preserve">Habrotrocha </w:t>
+        <w:t>H. rosa</w:t>
+      </w:r>
+      <w:r>
+        <w:rPr>
+          <w:rFonts w:ascii="Times New Roman" w:hAnsi="Times New Roman" w:cs="Times New Roman"/>
+        </w:rPr>
+        <w:t xml:space="preserve"> were first established by isolating individuals from the field-collected leaf water samples. To be selected for use in isolations, leaf water samples had to meet two criteria: the absence of an overwhelming abundance of ciliates, and an estimated rotifer density of &gt;2 individuals per </w:t>
+      </w:r>
+      <w:r>
+        <w:rPr>
+          <w:rFonts w:ascii="Times New Roman" w:hAnsi="Times New Roman" w:cs="Times New Roman"/>
+        </w:rPr>
+        <w:t>100</w:t>
+      </w:r>
+      <w:r>
+        <w:rPr>
+          <w:rFonts w:ascii="Times New Roman" w:hAnsi="Times New Roman" w:cs="Times New Roman"/>
+        </w:rPr>
+        <w:t xml:space="preserve"> </w:t>
+      </w:r>
+      <w:r>
+        <w:rPr>
+          <w:rFonts w:ascii="Times New Roman" w:hAnsi="Times New Roman" w:cs="Times New Roman"/>
+        </w:rPr>
+        <w:t>µ</w:t>
+      </w:r>
+      <w:r>
+        <w:rPr>
+          <w:rFonts w:ascii="Times New Roman" w:hAnsi="Times New Roman" w:cs="Times New Roman"/>
+        </w:rPr>
+        <w:t>l.</w:t>
+      </w:r>
+      <w:r>
+        <w:rPr>
+          <w:rFonts w:ascii="Times New Roman" w:hAnsi="Times New Roman" w:cs="Times New Roman"/>
+        </w:rPr>
+        <w:t xml:space="preserve"> Meeting these criteria were seven samples from Site 1 (Crystal Bog), six samples from Site 2 (Pleaphase Savanna), and one sample from Site 3 (Twisted Cyprus Bog).</w:t>
+      </w:r>
+    </w:p>
+    <w:p>
+      <w:pPr>
+        <w:spacing w:after="0" w:line="480" w:lineRule="auto"/>
+        <w:rPr>
+          <w:rFonts w:ascii="Times New Roman" w:hAnsi="Times New Roman" w:cs="Times New Roman"/>
+        </w:rPr>
+      </w:pPr>
+    </w:p>
+    <w:p>
+      <w:pPr>
+        <w:spacing w:after="0" w:line="480" w:lineRule="auto"/>
+        <w:rPr>
+          <w:rFonts w:ascii="Times New Roman" w:hAnsi="Times New Roman" w:cs="Times New Roman"/>
+        </w:rPr>
+      </w:pPr>
+      <w:r>
+        <w:rPr>
+          <w:rFonts w:ascii="Times New Roman" w:hAnsi="Times New Roman" w:cs="Times New Roman"/>
+        </w:rPr>
+        <w:t xml:space="preserve">To isolate rotifers, 0.5 ml of leaf water was transferred into a 12-well tissue culture plate. </w:t>
+      </w:r>
+      <w:r>
+        <w:rPr>
+          <w:rFonts w:ascii="Times New Roman" w:hAnsi="Times New Roman" w:cs="Times New Roman"/>
+        </w:rPr>
+        <w:t xml:space="preserve">Individual rotifers were transferred </w:t>
+      </w:r>
+      <w:r>
+        <w:rPr>
+          <w:rFonts w:ascii="Times New Roman" w:hAnsi="Times New Roman" w:cs="Times New Roman"/>
+        </w:rPr>
+        <w:t>with</w:t>
+      </w:r>
+      <w:r>
+        <w:rPr>
+          <w:rFonts w:ascii="Times New Roman" w:hAnsi="Times New Roman" w:cs="Times New Roman"/>
+        </w:rPr>
+        <w:t xml:space="preserve"> the smallest volume </w:t>
+      </w:r>
+      <w:r>
+        <w:rPr>
+          <w:rFonts w:ascii="Times New Roman" w:hAnsi="Times New Roman" w:cs="Times New Roman"/>
+        </w:rPr>
+        <w:t xml:space="preserve">of leaf water </w:t>
+      </w:r>
+      <w:r>
+        <w:rPr>
+          <w:rFonts w:ascii="Times New Roman" w:hAnsi="Times New Roman" w:cs="Times New Roman"/>
+        </w:rPr>
+        <w:t xml:space="preserve">possible </w:t>
+      </w:r>
+      <w:r>
+        <w:rPr>
+          <w:rFonts w:ascii="Times New Roman" w:hAnsi="Times New Roman" w:cs="Times New Roman"/>
+        </w:rPr>
+        <w:t xml:space="preserve">using </w:t>
+      </w:r>
+      <w:r>
+        <w:rPr>
+          <w:rFonts w:ascii="Times New Roman" w:hAnsi="Times New Roman" w:cs="Times New Roman"/>
+        </w:rPr>
+        <w:t>a clean, pulled Pasteur pipette into another well filled with 0.5 ml of sterile spring water.</w:t>
+      </w:r>
+      <w:r>
+        <w:rPr>
+          <w:rFonts w:ascii="Times New Roman" w:hAnsi="Times New Roman" w:cs="Times New Roman"/>
+        </w:rPr>
+        <w:t xml:space="preserve"> This washing step was repeated a second time into another well of sterile spring water, and a third time into a</w:t>
+      </w:r>
+      <w:r>
+        <w:rPr>
+          <w:rFonts w:ascii="Times New Roman" w:hAnsi="Times New Roman" w:cs="Times New Roman"/>
+        </w:rPr>
+        <w:t xml:space="preserve">n </w:t>
+      </w:r>
+      <w:r>
+        <w:rPr>
+          <w:rFonts w:ascii="Times New Roman" w:hAnsi="Times New Roman" w:cs="Times New Roman"/>
+        </w:rPr>
+        <w:t>unoccupied</w:t>
+      </w:r>
+      <w:r>
+        <w:rPr>
+          <w:rFonts w:ascii="Times New Roman" w:hAnsi="Times New Roman" w:cs="Times New Roman"/>
+        </w:rPr>
+        <w:t xml:space="preserve"> well in a </w:t>
+      </w:r>
+      <w:r>
+        <w:rPr>
+          <w:rFonts w:ascii="Times New Roman" w:hAnsi="Times New Roman" w:cs="Times New Roman"/>
+        </w:rPr>
+        <w:t xml:space="preserve">24-well </w:t>
+      </w:r>
+      <w:r>
+        <w:rPr>
+          <w:rFonts w:ascii="Times New Roman" w:hAnsi="Times New Roman" w:cs="Times New Roman"/>
+        </w:rPr>
+        <w:t xml:space="preserve">tissue culture </w:t>
+      </w:r>
+      <w:r>
+        <w:rPr>
+          <w:rFonts w:ascii="Times New Roman" w:hAnsi="Times New Roman" w:cs="Times New Roman"/>
+        </w:rPr>
+        <w:t>plate</w:t>
+      </w:r>
+      <w:r>
+        <w:rPr>
+          <w:rFonts w:ascii="Times New Roman" w:hAnsi="Times New Roman" w:cs="Times New Roman"/>
+        </w:rPr>
+        <w:t xml:space="preserve"> </w:t>
+      </w:r>
+      <w:r>
+        <w:rPr>
+          <w:rFonts w:ascii="Times New Roman" w:hAnsi="Times New Roman" w:cs="Times New Roman"/>
+        </w:rPr>
+        <w:t xml:space="preserve">that contained 0.3 ml of </w:t>
+      </w:r>
+      <w:r>
+        <w:rPr>
+          <w:rFonts w:ascii="Times New Roman" w:hAnsi="Times New Roman" w:cs="Times New Roman"/>
+        </w:rPr>
+        <w:t xml:space="preserve">a modified version of the </w:t>
+      </w:r>
+      <w:r>
+        <w:rPr>
+          <w:rFonts w:ascii="Times New Roman" w:hAnsi="Times New Roman" w:cs="Times New Roman"/>
+        </w:rPr>
+        <w:t xml:space="preserve">rotifer media </w:t>
+      </w:r>
+      <w:r>
+        <w:rPr>
+          <w:rFonts w:ascii="Times New Roman" w:hAnsi="Times New Roman" w:cs="Times New Roman"/>
+        </w:rPr>
+        <w:t xml:space="preserve">described by </w:t>
+      </w:r>
+      <w:r>
+        <w:rPr>
+          <w:rFonts w:ascii="Times New Roman" w:hAnsi="Times New Roman" w:cs="Times New Roman"/>
+        </w:rPr>
+        <w:t>Plasota and Plasota, 1980</w:t>
+      </w:r>
+      <w:r>
+        <w:rPr>
+          <w:rFonts w:ascii="Times New Roman" w:hAnsi="Times New Roman" w:cs="Times New Roman"/>
+        </w:rPr>
+        <w:t xml:space="preserve"> (1% sodium chloride, </w:t>
+      </w:r>
+      <w:r>
+        <w:rPr>
+          <w:rFonts w:ascii="Times New Roman" w:hAnsi="Times New Roman" w:cs="Times New Roman"/>
+        </w:rPr>
+        <w:t xml:space="preserve">0.06% ammonium chloride, 0.05% dipotassium phosphate, 0.02% monopotassium phosphate, 0.002% magnesium sulfate dissolved in </w:t>
+      </w:r>
+      <w:r>
+        <w:rPr>
+          <w:rFonts w:ascii="Times New Roman" w:hAnsi="Times New Roman" w:cs="Times New Roman"/>
+        </w:rPr>
+        <w:t>deionized</w:t>
+      </w:r>
+      <w:r>
+        <w:rPr>
+          <w:rFonts w:ascii="Times New Roman" w:hAnsi="Times New Roman" w:cs="Times New Roman"/>
+        </w:rPr>
+        <w:t xml:space="preserve"> water)</w:t>
+      </w:r>
+      <w:r>
+        <w:rPr>
+          <w:rFonts w:ascii="Times New Roman" w:hAnsi="Times New Roman" w:cs="Times New Roman"/>
+        </w:rPr>
+        <w:t xml:space="preserve">. To serve as a basal resource for the bacteria carried over during isolation, </w:t>
+      </w:r>
+      <w:r>
+        <w:rPr>
+          <w:rFonts w:ascii="Times New Roman" w:hAnsi="Times New Roman" w:cs="Times New Roman"/>
+          <w:highlight w:val="yellow"/>
+        </w:rPr>
+        <w:t>xx</w:t>
+      </w:r>
+      <w:r>
+        <w:rPr>
+          <w:rFonts w:ascii="Times New Roman" w:hAnsi="Times New Roman" w:cs="Times New Roman"/>
+        </w:rPr>
+        <w:t xml:space="preserve"> mg of fish food flakes</w:t>
+      </w:r>
+      <w:r>
+        <w:rPr>
+          <w:rFonts w:ascii="Times New Roman" w:hAnsi="Times New Roman" w:cs="Times New Roman"/>
+        </w:rPr>
+        <w:t xml:space="preserve"> </w:t>
+      </w:r>
+      <w:r>
+        <w:rPr>
+          <w:rFonts w:ascii="Times New Roman" w:hAnsi="Times New Roman" w:cs="Times New Roman"/>
+        </w:rPr>
+        <w:t>(TetraColor Tropical Fish Flakes, Tetra)</w:t>
+      </w:r>
+      <w:r>
+        <w:rPr>
+          <w:rFonts w:ascii="Times New Roman" w:hAnsi="Times New Roman" w:cs="Times New Roman"/>
+        </w:rPr>
+        <w:t xml:space="preserve"> were added to each isolation well</w:t>
+      </w:r>
+      <w:r>
+        <w:rPr>
+          <w:rFonts w:ascii="Times New Roman" w:hAnsi="Times New Roman" w:cs="Times New Roman"/>
+        </w:rPr>
+        <w:t xml:space="preserve">. </w:t>
+      </w:r>
+    </w:p>
+    <w:p>
+      <w:pPr>
+        <w:spacing w:after="0" w:line="480" w:lineRule="auto"/>
+        <w:rPr>
+          <w:rFonts w:ascii="Times New Roman" w:hAnsi="Times New Roman" w:cs="Times New Roman"/>
+        </w:rPr>
+      </w:pPr>
+    </w:p>
+    <w:p>
+      <w:pPr>
+        <w:spacing w:after="0" w:line="480" w:lineRule="auto"/>
+        <w:rPr>
+          <w:rFonts w:ascii="Times New Roman" w:hAnsi="Times New Roman" w:cs="Times New Roman"/>
+        </w:rPr>
+      </w:pPr>
+      <w:r>
+        <w:rPr>
+          <w:rFonts w:ascii="Times New Roman" w:hAnsi="Times New Roman" w:cs="Times New Roman"/>
+        </w:rPr>
+        <w:lastRenderedPageBreak/>
+        <w:t xml:space="preserve">Preliminary experiments using this isolation method </w:t>
+      </w:r>
+      <w:r>
+        <w:rPr>
+          <w:rFonts w:ascii="Times New Roman" w:hAnsi="Times New Roman" w:cs="Times New Roman"/>
+        </w:rPr>
+        <w:t>show</w:t>
+      </w:r>
+      <w:r>
+        <w:rPr>
+          <w:rFonts w:ascii="Times New Roman" w:hAnsi="Times New Roman" w:cs="Times New Roman"/>
+        </w:rPr>
+        <w:t xml:space="preserve"> </w:t>
+      </w:r>
+      <w:r>
+        <w:rPr>
+          <w:rFonts w:ascii="Times New Roman" w:hAnsi="Times New Roman" w:cs="Times New Roman"/>
+        </w:rPr>
+        <w:t xml:space="preserve">that </w:t>
+      </w:r>
+      <w:r>
+        <w:rPr>
+          <w:rFonts w:ascii="Times New Roman" w:hAnsi="Times New Roman" w:cs="Times New Roman"/>
+        </w:rPr>
+        <w:t>the</w:t>
+      </w:r>
+      <w:r>
+        <w:rPr>
+          <w:rFonts w:ascii="Times New Roman" w:hAnsi="Times New Roman" w:cs="Times New Roman"/>
+        </w:rPr>
+        <w:t xml:space="preserve"> </w:t>
+      </w:r>
+      <w:r>
+        <w:rPr>
+          <w:rFonts w:ascii="Times New Roman" w:hAnsi="Times New Roman" w:cs="Times New Roman"/>
+        </w:rPr>
+        <w:t>likelihood of</w:t>
+      </w:r>
+      <w:r>
+        <w:rPr>
+          <w:rFonts w:ascii="Times New Roman" w:hAnsi="Times New Roman" w:cs="Times New Roman"/>
+        </w:rPr>
+        <w:t xml:space="preserve"> a haphazardly-chosen individual of </w:t>
       </w:r>
       <w:r>
         <w:rPr>
@@ -1666,7 +1620,56 @@
           <w:i/>
           <w:iCs/>
         </w:rPr>
-        <w:t>rosa</w:t>
+        <w:t>H. rosa</w:t>
+      </w:r>
+      <w:r>
+        <w:rPr>
+          <w:rFonts w:ascii="Times New Roman" w:hAnsi="Times New Roman" w:cs="Times New Roman"/>
+        </w:rPr>
+        <w:t xml:space="preserve"> proliferat</w:t>
+      </w:r>
+      <w:r>
+        <w:rPr>
+          <w:rFonts w:ascii="Times New Roman" w:hAnsi="Times New Roman" w:cs="Times New Roman"/>
+        </w:rPr>
+        <w:t>ing</w:t>
+      </w:r>
+      <w:r>
+        <w:rPr>
+          <w:rFonts w:ascii="Times New Roman" w:hAnsi="Times New Roman" w:cs="Times New Roman"/>
+        </w:rPr>
+        <w:t xml:space="preserve"> into a culture of clones is only </w:t>
+      </w:r>
+      <w:r>
+        <w:rPr>
+          <w:rFonts w:ascii="Times New Roman" w:hAnsi="Times New Roman" w:cs="Times New Roman"/>
+          <w:highlight w:val="yellow"/>
+        </w:rPr>
+        <w:t>xx</w:t>
+      </w:r>
+      <w:r>
+        <w:rPr>
+          <w:rFonts w:ascii="Times New Roman" w:hAnsi="Times New Roman" w:cs="Times New Roman"/>
+        </w:rPr>
+        <w:t>%</w:t>
+      </w:r>
+      <w:r>
+        <w:rPr>
+          <w:rFonts w:ascii="Times New Roman" w:hAnsi="Times New Roman" w:cs="Times New Roman"/>
+        </w:rPr>
+        <w:t xml:space="preserve"> (unpublished data, Mendelson)</w:t>
+      </w:r>
+      <w:r>
+        <w:rPr>
+          <w:rFonts w:ascii="Times New Roman" w:hAnsi="Times New Roman" w:cs="Times New Roman"/>
+        </w:rPr>
+        <w:t>.</w:t>
+      </w:r>
+      <w:r>
+        <w:rPr>
+          <w:rFonts w:ascii="Times New Roman" w:hAnsi="Times New Roman" w:cs="Times New Roman"/>
+        </w:rPr>
+        <w:t xml:space="preserve"> This is consistent with expectations, because the reproductive period of </w:t>
       </w:r>
       <w:r>
         <w:rPr>
@@ -1674,87 +1677,86 @@
           <w:i/>
           <w:iCs/>
         </w:rPr>
-        <w:t xml:space="preserve"> </w:t>
-      </w:r>
-      <w:r>
-        <w:rPr>
-          <w:rFonts w:ascii="Times New Roman" w:hAnsi="Times New Roman" w:cs="Times New Roman"/>
-        </w:rPr>
-        <w:t xml:space="preserve">was only present in two leaf water samples from Twisted Cyprus Bog at the time of isolation, and </w:t>
-      </w:r>
-      <w:r>
-        <w:rPr>
-          <w:rFonts w:ascii="Times New Roman" w:hAnsi="Times New Roman" w:cs="Times New Roman"/>
-        </w:rPr>
-        <w:t>fewer than five isolations from these samples were successful. For these reasons, Twisted Cyprus Bog was excluded from these experiments.</w:t>
-      </w:r>
-      <w:r>
-        <w:rPr>
-          <w:rFonts w:ascii="Times New Roman" w:hAnsi="Times New Roman" w:cs="Times New Roman"/>
-        </w:rPr>
-        <w:t xml:space="preserve"> </w:t>
-      </w:r>
-    </w:p>
-    <w:p>
-      <w:pPr>
-        <w:spacing w:after="0" w:line="480" w:lineRule="auto"/>
-        <w:rPr>
-          <w:rFonts w:ascii="Times New Roman" w:hAnsi="Times New Roman" w:cs="Times New Roman"/>
-          <w:u w:val="single"/>
-        </w:rPr>
-      </w:pPr>
-    </w:p>
-    <w:p>
-      <w:pPr>
-        <w:spacing w:after="0" w:line="480" w:lineRule="auto"/>
-        <w:rPr>
-          <w:rFonts w:ascii="Times New Roman" w:hAnsi="Times New Roman" w:cs="Times New Roman"/>
-        </w:rPr>
-      </w:pPr>
-      <w:r>
-        <w:rPr>
-          <w:rFonts w:ascii="Times New Roman" w:hAnsi="Times New Roman" w:cs="Times New Roman"/>
-          <w:u w:val="single"/>
-        </w:rPr>
-        <w:t>Temperature Response Experiment</w:t>
-      </w:r>
-    </w:p>
-    <w:p>
-      <w:pPr>
-        <w:spacing w:after="0" w:line="480" w:lineRule="auto"/>
-        <w:rPr>
-          <w:rFonts w:ascii="Times New Roman" w:hAnsi="Times New Roman" w:cs="Times New Roman"/>
-        </w:rPr>
-      </w:pPr>
-      <w:r>
-        <w:rPr>
-          <w:rFonts w:ascii="Times New Roman" w:hAnsi="Times New Roman" w:cs="Times New Roman"/>
-        </w:rPr>
-        <w:t xml:space="preserve">To assess </w:t>
-      </w:r>
-      <w:r>
-        <w:rPr>
-          <w:rFonts w:ascii="Times New Roman" w:hAnsi="Times New Roman" w:cs="Times New Roman"/>
-        </w:rPr>
-        <w:t>the effect of</w:t>
-      </w:r>
-      <w:r>
-        <w:rPr>
-          <w:rFonts w:ascii="Times New Roman" w:hAnsi="Times New Roman" w:cs="Times New Roman"/>
-        </w:rPr>
-        <w:t xml:space="preserve"> increased temperature on growth rate and </w:t>
-      </w:r>
-      <w:r>
-        <w:rPr>
-          <w:rFonts w:ascii="Times New Roman" w:hAnsi="Times New Roman" w:cs="Times New Roman"/>
-        </w:rPr>
-        <w:t>dry mass</w:t>
-      </w:r>
-      <w:r>
-        <w:rPr>
-          <w:rFonts w:ascii="Times New Roman" w:hAnsi="Times New Roman" w:cs="Times New Roman"/>
-        </w:rPr>
-        <w:t xml:space="preserve">, clonal cultures of </w:t>
+        <w:t>H. rosa</w:t>
+      </w:r>
+      <w:r>
+        <w:rPr>
+          <w:rFonts w:ascii="Times New Roman" w:hAnsi="Times New Roman" w:cs="Times New Roman"/>
+        </w:rPr>
+        <w:t xml:space="preserve"> lasts only 5-7 d</w:t>
+      </w:r>
+      <w:r>
+        <w:rPr>
+          <w:rFonts w:ascii="Times New Roman" w:hAnsi="Times New Roman" w:cs="Times New Roman"/>
+        </w:rPr>
+        <w:t>. W</w:t>
+      </w:r>
+      <w:r>
+        <w:rPr>
+          <w:rFonts w:ascii="Times New Roman" w:hAnsi="Times New Roman" w:cs="Times New Roman"/>
+        </w:rPr>
+        <w:t>ith a lifespan of 1</w:t>
+      </w:r>
+      <w:r>
+        <w:rPr>
+          <w:rFonts w:ascii="Times New Roman" w:hAnsi="Times New Roman" w:cs="Times New Roman"/>
+        </w:rPr>
+        <w:t>2</w:t>
+      </w:r>
+      <w:r>
+        <w:rPr>
+          <w:rFonts w:ascii="Times New Roman" w:hAnsi="Times New Roman" w:cs="Times New Roman"/>
+        </w:rPr>
+        <w:t>-2</w:t>
+      </w:r>
+      <w:r>
+        <w:rPr>
+          <w:rFonts w:ascii="Times New Roman" w:hAnsi="Times New Roman" w:cs="Times New Roman"/>
+        </w:rPr>
+        <w:t>4</w:t>
+      </w:r>
+      <w:r>
+        <w:rPr>
+          <w:rFonts w:ascii="Times New Roman" w:hAnsi="Times New Roman" w:cs="Times New Roman"/>
+        </w:rPr>
+        <w:t xml:space="preserve"> d, some individuals have been observed to live for nearly two weeks after losing the ability to reproduce</w:t>
+      </w:r>
+      <w:r>
+        <w:rPr>
+          <w:rFonts w:ascii="Times New Roman" w:hAnsi="Times New Roman" w:cs="Times New Roman"/>
+        </w:rPr>
+        <w:t xml:space="preserve"> (Ellison and Bledzki, </w:t>
+      </w:r>
+      <w:r>
+        <w:rPr>
+          <w:rFonts w:ascii="Times New Roman" w:hAnsi="Times New Roman" w:cs="Times New Roman"/>
+          <w:highlight w:val="yellow"/>
+        </w:rPr>
+        <w:t>xxxx</w:t>
+      </w:r>
+      <w:r>
+        <w:rPr>
+          <w:rFonts w:ascii="Times New Roman" w:hAnsi="Times New Roman" w:cs="Times New Roman"/>
+        </w:rPr>
+        <w:t>)</w:t>
+      </w:r>
+      <w:r>
+        <w:rPr>
+          <w:rFonts w:ascii="Times New Roman" w:hAnsi="Times New Roman" w:cs="Times New Roman"/>
+        </w:rPr>
+        <w:t xml:space="preserve">. </w:t>
+      </w:r>
+      <w:r>
+        <w:rPr>
+          <w:rFonts w:ascii="Times New Roman" w:hAnsi="Times New Roman" w:cs="Times New Roman"/>
+        </w:rPr>
+        <w:t>Therefore, in order to reach the goal of five clonal cultures per leaf, 32 individuals were isolated from each selected leaf water sample</w:t>
+      </w:r>
+      <w:r>
+        <w:rPr>
+          <w:rFonts w:ascii="Times New Roman" w:hAnsi="Times New Roman" w:cs="Times New Roman"/>
+        </w:rPr>
+        <w:t xml:space="preserve">, for a total of 448 isolated individuals of </w:t>
       </w:r>
       <w:r>
         <w:rPr>
@@ -1762,315 +1764,117 @@
           <w:i/>
           <w:iCs/>
         </w:rPr>
-        <w:t xml:space="preserve">Habrotrocha rosa </w:t>
-      </w:r>
-      <w:r>
-        <w:rPr>
-          <w:rFonts w:ascii="Times New Roman" w:hAnsi="Times New Roman" w:cs="Times New Roman"/>
-        </w:rPr>
-        <w:t>were</w:t>
-      </w:r>
-      <w:r>
-        <w:rPr>
-          <w:rFonts w:ascii="Times New Roman" w:hAnsi="Times New Roman" w:cs="Times New Roman"/>
-        </w:rPr>
-        <w:t xml:space="preserve"> left to grow at two temperatures for 39 d. The clones used in this experiment were randomly selected from available clonal stock cultures in such a way that they represented </w:t>
-      </w:r>
-      <w:r>
-        <w:rPr>
-          <w:rFonts w:ascii="Times New Roman" w:hAnsi="Times New Roman" w:cs="Times New Roman"/>
-        </w:rPr>
-        <w:t>three individuals isolated from each of three leaves across two sites</w:t>
-      </w:r>
-      <w:r>
-        <w:rPr>
-          <w:rFonts w:ascii="Times New Roman" w:hAnsi="Times New Roman" w:cs="Times New Roman"/>
-        </w:rPr>
-        <w:t xml:space="preserve"> </w:t>
-      </w:r>
-      <w:r>
-        <w:rPr>
-          <w:rFonts w:ascii="Times New Roman" w:hAnsi="Times New Roman" w:cs="Times New Roman"/>
-        </w:rPr>
-        <w:t xml:space="preserve">located </w:t>
-      </w:r>
-      <w:r>
-        <w:rPr>
-          <w:rFonts w:ascii="Times New Roman" w:hAnsi="Times New Roman" w:cs="Times New Roman"/>
-        </w:rPr>
-        <w:t>&gt;</w:t>
-      </w:r>
-      <w:r>
-        <w:rPr>
-          <w:rFonts w:ascii="Times New Roman" w:hAnsi="Times New Roman" w:cs="Times New Roman"/>
-        </w:rPr>
-        <w:t>5 km apart</w:t>
-      </w:r>
-      <w:r>
-        <w:rPr>
-          <w:rFonts w:ascii="Times New Roman" w:hAnsi="Times New Roman" w:cs="Times New Roman"/>
-        </w:rPr>
-        <w:t>.</w:t>
-      </w:r>
-      <w:r>
-        <w:rPr>
-          <w:rFonts w:ascii="Times New Roman" w:hAnsi="Times New Roman" w:cs="Times New Roman"/>
-        </w:rPr>
-        <w:t xml:space="preserve"> These 18 clonal stock cultures represented diversity between sites, among leaves within sites, and among clones within leaves.</w:t>
-      </w:r>
-    </w:p>
-    <w:p>
-      <w:pPr>
-        <w:spacing w:after="0" w:line="480" w:lineRule="auto"/>
-        <w:rPr>
-          <w:rFonts w:ascii="Times New Roman" w:hAnsi="Times New Roman" w:cs="Times New Roman"/>
-        </w:rPr>
-      </w:pPr>
-    </w:p>
-    <w:p>
-      <w:pPr>
-        <w:spacing w:after="0" w:line="480" w:lineRule="auto"/>
-        <w:rPr>
-          <w:rFonts w:ascii="Times New Roman" w:hAnsi="Times New Roman" w:cs="Times New Roman"/>
-        </w:rPr>
-      </w:pPr>
-      <w:r>
-        <w:rPr>
-          <w:rFonts w:ascii="Times New Roman" w:hAnsi="Times New Roman" w:cs="Times New Roman"/>
-        </w:rPr>
-        <w:t xml:space="preserve">To prepare for this experiment, </w:t>
-      </w:r>
-      <w:r>
-        <w:rPr>
-          <w:rFonts w:ascii="Times New Roman" w:hAnsi="Times New Roman" w:cs="Times New Roman"/>
-        </w:rPr>
-        <w:t xml:space="preserve">rotifers from </w:t>
-      </w:r>
-      <w:r>
-        <w:rPr>
-          <w:rFonts w:ascii="Times New Roman" w:hAnsi="Times New Roman" w:cs="Times New Roman"/>
-        </w:rPr>
-        <w:t xml:space="preserve">clonal stocks were first concentrated and washed. To concentrate </w:t>
-      </w:r>
-      <w:r>
-        <w:rPr>
-          <w:rFonts w:ascii="Times New Roman" w:hAnsi="Times New Roman" w:cs="Times New Roman"/>
-        </w:rPr>
-        <w:t xml:space="preserve">the 100 ml </w:t>
-      </w:r>
-      <w:r>
-        <w:rPr>
-          <w:rFonts w:ascii="Times New Roman" w:hAnsi="Times New Roman" w:cs="Times New Roman"/>
-        </w:rPr>
-        <w:t>stock</w:t>
-      </w:r>
-      <w:r>
-        <w:rPr>
-          <w:rFonts w:ascii="Times New Roman" w:hAnsi="Times New Roman" w:cs="Times New Roman"/>
-        </w:rPr>
-        <w:t xml:space="preserve"> cultures</w:t>
-      </w:r>
-      <w:r>
-        <w:rPr>
-          <w:rFonts w:ascii="Times New Roman" w:hAnsi="Times New Roman" w:cs="Times New Roman"/>
-        </w:rPr>
-        <w:t xml:space="preserve">, between 20 and 60 ml (dependent on initial estimates of stock concentration) was passed through a </w:t>
-      </w:r>
-      <w:r>
-        <w:rPr>
-          <w:rFonts w:ascii="Times New Roman" w:hAnsi="Times New Roman" w:cs="Times New Roman"/>
-        </w:rPr>
-        <w:t>40</w:t>
-      </w:r>
-      <w:r>
-        <w:rPr>
-          <w:rFonts w:ascii="Times New Roman" w:hAnsi="Times New Roman" w:cs="Times New Roman"/>
-        </w:rPr>
-        <w:t xml:space="preserve"> </w:t>
-      </w:r>
-      <w:r>
-        <w:rPr>
-          <w:rFonts w:ascii="Times New Roman" w:hAnsi="Times New Roman" w:cs="Times New Roman"/>
-        </w:rPr>
-        <w:t>µ</w:t>
-      </w:r>
-      <w:r>
-        <w:rPr>
-          <w:rFonts w:ascii="Times New Roman" w:hAnsi="Times New Roman" w:cs="Times New Roman"/>
-        </w:rPr>
-        <w:t xml:space="preserve">m </w:t>
-      </w:r>
-      <w:r>
-        <w:rPr>
-          <w:rFonts w:ascii="Times New Roman" w:hAnsi="Times New Roman" w:cs="Times New Roman"/>
-        </w:rPr>
-        <w:t>sterile nylon mesh cell strainer</w:t>
-      </w:r>
-      <w:r>
-        <w:rPr>
-          <w:rFonts w:ascii="Times New Roman" w:hAnsi="Times New Roman" w:cs="Times New Roman"/>
-        </w:rPr>
-        <w:t xml:space="preserve"> (</w:t>
-      </w:r>
-      <w:r>
-        <w:rPr>
-          <w:rFonts w:ascii="Times New Roman" w:hAnsi="Times New Roman" w:cs="Times New Roman"/>
-        </w:rPr>
-        <w:t>fisherbrand</w:t>
-      </w:r>
-      <w:r>
-        <w:rPr>
-          <w:rFonts w:ascii="Times New Roman" w:hAnsi="Times New Roman" w:cs="Times New Roman"/>
-        </w:rPr>
-        <w:t>). To wash away excess debris from the stock flasks, 5 ml of sterile media was pipetted into the filter and allowed to drain away. Rotifers captured by the filter remained submerged throughout the duration of these steps</w:t>
-      </w:r>
-      <w:r>
-        <w:rPr>
-          <w:rFonts w:ascii="Times New Roman" w:hAnsi="Times New Roman" w:cs="Times New Roman"/>
-        </w:rPr>
-        <w:t xml:space="preserve"> (</w:t>
-      </w:r>
-      <w:r>
-        <w:rPr>
-          <w:rFonts w:ascii="Times New Roman" w:hAnsi="Times New Roman" w:cs="Times New Roman"/>
-          <w:highlight w:val="green"/>
-        </w:rPr>
-        <w:t>Figure 1</w:t>
-      </w:r>
-      <w:r>
-        <w:rPr>
-          <w:rFonts w:ascii="Times New Roman" w:hAnsi="Times New Roman" w:cs="Times New Roman"/>
-        </w:rPr>
-        <w:t>)</w:t>
-      </w:r>
-      <w:r>
-        <w:rPr>
-          <w:rFonts w:ascii="Times New Roman" w:hAnsi="Times New Roman" w:cs="Times New Roman"/>
-        </w:rPr>
-        <w:t>.</w:t>
-      </w:r>
-    </w:p>
-    <w:p>
-      <w:pPr>
-        <w:spacing w:after="0" w:line="480" w:lineRule="auto"/>
-        <w:rPr>
-          <w:rFonts w:ascii="Times New Roman" w:hAnsi="Times New Roman" w:cs="Times New Roman"/>
-        </w:rPr>
-      </w:pPr>
-    </w:p>
-    <w:p>
-      <w:pPr>
-        <w:spacing w:after="0" w:line="480" w:lineRule="auto"/>
-        <w:rPr>
-          <w:rFonts w:ascii="Times New Roman" w:hAnsi="Times New Roman" w:cs="Times New Roman"/>
-        </w:rPr>
-      </w:pPr>
-      <w:r>
-        <w:rPr>
-          <w:rFonts w:ascii="Times New Roman" w:hAnsi="Times New Roman" w:cs="Times New Roman"/>
-        </w:rPr>
-        <w:t>After being c</w:t>
-      </w:r>
-      <w:r>
-        <w:rPr>
-          <w:rFonts w:ascii="Times New Roman" w:hAnsi="Times New Roman" w:cs="Times New Roman"/>
-        </w:rPr>
-        <w:t>oncentrated and washed</w:t>
-      </w:r>
-      <w:r>
-        <w:rPr>
-          <w:rFonts w:ascii="Times New Roman" w:hAnsi="Times New Roman" w:cs="Times New Roman"/>
-        </w:rPr>
-        <w:t>,</w:t>
-      </w:r>
-      <w:r>
-        <w:rPr>
-          <w:rFonts w:ascii="Times New Roman" w:hAnsi="Times New Roman" w:cs="Times New Roman"/>
-        </w:rPr>
-        <w:t xml:space="preserve"> rotifers were transferred to 15 ml conical tubes previously coated with 0.1% gelatin to prevent </w:t>
-      </w:r>
-      <w:r>
-        <w:rPr>
-          <w:rFonts w:ascii="Times New Roman" w:hAnsi="Times New Roman" w:cs="Times New Roman"/>
-        </w:rPr>
-        <w:t xml:space="preserve">them </w:t>
-      </w:r>
-      <w:r>
-        <w:rPr>
-          <w:rFonts w:ascii="Times New Roman" w:hAnsi="Times New Roman" w:cs="Times New Roman"/>
-        </w:rPr>
-        <w:t>from sticking to the tube walls.</w:t>
-      </w:r>
-      <w:r>
-        <w:rPr>
-          <w:rFonts w:ascii="Times New Roman" w:hAnsi="Times New Roman" w:cs="Times New Roman"/>
-        </w:rPr>
-        <w:t xml:space="preserve"> </w:t>
-      </w:r>
-      <w:r>
-        <w:rPr>
-          <w:rFonts w:ascii="Times New Roman" w:hAnsi="Times New Roman" w:cs="Times New Roman"/>
-        </w:rPr>
-        <w:t xml:space="preserve">The concentration of </w:t>
-      </w:r>
-      <w:r>
-        <w:rPr>
-          <w:rFonts w:ascii="Times New Roman" w:hAnsi="Times New Roman" w:cs="Times New Roman"/>
-        </w:rPr>
-        <w:lastRenderedPageBreak/>
-        <w:t xml:space="preserve">rotifers in these tubes was then estimated by averaging the counts of three 0.3 ml samples. Using a simple dilution calculation, the appropriate volume of concentrated and washed rotifers </w:t>
-      </w:r>
-      <w:r>
-        <w:rPr>
-          <w:rFonts w:ascii="Times New Roman" w:hAnsi="Times New Roman" w:cs="Times New Roman"/>
-        </w:rPr>
-        <w:t>was added into each of six replicate tubes so that each tube began the experiment at a density of 5 rotifers per ml in 10 ml of media. This process was repeated for all 18 clonal stock cultures, however the culture chosen for Leaf 1 from the Crystal Bog site did not meet the minimum required density to start six experimental replicate cultures. Unfortunately, there were no other suitable clonal stock cultures from that leaf, and thus it is only represented by two clones. In total, n = 102 experimental cultures were prepared, n = 6 for each of 17 clones.</w:t>
-      </w:r>
-    </w:p>
-    <w:p>
-      <w:pPr>
-        <w:spacing w:after="0" w:line="480" w:lineRule="auto"/>
-        <w:rPr>
-          <w:rFonts w:ascii="Times New Roman" w:hAnsi="Times New Roman" w:cs="Times New Roman"/>
-        </w:rPr>
-      </w:pPr>
-    </w:p>
-    <w:p>
-      <w:pPr>
-        <w:spacing w:after="0" w:line="480" w:lineRule="auto"/>
-        <w:rPr>
-          <w:rFonts w:ascii="Times New Roman" w:hAnsi="Times New Roman" w:cs="Times New Roman"/>
-        </w:rPr>
-      </w:pPr>
-      <w:r>
-        <w:rPr>
-          <w:rFonts w:ascii="Times New Roman" w:hAnsi="Times New Roman" w:cs="Times New Roman"/>
-        </w:rPr>
-        <w:t xml:space="preserve">Replicates were </w:t>
-      </w:r>
-      <w:r>
-        <w:rPr>
-          <w:rFonts w:ascii="Times New Roman" w:hAnsi="Times New Roman" w:cs="Times New Roman"/>
-        </w:rPr>
-        <w:t xml:space="preserve">all </w:t>
-      </w:r>
-      <w:r>
-        <w:rPr>
-          <w:rFonts w:ascii="Times New Roman" w:hAnsi="Times New Roman" w:cs="Times New Roman"/>
-        </w:rPr>
-        <w:t xml:space="preserve">inoculated with 50 ul of </w:t>
-      </w:r>
-      <w:r>
-        <w:rPr>
-          <w:rFonts w:ascii="Times New Roman" w:hAnsi="Times New Roman" w:cs="Times New Roman"/>
-        </w:rPr>
-        <w:t xml:space="preserve">a </w:t>
-      </w:r>
-      <w:r>
-        <w:rPr>
-          <w:rFonts w:ascii="Times New Roman" w:hAnsi="Times New Roman" w:cs="Times New Roman"/>
-        </w:rPr>
-        <w:t xml:space="preserve">natural </w:t>
+        <w:t>H. rosa</w:t>
+      </w:r>
+      <w:r>
+        <w:rPr>
+          <w:rFonts w:ascii="Times New Roman" w:hAnsi="Times New Roman" w:cs="Times New Roman"/>
+        </w:rPr>
+        <w:t xml:space="preserve"> across 20 24-well tissue culture plates.</w:t>
+      </w:r>
+    </w:p>
+    <w:p>
+      <w:pPr>
+        <w:spacing w:after="0" w:line="480" w:lineRule="auto"/>
+        <w:rPr>
+          <w:rFonts w:ascii="Times New Roman" w:hAnsi="Times New Roman" w:cs="Times New Roman"/>
+        </w:rPr>
+      </w:pPr>
+    </w:p>
+    <w:p>
+      <w:pPr>
+        <w:spacing w:after="0" w:line="480" w:lineRule="auto"/>
+        <w:rPr>
+          <w:rFonts w:ascii="Times New Roman" w:hAnsi="Times New Roman" w:cs="Times New Roman"/>
+        </w:rPr>
+      </w:pPr>
+      <w:r>
+        <w:rPr>
+          <w:rFonts w:ascii="Times New Roman" w:hAnsi="Times New Roman" w:cs="Times New Roman"/>
+        </w:rPr>
+        <w:t xml:space="preserve">At 14 and 28 days </w:t>
+      </w:r>
+      <w:r>
+        <w:rPr>
+          <w:rFonts w:ascii="Times New Roman" w:hAnsi="Times New Roman" w:cs="Times New Roman"/>
+        </w:rPr>
+        <w:t xml:space="preserve">after </w:t>
+      </w:r>
+      <w:r>
+        <w:rPr>
+          <w:rFonts w:ascii="Times New Roman" w:hAnsi="Times New Roman" w:cs="Times New Roman"/>
+        </w:rPr>
+        <w:t>isolation, every well in each 24-well tissue culture plate was observed, and if more than 20 individuals were present, the entire contents of the well was transferred to a sterile 125 ml flask filled with 100 ml of rotifer media</w:t>
+      </w:r>
+      <w:r>
+        <w:rPr>
+          <w:rFonts w:ascii="Times New Roman" w:hAnsi="Times New Roman" w:cs="Times New Roman"/>
+        </w:rPr>
+        <w:t xml:space="preserve"> and containing one sterile wheat seed as a resource for bacteria. Of the 448 attempted isolations, 85 </w:t>
+      </w:r>
+      <w:r>
+        <w:rPr>
+          <w:rFonts w:ascii="Times New Roman" w:hAnsi="Times New Roman" w:cs="Times New Roman"/>
+        </w:rPr>
+        <w:t xml:space="preserve">were successful, </w:t>
+      </w:r>
+      <w:r>
+        <w:rPr>
+          <w:rFonts w:ascii="Times New Roman" w:hAnsi="Times New Roman" w:cs="Times New Roman"/>
+        </w:rPr>
+        <w:t xml:space="preserve">representing </w:t>
+      </w:r>
+      <w:r>
+        <w:rPr>
+          <w:rFonts w:ascii="Times New Roman" w:hAnsi="Times New Roman" w:cs="Times New Roman"/>
+          <w:highlight w:val="yellow"/>
+        </w:rPr>
+        <w:t>x</w:t>
+      </w:r>
+      <w:r>
+        <w:rPr>
+          <w:rFonts w:ascii="Times New Roman" w:hAnsi="Times New Roman" w:cs="Times New Roman"/>
+        </w:rPr>
+        <w:t xml:space="preserve"> leaves from </w:t>
+      </w:r>
+      <w:r>
+        <w:rPr>
+          <w:rFonts w:ascii="Times New Roman" w:hAnsi="Times New Roman" w:cs="Times New Roman"/>
+          <w:highlight w:val="yellow"/>
+        </w:rPr>
+        <w:t>x</w:t>
+      </w:r>
+      <w:r>
+        <w:rPr>
+          <w:rFonts w:ascii="Times New Roman" w:hAnsi="Times New Roman" w:cs="Times New Roman"/>
+        </w:rPr>
+        <w:t xml:space="preserve"> site, and </w:t>
+      </w:r>
+      <w:r>
+        <w:rPr>
+          <w:rFonts w:ascii="Times New Roman" w:hAnsi="Times New Roman" w:cs="Times New Roman"/>
+          <w:highlight w:val="yellow"/>
+        </w:rPr>
+        <w:t>x</w:t>
+      </w:r>
+      <w:r>
+        <w:rPr>
+          <w:rFonts w:ascii="Times New Roman" w:hAnsi="Times New Roman" w:cs="Times New Roman"/>
+        </w:rPr>
+        <w:t xml:space="preserve"> leaves from </w:t>
+      </w:r>
+      <w:r>
+        <w:rPr>
+          <w:rFonts w:ascii="Times New Roman" w:hAnsi="Times New Roman" w:cs="Times New Roman"/>
+          <w:highlight w:val="yellow"/>
+        </w:rPr>
+        <w:t>x</w:t>
+      </w:r>
+      <w:r>
+        <w:rPr>
+          <w:rFonts w:ascii="Times New Roman" w:hAnsi="Times New Roman" w:cs="Times New Roman"/>
+        </w:rPr>
+        <w:t xml:space="preserve"> site. </w:t>
       </w:r>
       <w:r>
         <w:rPr>
@@ -2078,177 +1882,7 @@
           <w:i/>
           <w:iCs/>
         </w:rPr>
-        <w:t xml:space="preserve">S. purpurea </w:t>
-      </w:r>
-      <w:r>
-        <w:rPr>
-          <w:rFonts w:ascii="Times New Roman" w:hAnsi="Times New Roman" w:cs="Times New Roman"/>
-        </w:rPr>
-        <w:t xml:space="preserve">leaf water bacterial </w:t>
-      </w:r>
-      <w:r>
-        <w:rPr>
-          <w:rFonts w:ascii="Times New Roman" w:hAnsi="Times New Roman" w:cs="Times New Roman"/>
-        </w:rPr>
-        <w:t xml:space="preserve">community </w:t>
-      </w:r>
-      <w:r>
-        <w:rPr>
-          <w:rFonts w:ascii="Times New Roman" w:hAnsi="Times New Roman" w:cs="Times New Roman"/>
-        </w:rPr>
-        <w:t xml:space="preserve">of unmeasured concentration </w:t>
-      </w:r>
-      <w:r>
-        <w:rPr>
-          <w:rFonts w:ascii="Times New Roman" w:hAnsi="Times New Roman" w:cs="Times New Roman"/>
-        </w:rPr>
-        <w:t>and</w:t>
-      </w:r>
-      <w:r>
-        <w:rPr>
-          <w:rFonts w:ascii="Times New Roman" w:hAnsi="Times New Roman" w:cs="Times New Roman"/>
-        </w:rPr>
-        <w:t xml:space="preserve"> </w:t>
-      </w:r>
-      <w:r>
-        <w:rPr>
-          <w:rFonts w:ascii="Times New Roman" w:hAnsi="Times New Roman" w:cs="Times New Roman"/>
-        </w:rPr>
-        <w:t xml:space="preserve">fed </w:t>
-      </w:r>
-      <w:r>
-        <w:rPr>
-          <w:rFonts w:ascii="Times New Roman" w:hAnsi="Times New Roman" w:cs="Times New Roman"/>
-        </w:rPr>
-        <w:t>100 ul of a fish food solution (25 mg ground, sterile fish food flakes dissolved in 25 ml of sterile deionized water).</w:t>
-      </w:r>
-    </w:p>
-    <w:p>
-      <w:pPr>
-        <w:spacing w:after="0" w:line="480" w:lineRule="auto"/>
-        <w:rPr>
-          <w:rFonts w:ascii="Times New Roman" w:hAnsi="Times New Roman" w:cs="Times New Roman"/>
-        </w:rPr>
-      </w:pPr>
-    </w:p>
-    <w:p>
-      <w:pPr>
-        <w:spacing w:after="0" w:line="480" w:lineRule="auto"/>
-        <w:rPr>
-          <w:rFonts w:ascii="Times New Roman" w:hAnsi="Times New Roman" w:cs="Times New Roman"/>
-        </w:rPr>
-      </w:pPr>
-      <w:r>
-        <w:rPr>
-          <w:rFonts w:ascii="Times New Roman" w:hAnsi="Times New Roman" w:cs="Times New Roman"/>
-          <w:u w:val="single"/>
-        </w:rPr>
-        <w:t>Evolution Experiment</w:t>
-      </w:r>
-    </w:p>
-    <w:p>
-      <w:pPr>
-        <w:spacing w:after="0" w:line="480" w:lineRule="auto"/>
-        <w:rPr>
-          <w:rFonts w:ascii="Times New Roman" w:hAnsi="Times New Roman" w:cs="Times New Roman"/>
-        </w:rPr>
-      </w:pPr>
-    </w:p>
-    <w:p>
-      <w:pPr>
-        <w:spacing w:after="0" w:line="480" w:lineRule="auto"/>
-        <w:rPr>
-          <w:rFonts w:ascii="Times New Roman" w:hAnsi="Times New Roman" w:cs="Times New Roman"/>
-        </w:rPr>
-      </w:pPr>
-      <w:r>
-        <w:rPr>
-          <w:rFonts w:ascii="Times New Roman" w:hAnsi="Times New Roman" w:cs="Times New Roman"/>
-        </w:rPr>
-        <w:t xml:space="preserve">A similar species of rotifer has a clearance rate of </w:t>
-      </w:r>
-      <w:r>
-        <w:rPr>
-          <w:rFonts w:ascii="Times New Roman" w:hAnsi="Times New Roman" w:cs="Times New Roman"/>
-        </w:rPr>
-        <w:t>3.79 ± 2.1</w:t>
-      </w:r>
-      <w:r>
-        <w:rPr>
-          <w:rFonts w:ascii="Times New Roman" w:hAnsi="Times New Roman" w:cs="Times New Roman"/>
-        </w:rPr>
-        <w:t xml:space="preserve"> ul ind</w:t>
-      </w:r>
-      <w:r>
-        <w:rPr>
-          <w:rFonts w:ascii="Times New Roman" w:hAnsi="Times New Roman" w:cs="Times New Roman"/>
-          <w:vertAlign w:val="superscript"/>
-        </w:rPr>
-        <w:t>-1</w:t>
-      </w:r>
-      <w:r>
-        <w:rPr>
-          <w:rFonts w:ascii="Times New Roman" w:hAnsi="Times New Roman" w:cs="Times New Roman"/>
-        </w:rPr>
-        <w:t xml:space="preserve"> h</w:t>
-      </w:r>
-      <w:r>
-        <w:rPr>
-          <w:rFonts w:ascii="Times New Roman" w:hAnsi="Times New Roman" w:cs="Times New Roman"/>
-          <w:vertAlign w:val="superscript"/>
-        </w:rPr>
-        <w:t>-1</w:t>
-      </w:r>
-      <w:r>
-        <w:rPr>
-          <w:rFonts w:ascii="Times New Roman" w:hAnsi="Times New Roman" w:cs="Times New Roman"/>
-          <w:vertAlign w:val="superscript"/>
-        </w:rPr>
-        <w:t xml:space="preserve"> </w:t>
-      </w:r>
-      <w:r>
-        <w:rPr>
-          <w:rFonts w:ascii="Times New Roman" w:hAnsi="Times New Roman" w:cs="Times New Roman"/>
-        </w:rPr>
-        <w:t xml:space="preserve">at 20 C and </w:t>
-      </w:r>
-      <w:r>
-        <w:rPr>
-          <w:rFonts w:ascii="Times New Roman" w:hAnsi="Times New Roman" w:cs="Times New Roman"/>
-        </w:rPr>
-        <w:t>1.65 ± 1.4</w:t>
-      </w:r>
-      <w:r>
-        <w:rPr>
-          <w:rFonts w:ascii="Times New Roman" w:hAnsi="Times New Roman" w:cs="Times New Roman"/>
-        </w:rPr>
-        <w:t xml:space="preserve"> ul ind</w:t>
-      </w:r>
-      <w:r>
-        <w:rPr>
-          <w:rFonts w:ascii="Times New Roman" w:hAnsi="Times New Roman" w:cs="Times New Roman"/>
-          <w:vertAlign w:val="superscript"/>
-        </w:rPr>
-        <w:t>-1</w:t>
-      </w:r>
-      <w:r>
-        <w:rPr>
-          <w:rFonts w:ascii="Times New Roman" w:hAnsi="Times New Roman" w:cs="Times New Roman"/>
-        </w:rPr>
-        <w:t xml:space="preserve"> h</w:t>
-      </w:r>
-      <w:r>
-        <w:rPr>
-          <w:rFonts w:ascii="Times New Roman" w:hAnsi="Times New Roman" w:cs="Times New Roman"/>
-          <w:vertAlign w:val="superscript"/>
-        </w:rPr>
-        <w:t>-1</w:t>
-      </w:r>
-      <w:r>
-        <w:rPr>
-          <w:rFonts w:ascii="Times New Roman" w:hAnsi="Times New Roman" w:cs="Times New Roman"/>
-        </w:rPr>
-        <w:t xml:space="preserve"> at 15 C. We assumed </w:t>
+        <w:t xml:space="preserve">Habrotrocha </w:t>
       </w:r>
       <w:r>
         <w:rPr>
@@ -2256,167 +1890,95 @@
           <w:i/>
           <w:iCs/>
         </w:rPr>
-        <w:t>H. rosa</w:t>
-      </w:r>
-      <w:r>
-        <w:rPr>
-          <w:rFonts w:ascii="Times New Roman" w:hAnsi="Times New Roman" w:cs="Times New Roman"/>
-        </w:rPr>
-        <w:t xml:space="preserve"> have a slightly higher clearance rate of ~4 ul ind</w:t>
-      </w:r>
-      <w:r>
-        <w:rPr>
-          <w:rFonts w:ascii="Times New Roman" w:hAnsi="Times New Roman" w:cs="Times New Roman"/>
-          <w:vertAlign w:val="superscript"/>
-        </w:rPr>
-        <w:t>-1</w:t>
-      </w:r>
-      <w:r>
-        <w:rPr>
-          <w:rFonts w:ascii="Times New Roman" w:hAnsi="Times New Roman" w:cs="Times New Roman"/>
-        </w:rPr>
-        <w:t xml:space="preserve"> h</w:t>
-      </w:r>
-      <w:r>
-        <w:rPr>
-          <w:rFonts w:ascii="Times New Roman" w:hAnsi="Times New Roman" w:cs="Times New Roman"/>
-          <w:vertAlign w:val="superscript"/>
-        </w:rPr>
-        <w:t>-1</w:t>
-      </w:r>
-      <w:r>
-        <w:rPr>
-          <w:rFonts w:ascii="Times New Roman" w:hAnsi="Times New Roman" w:cs="Times New Roman"/>
-        </w:rPr>
-        <w:t xml:space="preserve"> (</w:t>
-      </w:r>
-      <w:r>
-        <w:rPr>
-          <w:rFonts w:ascii="Times New Roman" w:hAnsi="Times New Roman" w:cs="Times New Roman"/>
-        </w:rPr>
-        <w:t>Devetter</w:t>
-      </w:r>
-      <w:r>
-        <w:rPr>
-          <w:rFonts w:ascii="Times New Roman" w:hAnsi="Times New Roman" w:cs="Times New Roman"/>
-        </w:rPr>
-        <w:t xml:space="preserve"> 2007)</w:t>
-      </w:r>
-      <w:r>
-        <w:rPr>
-          <w:rFonts w:ascii="Times New Roman" w:hAnsi="Times New Roman" w:cs="Times New Roman"/>
-        </w:rPr>
-        <w:t>.</w:t>
-      </w:r>
-    </w:p>
-    <w:p>
-      <w:pPr>
-        <w:spacing w:after="0" w:line="480" w:lineRule="auto"/>
-        <w:rPr>
-          <w:rFonts w:ascii="Times New Roman" w:hAnsi="Times New Roman" w:cs="Times New Roman"/>
-        </w:rPr>
-      </w:pPr>
-    </w:p>
-    <w:p>
-      <w:pPr>
-        <w:spacing w:after="0" w:line="480" w:lineRule="auto"/>
-        <w:rPr>
-          <w:rFonts w:ascii="Times New Roman" w:hAnsi="Times New Roman" w:cs="Times New Roman"/>
-        </w:rPr>
-      </w:pPr>
+        <w:t>rosa</w:t>
+      </w:r>
       <w:r>
         <w:rPr>
           <w:rFonts w:ascii="Times New Roman" w:hAnsi="Times New Roman" w:cs="Times New Roman"/>
           <w:i/>
           <w:iCs/>
         </w:rPr>
-        <w:t xml:space="preserve">Tetrahymena </w:t>
-      </w:r>
-      <w:r>
-        <w:rPr>
-          <w:rFonts w:ascii="Times New Roman" w:hAnsi="Times New Roman" w:cs="Times New Roman"/>
-        </w:rPr>
-        <w:t xml:space="preserve">sp. has been measured grazing on suspended bacteria at a rate of 1,382 </w:t>
-      </w:r>
-      <w:r>
-        <w:rPr>
-          <w:rFonts w:ascii="Times New Roman" w:hAnsi="Times New Roman" w:cs="Times New Roman"/>
-        </w:rPr>
-        <w:t>±</w:t>
-      </w:r>
-      <w:r>
-        <w:rPr>
-          <w:rFonts w:ascii="Times New Roman" w:hAnsi="Times New Roman" w:cs="Times New Roman"/>
-        </w:rPr>
-        <w:t xml:space="preserve"> 1,029 cells ind</w:t>
-      </w:r>
-      <w:r>
-        <w:rPr>
-          <w:rFonts w:ascii="Times New Roman" w:hAnsi="Times New Roman" w:cs="Times New Roman"/>
-          <w:vertAlign w:val="superscript"/>
-        </w:rPr>
-        <w:t>-1</w:t>
-      </w:r>
-      <w:r>
-        <w:rPr>
-          <w:rFonts w:ascii="Times New Roman" w:hAnsi="Times New Roman" w:cs="Times New Roman"/>
-        </w:rPr>
-        <w:t xml:space="preserve"> h</w:t>
-      </w:r>
-      <w:r>
-        <w:rPr>
-          <w:rFonts w:ascii="Times New Roman" w:hAnsi="Times New Roman" w:cs="Times New Roman"/>
-          <w:vertAlign w:val="superscript"/>
-        </w:rPr>
-        <w:t>-1</w:t>
-      </w:r>
-      <w:r>
-        <w:rPr>
-          <w:rFonts w:ascii="Times New Roman" w:hAnsi="Times New Roman" w:cs="Times New Roman"/>
-        </w:rPr>
-        <w:t xml:space="preserve"> (Eisenmann et al. 1998).</w:t>
-      </w:r>
-    </w:p>
-    <w:p>
-      <w:pPr>
-        <w:spacing w:after="0" w:line="480" w:lineRule="auto"/>
-        <w:rPr>
-          <w:rFonts w:ascii="Times New Roman" w:hAnsi="Times New Roman" w:cs="Times New Roman"/>
-        </w:rPr>
-      </w:pPr>
-    </w:p>
-    <w:p>
-      <w:pPr>
-        <w:spacing w:after="0" w:line="480" w:lineRule="auto"/>
-        <w:rPr>
-          <w:rFonts w:ascii="Times New Roman" w:hAnsi="Times New Roman" w:cs="Times New Roman"/>
-        </w:rPr>
-      </w:pPr>
-      <w:r>
+        <w:t xml:space="preserve"> </w:t>
+      </w:r>
+      <w:r>
+        <w:rPr>
+          <w:rFonts w:ascii="Times New Roman" w:hAnsi="Times New Roman" w:cs="Times New Roman"/>
+        </w:rPr>
+        <w:t xml:space="preserve">was only present in two leaf water samples from Twisted Cyprus Bog at the time of isolation, and </w:t>
+      </w:r>
+      <w:r>
+        <w:rPr>
+          <w:rFonts w:ascii="Times New Roman" w:hAnsi="Times New Roman" w:cs="Times New Roman"/>
+        </w:rPr>
+        <w:t>fewer than five isolations from these samples were successful. For these reasons, Twisted Cyprus Bog was excluded from these experiments.</w:t>
+      </w:r>
+      <w:r>
+        <w:rPr>
+          <w:rFonts w:ascii="Times New Roman" w:hAnsi="Times New Roman" w:cs="Times New Roman"/>
+        </w:rPr>
+        <w:t xml:space="preserve"> </w:t>
+      </w:r>
+    </w:p>
+    <w:p>
+      <w:pPr>
+        <w:spacing w:after="0" w:line="480" w:lineRule="auto"/>
         <w:rPr>
           <w:rFonts w:ascii="Times New Roman" w:hAnsi="Times New Roman" w:cs="Times New Roman"/>
           <w:u w:val="single"/>
         </w:rPr>
-        <w:t>Preliminary Competition Experiment</w:t>
-      </w:r>
-    </w:p>
-    <w:p>
-      <w:pPr>
-        <w:spacing w:after="0" w:line="480" w:lineRule="auto"/>
-        <w:rPr>
-          <w:rFonts w:ascii="Times New Roman" w:hAnsi="Times New Roman" w:cs="Times New Roman"/>
-        </w:rPr>
-      </w:pPr>
-    </w:p>
-    <w:p>
-      <w:pPr>
-        <w:spacing w:after="0" w:line="480" w:lineRule="auto"/>
-      </w:pPr>
-      <w:r>
-        <w:rPr>
-          <w:rFonts w:ascii="Times New Roman" w:hAnsi="Times New Roman" w:cs="Times New Roman"/>
-        </w:rPr>
-        <w:t xml:space="preserve">In the </w:t>
+      </w:pPr>
+    </w:p>
+    <w:p>
+      <w:pPr>
+        <w:spacing w:after="0" w:line="480" w:lineRule="auto"/>
+        <w:rPr>
+          <w:rFonts w:ascii="Times New Roman" w:hAnsi="Times New Roman" w:cs="Times New Roman"/>
+        </w:rPr>
+      </w:pPr>
+      <w:r>
+        <w:rPr>
+          <w:rFonts w:ascii="Times New Roman" w:hAnsi="Times New Roman" w:cs="Times New Roman"/>
+          <w:u w:val="single"/>
+        </w:rPr>
+        <w:t>Temperature Response Experiment</w:t>
+      </w:r>
+    </w:p>
+    <w:p>
+      <w:pPr>
+        <w:spacing w:after="0" w:line="480" w:lineRule="auto"/>
+        <w:rPr>
+          <w:rFonts w:ascii="Times New Roman" w:hAnsi="Times New Roman" w:cs="Times New Roman"/>
+        </w:rPr>
+      </w:pPr>
+      <w:r>
+        <w:rPr>
+          <w:rFonts w:ascii="Times New Roman" w:hAnsi="Times New Roman" w:cs="Times New Roman"/>
+        </w:rPr>
+        <w:t xml:space="preserve">To assess </w:t>
+      </w:r>
+      <w:r>
+        <w:rPr>
+          <w:rFonts w:ascii="Times New Roman" w:hAnsi="Times New Roman" w:cs="Times New Roman"/>
+        </w:rPr>
+        <w:t>the effect of</w:t>
+      </w:r>
+      <w:r>
+        <w:rPr>
+          <w:rFonts w:ascii="Times New Roman" w:hAnsi="Times New Roman" w:cs="Times New Roman"/>
+        </w:rPr>
+        <w:t xml:space="preserve"> increased temperature on growth rate and </w:t>
+      </w:r>
+      <w:r>
+        <w:rPr>
+          <w:rFonts w:ascii="Times New Roman" w:hAnsi="Times New Roman" w:cs="Times New Roman"/>
+        </w:rPr>
+        <w:t>dry mass</w:t>
+      </w:r>
+      <w:r>
+        <w:rPr>
+          <w:rFonts w:ascii="Times New Roman" w:hAnsi="Times New Roman" w:cs="Times New Roman"/>
+        </w:rPr>
+        <w:t xml:space="preserve">, clonal cultures of </w:t>
       </w:r>
       <w:r>
         <w:rPr>
@@ -2424,13 +1986,316 @@
           <w:i/>
           <w:iCs/>
         </w:rPr>
-        <w:t>S. purpurea</w:t>
-      </w:r>
-      <w:r>
-        <w:rPr>
-          <w:rFonts w:ascii="Times New Roman" w:hAnsi="Times New Roman" w:cs="Times New Roman"/>
-        </w:rPr>
-        <w:t xml:space="preserve"> leaf water community, many species of protists compete with </w:t>
+        <w:t xml:space="preserve">Habrotrocha rosa </w:t>
+      </w:r>
+      <w:r>
+        <w:rPr>
+          <w:rFonts w:ascii="Times New Roman" w:hAnsi="Times New Roman" w:cs="Times New Roman"/>
+        </w:rPr>
+        <w:t>were</w:t>
+      </w:r>
+      <w:r>
+        <w:rPr>
+          <w:rFonts w:ascii="Times New Roman" w:hAnsi="Times New Roman" w:cs="Times New Roman"/>
+        </w:rPr>
+        <w:t xml:space="preserve"> left to grow at two temperatures for 39 d. The clones used in this experiment were randomly selected from available clonal stock cultures in such a way that they represented </w:t>
+      </w:r>
+      <w:r>
+        <w:rPr>
+          <w:rFonts w:ascii="Times New Roman" w:hAnsi="Times New Roman" w:cs="Times New Roman"/>
+        </w:rPr>
+        <w:t>three individuals isolated from each of three leaves across two sites</w:t>
+      </w:r>
+      <w:r>
+        <w:rPr>
+          <w:rFonts w:ascii="Times New Roman" w:hAnsi="Times New Roman" w:cs="Times New Roman"/>
+        </w:rPr>
+        <w:t xml:space="preserve"> </w:t>
+      </w:r>
+      <w:r>
+        <w:rPr>
+          <w:rFonts w:ascii="Times New Roman" w:hAnsi="Times New Roman" w:cs="Times New Roman"/>
+        </w:rPr>
+        <w:t xml:space="preserve">located </w:t>
+      </w:r>
+      <w:r>
+        <w:rPr>
+          <w:rFonts w:ascii="Times New Roman" w:hAnsi="Times New Roman" w:cs="Times New Roman"/>
+        </w:rPr>
+        <w:t>&gt;</w:t>
+      </w:r>
+      <w:r>
+        <w:rPr>
+          <w:rFonts w:ascii="Times New Roman" w:hAnsi="Times New Roman" w:cs="Times New Roman"/>
+        </w:rPr>
+        <w:t xml:space="preserve">5 km </w:t>
+      </w:r>
+      <w:r>
+        <w:rPr>
+          <w:rFonts w:ascii="Times New Roman" w:hAnsi="Times New Roman" w:cs="Times New Roman"/>
+        </w:rPr>
+        <w:lastRenderedPageBreak/>
+        <w:t>apart</w:t>
+      </w:r>
+      <w:r>
+        <w:rPr>
+          <w:rFonts w:ascii="Times New Roman" w:hAnsi="Times New Roman" w:cs="Times New Roman"/>
+        </w:rPr>
+        <w:t>.</w:t>
+      </w:r>
+      <w:r>
+        <w:rPr>
+          <w:rFonts w:ascii="Times New Roman" w:hAnsi="Times New Roman" w:cs="Times New Roman"/>
+        </w:rPr>
+        <w:t xml:space="preserve"> These 18 clonal stock cultures represented diversity between sites, among leaves within sites, and among clones within leaves.</w:t>
+      </w:r>
+    </w:p>
+    <w:p>
+      <w:pPr>
+        <w:spacing w:after="0" w:line="480" w:lineRule="auto"/>
+        <w:rPr>
+          <w:rFonts w:ascii="Times New Roman" w:hAnsi="Times New Roman" w:cs="Times New Roman"/>
+        </w:rPr>
+      </w:pPr>
+    </w:p>
+    <w:p>
+      <w:pPr>
+        <w:spacing w:after="0" w:line="480" w:lineRule="auto"/>
+        <w:rPr>
+          <w:rFonts w:ascii="Times New Roman" w:hAnsi="Times New Roman" w:cs="Times New Roman"/>
+        </w:rPr>
+      </w:pPr>
+      <w:r>
+        <w:rPr>
+          <w:rFonts w:ascii="Times New Roman" w:hAnsi="Times New Roman" w:cs="Times New Roman"/>
+        </w:rPr>
+        <w:t xml:space="preserve">To prepare for this experiment, </w:t>
+      </w:r>
+      <w:r>
+        <w:rPr>
+          <w:rFonts w:ascii="Times New Roman" w:hAnsi="Times New Roman" w:cs="Times New Roman"/>
+        </w:rPr>
+        <w:t xml:space="preserve">rotifers from </w:t>
+      </w:r>
+      <w:r>
+        <w:rPr>
+          <w:rFonts w:ascii="Times New Roman" w:hAnsi="Times New Roman" w:cs="Times New Roman"/>
+        </w:rPr>
+        <w:t xml:space="preserve">clonal stocks were first concentrated and washed. To concentrate </w:t>
+      </w:r>
+      <w:r>
+        <w:rPr>
+          <w:rFonts w:ascii="Times New Roman" w:hAnsi="Times New Roman" w:cs="Times New Roman"/>
+        </w:rPr>
+        <w:t xml:space="preserve">the 100 ml </w:t>
+      </w:r>
+      <w:r>
+        <w:rPr>
+          <w:rFonts w:ascii="Times New Roman" w:hAnsi="Times New Roman" w:cs="Times New Roman"/>
+        </w:rPr>
+        <w:t>stock</w:t>
+      </w:r>
+      <w:r>
+        <w:rPr>
+          <w:rFonts w:ascii="Times New Roman" w:hAnsi="Times New Roman" w:cs="Times New Roman"/>
+        </w:rPr>
+        <w:t xml:space="preserve"> cultures</w:t>
+      </w:r>
+      <w:r>
+        <w:rPr>
+          <w:rFonts w:ascii="Times New Roman" w:hAnsi="Times New Roman" w:cs="Times New Roman"/>
+        </w:rPr>
+        <w:t xml:space="preserve">, between 20 and 60 ml (dependent on initial estimates of stock concentration) was passed through a </w:t>
+      </w:r>
+      <w:r>
+        <w:rPr>
+          <w:rFonts w:ascii="Times New Roman" w:hAnsi="Times New Roman" w:cs="Times New Roman"/>
+        </w:rPr>
+        <w:t>40</w:t>
+      </w:r>
+      <w:r>
+        <w:rPr>
+          <w:rFonts w:ascii="Times New Roman" w:hAnsi="Times New Roman" w:cs="Times New Roman"/>
+        </w:rPr>
+        <w:t xml:space="preserve"> </w:t>
+      </w:r>
+      <w:r>
+        <w:rPr>
+          <w:rFonts w:ascii="Times New Roman" w:hAnsi="Times New Roman" w:cs="Times New Roman"/>
+        </w:rPr>
+        <w:t>µ</w:t>
+      </w:r>
+      <w:r>
+        <w:rPr>
+          <w:rFonts w:ascii="Times New Roman" w:hAnsi="Times New Roman" w:cs="Times New Roman"/>
+        </w:rPr>
+        <w:t xml:space="preserve">m </w:t>
+      </w:r>
+      <w:r>
+        <w:rPr>
+          <w:rFonts w:ascii="Times New Roman" w:hAnsi="Times New Roman" w:cs="Times New Roman"/>
+        </w:rPr>
+        <w:t>sterile nylon mesh cell strainer</w:t>
+      </w:r>
+      <w:r>
+        <w:rPr>
+          <w:rFonts w:ascii="Times New Roman" w:hAnsi="Times New Roman" w:cs="Times New Roman"/>
+        </w:rPr>
+        <w:t xml:space="preserve"> (</w:t>
+      </w:r>
+      <w:r>
+        <w:rPr>
+          <w:rFonts w:ascii="Times New Roman" w:hAnsi="Times New Roman" w:cs="Times New Roman"/>
+        </w:rPr>
+        <w:t>fisherbrand</w:t>
+      </w:r>
+      <w:r>
+        <w:rPr>
+          <w:rFonts w:ascii="Times New Roman" w:hAnsi="Times New Roman" w:cs="Times New Roman"/>
+        </w:rPr>
+        <w:t>). To wash away excess debris from the stock flasks, 5 ml of sterile media was pipetted into the filter and allowed to drain away. Rotifers captured by the filter remained submerged throughout the duration of these steps</w:t>
+      </w:r>
+      <w:r>
+        <w:rPr>
+          <w:rFonts w:ascii="Times New Roman" w:hAnsi="Times New Roman" w:cs="Times New Roman"/>
+        </w:rPr>
+        <w:t xml:space="preserve"> (</w:t>
+      </w:r>
+      <w:r>
+        <w:rPr>
+          <w:rFonts w:ascii="Times New Roman" w:hAnsi="Times New Roman" w:cs="Times New Roman"/>
+          <w:highlight w:val="green"/>
+        </w:rPr>
+        <w:t>Figure 1</w:t>
+      </w:r>
+      <w:r>
+        <w:rPr>
+          <w:rFonts w:ascii="Times New Roman" w:hAnsi="Times New Roman" w:cs="Times New Roman"/>
+        </w:rPr>
+        <w:t>)</w:t>
+      </w:r>
+      <w:r>
+        <w:rPr>
+          <w:rFonts w:ascii="Times New Roman" w:hAnsi="Times New Roman" w:cs="Times New Roman"/>
+        </w:rPr>
+        <w:t>.</w:t>
+      </w:r>
+    </w:p>
+    <w:p>
+      <w:pPr>
+        <w:spacing w:after="0" w:line="480" w:lineRule="auto"/>
+        <w:rPr>
+          <w:rFonts w:ascii="Times New Roman" w:hAnsi="Times New Roman" w:cs="Times New Roman"/>
+        </w:rPr>
+      </w:pPr>
+    </w:p>
+    <w:p>
+      <w:pPr>
+        <w:spacing w:after="0" w:line="480" w:lineRule="auto"/>
+        <w:rPr>
+          <w:rFonts w:ascii="Times New Roman" w:hAnsi="Times New Roman" w:cs="Times New Roman"/>
+        </w:rPr>
+      </w:pPr>
+      <w:r>
+        <w:rPr>
+          <w:rFonts w:ascii="Times New Roman" w:hAnsi="Times New Roman" w:cs="Times New Roman"/>
+        </w:rPr>
+        <w:t>After being c</w:t>
+      </w:r>
+      <w:r>
+        <w:rPr>
+          <w:rFonts w:ascii="Times New Roman" w:hAnsi="Times New Roman" w:cs="Times New Roman"/>
+        </w:rPr>
+        <w:t>oncentrated and washed</w:t>
+      </w:r>
+      <w:r>
+        <w:rPr>
+          <w:rFonts w:ascii="Times New Roman" w:hAnsi="Times New Roman" w:cs="Times New Roman"/>
+        </w:rPr>
+        <w:t>,</w:t>
+      </w:r>
+      <w:r>
+        <w:rPr>
+          <w:rFonts w:ascii="Times New Roman" w:hAnsi="Times New Roman" w:cs="Times New Roman"/>
+        </w:rPr>
+        <w:t xml:space="preserve"> rotifers were transferred to 15 ml conical tubes previously coated with 0.1% gelatin to prevent </w:t>
+      </w:r>
+      <w:r>
+        <w:rPr>
+          <w:rFonts w:ascii="Times New Roman" w:hAnsi="Times New Roman" w:cs="Times New Roman"/>
+        </w:rPr>
+        <w:t xml:space="preserve">them </w:t>
+      </w:r>
+      <w:r>
+        <w:rPr>
+          <w:rFonts w:ascii="Times New Roman" w:hAnsi="Times New Roman" w:cs="Times New Roman"/>
+        </w:rPr>
+        <w:t>from sticking to the tube walls.</w:t>
+      </w:r>
+      <w:r>
+        <w:rPr>
+          <w:rFonts w:ascii="Times New Roman" w:hAnsi="Times New Roman" w:cs="Times New Roman"/>
+        </w:rPr>
+        <w:t xml:space="preserve"> </w:t>
+      </w:r>
+      <w:r>
+        <w:rPr>
+          <w:rFonts w:ascii="Times New Roman" w:hAnsi="Times New Roman" w:cs="Times New Roman"/>
+        </w:rPr>
+        <w:t xml:space="preserve">The concentration of rotifers in these tubes was then estimated by averaging the counts of three 0.3 ml samples. Using a simple dilution calculation, the appropriate volume of concentrated and washed rotifers </w:t>
+      </w:r>
+      <w:r>
+        <w:rPr>
+          <w:rFonts w:ascii="Times New Roman" w:hAnsi="Times New Roman" w:cs="Times New Roman"/>
+        </w:rPr>
+        <w:t>was added into each of six replicate tubes so that each tube began the experiment at a density of 5 rotifers per ml in 10 ml of media. This process was repeated for all 18 clonal stock cultures, however the culture chosen for Leaf 1 from the Crystal Bog site did not meet the minimum required density to start six experimental replicate cultures. Unfortunately, there were no other suitable clonal stock cultures from that leaf, and thus it is only represented by two clones. In total, n = 102 experimental cultures were prepared, n = 6 for each of 17 clones.</w:t>
+      </w:r>
+    </w:p>
+    <w:p>
+      <w:pPr>
+        <w:spacing w:after="0" w:line="480" w:lineRule="auto"/>
+        <w:rPr>
+          <w:rFonts w:ascii="Times New Roman" w:hAnsi="Times New Roman" w:cs="Times New Roman"/>
+        </w:rPr>
+      </w:pPr>
+    </w:p>
+    <w:p>
+      <w:pPr>
+        <w:spacing w:after="0" w:line="480" w:lineRule="auto"/>
+        <w:rPr>
+          <w:rFonts w:ascii="Times New Roman" w:hAnsi="Times New Roman" w:cs="Times New Roman"/>
+        </w:rPr>
+      </w:pPr>
+      <w:r>
+        <w:rPr>
+          <w:rFonts w:ascii="Times New Roman" w:hAnsi="Times New Roman" w:cs="Times New Roman"/>
+        </w:rPr>
+        <w:lastRenderedPageBreak/>
+        <w:t xml:space="preserve">Replicates were </w:t>
+      </w:r>
+      <w:r>
+        <w:rPr>
+          <w:rFonts w:ascii="Times New Roman" w:hAnsi="Times New Roman" w:cs="Times New Roman"/>
+        </w:rPr>
+        <w:t xml:space="preserve">all </w:t>
+      </w:r>
+      <w:r>
+        <w:rPr>
+          <w:rFonts w:ascii="Times New Roman" w:hAnsi="Times New Roman" w:cs="Times New Roman"/>
+        </w:rPr>
+        <w:t xml:space="preserve">inoculated with 50 ul of </w:t>
+      </w:r>
+      <w:r>
+        <w:rPr>
+          <w:rFonts w:ascii="Times New Roman" w:hAnsi="Times New Roman" w:cs="Times New Roman"/>
+        </w:rPr>
+        <w:t xml:space="preserve">a </w:t>
+      </w:r>
+      <w:r>
+        <w:rPr>
+          <w:rFonts w:ascii="Times New Roman" w:hAnsi="Times New Roman" w:cs="Times New Roman"/>
+        </w:rPr>
+        <w:t xml:space="preserve">natural </w:t>
       </w:r>
       <w:r>
         <w:rPr>
@@ -2438,25 +2303,177 @@
           <w:i/>
           <w:iCs/>
         </w:rPr>
-        <w:t>H. rosa</w:t>
-      </w:r>
-      <w:r>
-        <w:rPr>
-          <w:rFonts w:ascii="Times New Roman" w:hAnsi="Times New Roman" w:cs="Times New Roman"/>
-        </w:rPr>
-        <w:t xml:space="preserve"> for bacteria when resources are limited. An unidentified </w:t>
-      </w:r>
-      <w:r>
-        <w:rPr>
-          <w:rFonts w:ascii="Times New Roman" w:hAnsi="Times New Roman" w:cs="Times New Roman"/>
-        </w:rPr>
-        <w:t xml:space="preserve">species of ciliate </w:t>
-      </w:r>
-      <w:r>
-        <w:rPr>
-          <w:rFonts w:ascii="Times New Roman" w:hAnsi="Times New Roman" w:cs="Times New Roman"/>
-        </w:rPr>
-        <w:t xml:space="preserve">in the genus </w:t>
+        <w:t xml:space="preserve">S. purpurea </w:t>
+      </w:r>
+      <w:r>
+        <w:rPr>
+          <w:rFonts w:ascii="Times New Roman" w:hAnsi="Times New Roman" w:cs="Times New Roman"/>
+        </w:rPr>
+        <w:t xml:space="preserve">leaf water bacterial </w:t>
+      </w:r>
+      <w:r>
+        <w:rPr>
+          <w:rFonts w:ascii="Times New Roman" w:hAnsi="Times New Roman" w:cs="Times New Roman"/>
+        </w:rPr>
+        <w:t xml:space="preserve">community </w:t>
+      </w:r>
+      <w:r>
+        <w:rPr>
+          <w:rFonts w:ascii="Times New Roman" w:hAnsi="Times New Roman" w:cs="Times New Roman"/>
+        </w:rPr>
+        <w:t xml:space="preserve">of unmeasured concentration </w:t>
+      </w:r>
+      <w:r>
+        <w:rPr>
+          <w:rFonts w:ascii="Times New Roman" w:hAnsi="Times New Roman" w:cs="Times New Roman"/>
+        </w:rPr>
+        <w:t>and</w:t>
+      </w:r>
+      <w:r>
+        <w:rPr>
+          <w:rFonts w:ascii="Times New Roman" w:hAnsi="Times New Roman" w:cs="Times New Roman"/>
+        </w:rPr>
+        <w:t xml:space="preserve"> </w:t>
+      </w:r>
+      <w:r>
+        <w:rPr>
+          <w:rFonts w:ascii="Times New Roman" w:hAnsi="Times New Roman" w:cs="Times New Roman"/>
+        </w:rPr>
+        <w:t xml:space="preserve">fed </w:t>
+      </w:r>
+      <w:r>
+        <w:rPr>
+          <w:rFonts w:ascii="Times New Roman" w:hAnsi="Times New Roman" w:cs="Times New Roman"/>
+        </w:rPr>
+        <w:t>100 ul of a fish food solution (25 mg ground, sterile fish food flakes dissolved in 25 ml of sterile deionized water).</w:t>
+      </w:r>
+    </w:p>
+    <w:p>
+      <w:pPr>
+        <w:spacing w:after="0" w:line="480" w:lineRule="auto"/>
+        <w:rPr>
+          <w:rFonts w:ascii="Times New Roman" w:hAnsi="Times New Roman" w:cs="Times New Roman"/>
+        </w:rPr>
+      </w:pPr>
+    </w:p>
+    <w:p>
+      <w:pPr>
+        <w:spacing w:after="0" w:line="480" w:lineRule="auto"/>
+        <w:rPr>
+          <w:rFonts w:ascii="Times New Roman" w:hAnsi="Times New Roman" w:cs="Times New Roman"/>
+        </w:rPr>
+      </w:pPr>
+      <w:r>
+        <w:rPr>
+          <w:rFonts w:ascii="Times New Roman" w:hAnsi="Times New Roman" w:cs="Times New Roman"/>
+          <w:u w:val="single"/>
+        </w:rPr>
+        <w:t>Evolution Experiment</w:t>
+      </w:r>
+    </w:p>
+    <w:p>
+      <w:pPr>
+        <w:spacing w:after="0" w:line="480" w:lineRule="auto"/>
+        <w:rPr>
+          <w:rFonts w:ascii="Times New Roman" w:hAnsi="Times New Roman" w:cs="Times New Roman"/>
+        </w:rPr>
+      </w:pPr>
+    </w:p>
+    <w:p>
+      <w:pPr>
+        <w:spacing w:after="0" w:line="480" w:lineRule="auto"/>
+        <w:rPr>
+          <w:rFonts w:ascii="Times New Roman" w:hAnsi="Times New Roman" w:cs="Times New Roman"/>
+        </w:rPr>
+      </w:pPr>
+      <w:r>
+        <w:rPr>
+          <w:rFonts w:ascii="Times New Roman" w:hAnsi="Times New Roman" w:cs="Times New Roman"/>
+        </w:rPr>
+        <w:t xml:space="preserve">A similar species of rotifer has a clearance rate of </w:t>
+      </w:r>
+      <w:r>
+        <w:rPr>
+          <w:rFonts w:ascii="Times New Roman" w:hAnsi="Times New Roman" w:cs="Times New Roman"/>
+        </w:rPr>
+        <w:t>3.79 ± 2.1</w:t>
+      </w:r>
+      <w:r>
+        <w:rPr>
+          <w:rFonts w:ascii="Times New Roman" w:hAnsi="Times New Roman" w:cs="Times New Roman"/>
+        </w:rPr>
+        <w:t xml:space="preserve"> ul ind</w:t>
+      </w:r>
+      <w:r>
+        <w:rPr>
+          <w:rFonts w:ascii="Times New Roman" w:hAnsi="Times New Roman" w:cs="Times New Roman"/>
+          <w:vertAlign w:val="superscript"/>
+        </w:rPr>
+        <w:t>-1</w:t>
+      </w:r>
+      <w:r>
+        <w:rPr>
+          <w:rFonts w:ascii="Times New Roman" w:hAnsi="Times New Roman" w:cs="Times New Roman"/>
+        </w:rPr>
+        <w:t xml:space="preserve"> h</w:t>
+      </w:r>
+      <w:r>
+        <w:rPr>
+          <w:rFonts w:ascii="Times New Roman" w:hAnsi="Times New Roman" w:cs="Times New Roman"/>
+          <w:vertAlign w:val="superscript"/>
+        </w:rPr>
+        <w:t>-1</w:t>
+      </w:r>
+      <w:r>
+        <w:rPr>
+          <w:rFonts w:ascii="Times New Roman" w:hAnsi="Times New Roman" w:cs="Times New Roman"/>
+          <w:vertAlign w:val="superscript"/>
+        </w:rPr>
+        <w:t xml:space="preserve"> </w:t>
+      </w:r>
+      <w:r>
+        <w:rPr>
+          <w:rFonts w:ascii="Times New Roman" w:hAnsi="Times New Roman" w:cs="Times New Roman"/>
+        </w:rPr>
+        <w:t xml:space="preserve">at 20 C and </w:t>
+      </w:r>
+      <w:r>
+        <w:rPr>
+          <w:rFonts w:ascii="Times New Roman" w:hAnsi="Times New Roman" w:cs="Times New Roman"/>
+        </w:rPr>
+        <w:t>1.65 ± 1.4</w:t>
+      </w:r>
+      <w:r>
+        <w:rPr>
+          <w:rFonts w:ascii="Times New Roman" w:hAnsi="Times New Roman" w:cs="Times New Roman"/>
+        </w:rPr>
+        <w:t xml:space="preserve"> ul ind</w:t>
+      </w:r>
+      <w:r>
+        <w:rPr>
+          <w:rFonts w:ascii="Times New Roman" w:hAnsi="Times New Roman" w:cs="Times New Roman"/>
+          <w:vertAlign w:val="superscript"/>
+        </w:rPr>
+        <w:t>-1</w:t>
+      </w:r>
+      <w:r>
+        <w:rPr>
+          <w:rFonts w:ascii="Times New Roman" w:hAnsi="Times New Roman" w:cs="Times New Roman"/>
+        </w:rPr>
+        <w:t xml:space="preserve"> h</w:t>
+      </w:r>
+      <w:r>
+        <w:rPr>
+          <w:rFonts w:ascii="Times New Roman" w:hAnsi="Times New Roman" w:cs="Times New Roman"/>
+          <w:vertAlign w:val="superscript"/>
+        </w:rPr>
+        <w:t>-1</w:t>
+      </w:r>
+      <w:r>
+        <w:rPr>
+          <w:rFonts w:ascii="Times New Roman" w:hAnsi="Times New Roman" w:cs="Times New Roman"/>
+        </w:rPr>
+        <w:t xml:space="preserve"> at 15 C. We assumed </w:t>
       </w:r>
       <w:r>
         <w:rPr>
@@ -2464,27 +2481,167 @@
           <w:i/>
           <w:iCs/>
         </w:rPr>
-        <w:t>Tetrahymena</w:t>
-      </w:r>
-      <w:r>
-        <w:rPr>
-          <w:rFonts w:ascii="Times New Roman" w:hAnsi="Times New Roman" w:cs="Times New Roman"/>
-        </w:rPr>
-        <w:t xml:space="preserve"> exhibits similar logistic growth parameters to those of </w:t>
-      </w:r>
+        <w:t>H. rosa</w:t>
+      </w:r>
+      <w:r>
+        <w:rPr>
+          <w:rFonts w:ascii="Times New Roman" w:hAnsi="Times New Roman" w:cs="Times New Roman"/>
+        </w:rPr>
+        <w:t xml:space="preserve"> have a slightly higher clearance rate of ~4 ul ind</w:t>
+      </w:r>
+      <w:r>
+        <w:rPr>
+          <w:rFonts w:ascii="Times New Roman" w:hAnsi="Times New Roman" w:cs="Times New Roman"/>
+          <w:vertAlign w:val="superscript"/>
+        </w:rPr>
+        <w:t>-1</w:t>
+      </w:r>
+      <w:r>
+        <w:rPr>
+          <w:rFonts w:ascii="Times New Roman" w:hAnsi="Times New Roman" w:cs="Times New Roman"/>
+        </w:rPr>
+        <w:t xml:space="preserve"> h</w:t>
+      </w:r>
+      <w:r>
+        <w:rPr>
+          <w:rFonts w:ascii="Times New Roman" w:hAnsi="Times New Roman" w:cs="Times New Roman"/>
+          <w:vertAlign w:val="superscript"/>
+        </w:rPr>
+        <w:t>-1</w:t>
+      </w:r>
+      <w:r>
+        <w:rPr>
+          <w:rFonts w:ascii="Times New Roman" w:hAnsi="Times New Roman" w:cs="Times New Roman"/>
+        </w:rPr>
+        <w:t xml:space="preserve"> (</w:t>
+      </w:r>
+      <w:r>
+        <w:rPr>
+          <w:rFonts w:ascii="Times New Roman" w:hAnsi="Times New Roman" w:cs="Times New Roman"/>
+        </w:rPr>
+        <w:t>Devetter</w:t>
+      </w:r>
+      <w:r>
+        <w:rPr>
+          <w:rFonts w:ascii="Times New Roman" w:hAnsi="Times New Roman" w:cs="Times New Roman"/>
+        </w:rPr>
+        <w:t xml:space="preserve"> 2007)</w:t>
+      </w:r>
+      <w:r>
+        <w:rPr>
+          <w:rFonts w:ascii="Times New Roman" w:hAnsi="Times New Roman" w:cs="Times New Roman"/>
+        </w:rPr>
+        <w:t>.</w:t>
+      </w:r>
+    </w:p>
+    <w:p>
+      <w:pPr>
+        <w:spacing w:after="0" w:line="480" w:lineRule="auto"/>
+        <w:rPr>
+          <w:rFonts w:ascii="Times New Roman" w:hAnsi="Times New Roman" w:cs="Times New Roman"/>
+        </w:rPr>
+      </w:pPr>
+    </w:p>
+    <w:p>
+      <w:pPr>
+        <w:spacing w:after="0" w:line="480" w:lineRule="auto"/>
+        <w:rPr>
+          <w:rFonts w:ascii="Times New Roman" w:hAnsi="Times New Roman" w:cs="Times New Roman"/>
+        </w:rPr>
+      </w:pPr>
       <w:r>
         <w:rPr>
           <w:rFonts w:ascii="Times New Roman" w:hAnsi="Times New Roman" w:cs="Times New Roman"/>
           <w:i/>
           <w:iCs/>
         </w:rPr>
-        <w:t>H. rosa</w:t>
-      </w:r>
-      <w:r>
-        <w:rPr>
-          <w:rFonts w:ascii="Times New Roman" w:hAnsi="Times New Roman" w:cs="Times New Roman"/>
-        </w:rPr>
-        <w:t>, albeit with a much shorter generation time.</w:t>
+        <w:t xml:space="preserve">Tetrahymena </w:t>
+      </w:r>
+      <w:r>
+        <w:rPr>
+          <w:rFonts w:ascii="Times New Roman" w:hAnsi="Times New Roman" w:cs="Times New Roman"/>
+        </w:rPr>
+        <w:t xml:space="preserve">sp. has been measured grazing on suspended bacteria at a rate of 1,382 </w:t>
+      </w:r>
+      <w:r>
+        <w:rPr>
+          <w:rFonts w:ascii="Times New Roman" w:hAnsi="Times New Roman" w:cs="Times New Roman"/>
+        </w:rPr>
+        <w:t>±</w:t>
+      </w:r>
+      <w:r>
+        <w:rPr>
+          <w:rFonts w:ascii="Times New Roman" w:hAnsi="Times New Roman" w:cs="Times New Roman"/>
+        </w:rPr>
+        <w:t xml:space="preserve"> 1,029 cells ind</w:t>
+      </w:r>
+      <w:r>
+        <w:rPr>
+          <w:rFonts w:ascii="Times New Roman" w:hAnsi="Times New Roman" w:cs="Times New Roman"/>
+          <w:vertAlign w:val="superscript"/>
+        </w:rPr>
+        <w:t>-1</w:t>
+      </w:r>
+      <w:r>
+        <w:rPr>
+          <w:rFonts w:ascii="Times New Roman" w:hAnsi="Times New Roman" w:cs="Times New Roman"/>
+        </w:rPr>
+        <w:t xml:space="preserve"> h</w:t>
+      </w:r>
+      <w:r>
+        <w:rPr>
+          <w:rFonts w:ascii="Times New Roman" w:hAnsi="Times New Roman" w:cs="Times New Roman"/>
+          <w:vertAlign w:val="superscript"/>
+        </w:rPr>
+        <w:t>-1</w:t>
+      </w:r>
+      <w:r>
+        <w:rPr>
+          <w:rFonts w:ascii="Times New Roman" w:hAnsi="Times New Roman" w:cs="Times New Roman"/>
+        </w:rPr>
+        <w:t xml:space="preserve"> (Eisenmann et al. 1998).</w:t>
+      </w:r>
+    </w:p>
+    <w:p>
+      <w:pPr>
+        <w:spacing w:after="0" w:line="480" w:lineRule="auto"/>
+        <w:rPr>
+          <w:rFonts w:ascii="Times New Roman" w:hAnsi="Times New Roman" w:cs="Times New Roman"/>
+        </w:rPr>
+      </w:pPr>
+    </w:p>
+    <w:p>
+      <w:pPr>
+        <w:spacing w:after="0" w:line="480" w:lineRule="auto"/>
+        <w:rPr>
+          <w:rFonts w:ascii="Times New Roman" w:hAnsi="Times New Roman" w:cs="Times New Roman"/>
+        </w:rPr>
+      </w:pPr>
+      <w:r>
+        <w:rPr>
+          <w:rFonts w:ascii="Times New Roman" w:hAnsi="Times New Roman" w:cs="Times New Roman"/>
+          <w:u w:val="single"/>
+        </w:rPr>
+        <w:t>Preliminary Competition Experiment</w:t>
+      </w:r>
+    </w:p>
+    <w:p>
+      <w:pPr>
+        <w:spacing w:after="0" w:line="480" w:lineRule="auto"/>
+        <w:rPr>
+          <w:rFonts w:ascii="Times New Roman" w:hAnsi="Times New Roman" w:cs="Times New Roman"/>
+        </w:rPr>
+      </w:pPr>
+    </w:p>
+    <w:p>
+      <w:pPr>
+        <w:spacing w:after="0" w:line="480" w:lineRule="auto"/>
+      </w:pPr>
+      <w:r>
+        <w:rPr>
+          <w:rFonts w:ascii="Times New Roman" w:hAnsi="Times New Roman" w:cs="Times New Roman"/>
+        </w:rPr>
+        <w:t xml:space="preserve">In the </w:t>
       </w:r>
       <w:r>
         <w:rPr>
@@ -2492,96 +2649,13 @@
           <w:i/>
           <w:iCs/>
         </w:rPr>
-        <w:t xml:space="preserve"> </w:t>
-      </w:r>
-    </w:p>
-    <w:p>
-      <w:pPr>
-        <w:spacing w:after="0" w:line="480" w:lineRule="auto"/>
-        <w:rPr>
-          <w:rFonts w:ascii="Times New Roman" w:hAnsi="Times New Roman" w:cs="Times New Roman"/>
-          <w:u w:val="single"/>
-        </w:rPr>
-      </w:pPr>
-    </w:p>
-    <w:p>
-      <w:pPr>
-        <w:spacing w:after="0" w:line="480" w:lineRule="auto"/>
-        <w:rPr>
-          <w:rFonts w:ascii="Times New Roman" w:hAnsi="Times New Roman" w:cs="Times New Roman"/>
-          <w:u w:val="single"/>
-        </w:rPr>
-      </w:pPr>
-      <w:r>
-        <w:rPr>
-          <w:rFonts w:ascii="Times New Roman" w:hAnsi="Times New Roman" w:cs="Times New Roman"/>
-          <w:u w:val="single"/>
-        </w:rPr>
-        <w:t>Competition Experiment</w:t>
-      </w:r>
-    </w:p>
-    <w:p>
-      <w:pPr>
-        <w:spacing w:after="0" w:line="480" w:lineRule="auto"/>
-        <w:rPr>
-          <w:rFonts w:ascii="Times New Roman" w:hAnsi="Times New Roman" w:cs="Times New Roman"/>
-        </w:rPr>
-      </w:pPr>
-    </w:p>
-    <w:p>
-      <w:pPr>
-        <w:spacing w:after="0" w:line="480" w:lineRule="auto"/>
-        <w:rPr>
-          <w:rFonts w:ascii="Times New Roman" w:hAnsi="Times New Roman" w:cs="Times New Roman"/>
-        </w:rPr>
-      </w:pPr>
-      <w:r>
-        <w:rPr>
-          <w:rFonts w:ascii="Times New Roman" w:hAnsi="Times New Roman" w:cs="Times New Roman"/>
-        </w:rPr>
-        <w:t xml:space="preserve">Rotifers from </w:t>
-      </w:r>
-      <w:r>
-        <w:rPr>
-          <w:rFonts w:ascii="Times New Roman" w:hAnsi="Times New Roman" w:cs="Times New Roman"/>
-        </w:rPr>
-        <w:t>each</w:t>
-      </w:r>
-      <w:r>
-        <w:rPr>
-          <w:rFonts w:ascii="Times New Roman" w:hAnsi="Times New Roman" w:cs="Times New Roman"/>
-        </w:rPr>
-        <w:t xml:space="preserve"> evolutionary histor</w:t>
-      </w:r>
-      <w:r>
-        <w:rPr>
-          <w:rFonts w:ascii="Times New Roman" w:hAnsi="Times New Roman" w:cs="Times New Roman"/>
-        </w:rPr>
-        <w:t>y</w:t>
-      </w:r>
-      <w:r>
-        <w:rPr>
-          <w:rFonts w:ascii="Times New Roman" w:hAnsi="Times New Roman" w:cs="Times New Roman"/>
-        </w:rPr>
-        <w:t xml:space="preserve"> of temperature (25C and 30C, n=10) </w:t>
-      </w:r>
-      <w:r>
-        <w:rPr>
-          <w:rFonts w:ascii="Times New Roman" w:hAnsi="Times New Roman" w:cs="Times New Roman"/>
-        </w:rPr>
-        <w:t xml:space="preserve">were grown at contemporary temperatures matching their historic temperature or at a novel temperature (for example, rotifers with an evolutionary history of 25C were grown at both 25C and 30C). Each of these evolutionary </w:t>
-      </w:r>
-      <w:r>
-        <w:rPr>
-          <w:rFonts w:ascii="Times New Roman" w:hAnsi="Times New Roman" w:cs="Times New Roman"/>
-        </w:rPr>
-        <w:t xml:space="preserve">history </w:t>
-      </w:r>
-      <w:r>
-        <w:rPr>
-          <w:rFonts w:ascii="Times New Roman" w:hAnsi="Times New Roman" w:cs="Times New Roman"/>
-        </w:rPr>
-        <w:t xml:space="preserve">and novel temperature combinations were grown with and without the presence of a natural competitor: </w:t>
+        <w:t>S. purpurea</w:t>
+      </w:r>
+      <w:r>
+        <w:rPr>
+          <w:rFonts w:ascii="Times New Roman" w:hAnsi="Times New Roman" w:cs="Times New Roman"/>
+        </w:rPr>
+        <w:t xml:space="preserve"> leaf water community, many species of protists compete with </w:t>
       </w:r>
       <w:r>
         <w:rPr>
@@ -2589,13 +2663,25 @@
           <w:i/>
           <w:iCs/>
         </w:rPr>
-        <w:t>Tetrahymena</w:t>
-      </w:r>
-      <w:r>
-        <w:rPr>
-          <w:rFonts w:ascii="Times New Roman" w:hAnsi="Times New Roman" w:cs="Times New Roman"/>
-        </w:rPr>
-        <w:t xml:space="preserve"> sp., a bacterivorous ciliate frequently found cooccurring with </w:t>
+        <w:t>H. rosa</w:t>
+      </w:r>
+      <w:r>
+        <w:rPr>
+          <w:rFonts w:ascii="Times New Roman" w:hAnsi="Times New Roman" w:cs="Times New Roman"/>
+        </w:rPr>
+        <w:t xml:space="preserve"> for bacteria when resources are limited. An unidentified </w:t>
+      </w:r>
+      <w:r>
+        <w:rPr>
+          <w:rFonts w:ascii="Times New Roman" w:hAnsi="Times New Roman" w:cs="Times New Roman"/>
+        </w:rPr>
+        <w:t xml:space="preserve">species of ciliate </w:t>
+      </w:r>
+      <w:r>
+        <w:rPr>
+          <w:rFonts w:ascii="Times New Roman" w:hAnsi="Times New Roman" w:cs="Times New Roman"/>
+        </w:rPr>
+        <w:t xml:space="preserve">in the genus </w:t>
       </w:r>
       <w:r>
         <w:rPr>
@@ -2603,13 +2689,13 @@
           <w:i/>
           <w:iCs/>
         </w:rPr>
-        <w:t>H. rosa</w:t>
-      </w:r>
-      <w:r>
-        <w:rPr>
-          <w:rFonts w:ascii="Times New Roman" w:hAnsi="Times New Roman" w:cs="Times New Roman"/>
-        </w:rPr>
-        <w:t xml:space="preserve"> in the leaves of </w:t>
+        <w:t>Tetrahymena</w:t>
+      </w:r>
+      <w:r>
+        <w:rPr>
+          <w:rFonts w:ascii="Times New Roman" w:hAnsi="Times New Roman" w:cs="Times New Roman"/>
+        </w:rPr>
+        <w:t xml:space="preserve"> exhibits similar logistic growth parameters to those of </w:t>
       </w:r>
       <w:r>
         <w:rPr>
@@ -2617,19 +2703,13 @@
           <w:i/>
           <w:iCs/>
         </w:rPr>
-        <w:t>S. purpurea.</w:t>
-      </w:r>
-      <w:r>
-        <w:rPr>
-          <w:rFonts w:ascii="Times New Roman" w:hAnsi="Times New Roman" w:cs="Times New Roman"/>
-        </w:rPr>
-        <w:t xml:space="preserve"> </w:t>
-      </w:r>
-      <w:r>
-        <w:rPr>
-          <w:rFonts w:ascii="Times New Roman" w:hAnsi="Times New Roman" w:cs="Times New Roman"/>
-        </w:rPr>
-        <w:t xml:space="preserve">Control monocultures of </w:t>
+        <w:t>H. rosa</w:t>
+      </w:r>
+      <w:r>
+        <w:rPr>
+          <w:rFonts w:ascii="Times New Roman" w:hAnsi="Times New Roman" w:cs="Times New Roman"/>
+        </w:rPr>
+        <w:t>, albeit with a much shorter generation time.</w:t>
       </w:r>
       <w:r>
         <w:rPr>
@@ -2637,68 +2717,97 @@
           <w:i/>
           <w:iCs/>
         </w:rPr>
-        <w:t xml:space="preserve">Tetrahymena </w:t>
-      </w:r>
-      <w:r>
-        <w:rPr>
-          <w:rFonts w:ascii="Times New Roman" w:hAnsi="Times New Roman" w:cs="Times New Roman"/>
-        </w:rPr>
-        <w:t xml:space="preserve">sp. were also </w:t>
-      </w:r>
-      <w:r>
-        <w:rPr>
-          <w:rFonts w:ascii="Times New Roman" w:hAnsi="Times New Roman" w:cs="Times New Roman"/>
-        </w:rPr>
-        <w:t xml:space="preserve">grown at 25C and 30C. </w:t>
-      </w:r>
-      <w:r>
-        <w:rPr>
-          <w:rFonts w:ascii="Times New Roman" w:hAnsi="Times New Roman" w:cs="Times New Roman"/>
-        </w:rPr>
-        <w:t xml:space="preserve">Experimental cultures were </w:t>
-      </w:r>
-      <w:r>
-        <w:rPr>
-          <w:rFonts w:ascii="Times New Roman" w:hAnsi="Times New Roman" w:cs="Times New Roman"/>
-        </w:rPr>
-        <w:t>prepared</w:t>
-      </w:r>
-      <w:r>
-        <w:rPr>
-          <w:rFonts w:ascii="Times New Roman" w:hAnsi="Times New Roman" w:cs="Times New Roman"/>
-        </w:rPr>
-        <w:t xml:space="preserve"> in </w:t>
-      </w:r>
-      <w:r>
-        <w:rPr>
-          <w:rFonts w:ascii="Times New Roman" w:hAnsi="Times New Roman" w:cs="Times New Roman"/>
-        </w:rPr>
-        <w:t xml:space="preserve">a total volume of </w:t>
-      </w:r>
-      <w:r>
-        <w:rPr>
-          <w:rFonts w:ascii="Times New Roman" w:hAnsi="Times New Roman" w:cs="Times New Roman"/>
-        </w:rPr>
-        <w:t>20 ml of rotifer media (described above) inside of 50 ml conical tubes.</w:t>
-      </w:r>
-      <w:r>
-        <w:rPr>
-          <w:rFonts w:ascii="Times New Roman" w:hAnsi="Times New Roman" w:cs="Times New Roman"/>
-        </w:rPr>
-        <w:t xml:space="preserve"> The source cultures for each of the ten replicates were counted using Palmer cell style counting slides, and the appropriate volume from each source culture was added to its respective experimental cultures so that each one began the experiment at a density of ~20 rotifers ml</w:t>
-      </w:r>
-      <w:r>
-        <w:rPr>
-          <w:rFonts w:ascii="Times New Roman" w:hAnsi="Times New Roman" w:cs="Times New Roman"/>
-          <w:vertAlign w:val="superscript"/>
-        </w:rPr>
-        <w:t>-1</w:t>
-      </w:r>
-      <w:r>
-        <w:rPr>
-          <w:rFonts w:ascii="Times New Roman" w:hAnsi="Times New Roman" w:cs="Times New Roman"/>
-        </w:rPr>
-        <w:t xml:space="preserve">. The same procedure was performed to add </w:t>
+        <w:t xml:space="preserve"> </w:t>
+      </w:r>
+    </w:p>
+    <w:p>
+      <w:pPr>
+        <w:spacing w:after="0" w:line="480" w:lineRule="auto"/>
+        <w:rPr>
+          <w:rFonts w:ascii="Times New Roman" w:hAnsi="Times New Roman" w:cs="Times New Roman"/>
+          <w:u w:val="single"/>
+        </w:rPr>
+      </w:pPr>
+    </w:p>
+    <w:p>
+      <w:pPr>
+        <w:spacing w:after="0" w:line="480" w:lineRule="auto"/>
+        <w:rPr>
+          <w:rFonts w:ascii="Times New Roman" w:hAnsi="Times New Roman" w:cs="Times New Roman"/>
+          <w:u w:val="single"/>
+        </w:rPr>
+      </w:pPr>
+      <w:r>
+        <w:rPr>
+          <w:rFonts w:ascii="Times New Roman" w:hAnsi="Times New Roman" w:cs="Times New Roman"/>
+          <w:u w:val="single"/>
+        </w:rPr>
+        <w:t>Competition Experiment</w:t>
+      </w:r>
+    </w:p>
+    <w:p>
+      <w:pPr>
+        <w:spacing w:after="0" w:line="480" w:lineRule="auto"/>
+        <w:rPr>
+          <w:rFonts w:ascii="Times New Roman" w:hAnsi="Times New Roman" w:cs="Times New Roman"/>
+        </w:rPr>
+      </w:pPr>
+    </w:p>
+    <w:p>
+      <w:pPr>
+        <w:spacing w:after="0" w:line="480" w:lineRule="auto"/>
+        <w:rPr>
+          <w:rFonts w:ascii="Times New Roman" w:hAnsi="Times New Roman" w:cs="Times New Roman"/>
+        </w:rPr>
+      </w:pPr>
+      <w:r>
+        <w:rPr>
+          <w:rFonts w:ascii="Times New Roman" w:hAnsi="Times New Roman" w:cs="Times New Roman"/>
+        </w:rPr>
+        <w:lastRenderedPageBreak/>
+        <w:t xml:space="preserve">Rotifers from </w:t>
+      </w:r>
+      <w:r>
+        <w:rPr>
+          <w:rFonts w:ascii="Times New Roman" w:hAnsi="Times New Roman" w:cs="Times New Roman"/>
+        </w:rPr>
+        <w:t>each</w:t>
+      </w:r>
+      <w:r>
+        <w:rPr>
+          <w:rFonts w:ascii="Times New Roman" w:hAnsi="Times New Roman" w:cs="Times New Roman"/>
+        </w:rPr>
+        <w:t xml:space="preserve"> evolutionary histor</w:t>
+      </w:r>
+      <w:r>
+        <w:rPr>
+          <w:rFonts w:ascii="Times New Roman" w:hAnsi="Times New Roman" w:cs="Times New Roman"/>
+        </w:rPr>
+        <w:t>y</w:t>
+      </w:r>
+      <w:r>
+        <w:rPr>
+          <w:rFonts w:ascii="Times New Roman" w:hAnsi="Times New Roman" w:cs="Times New Roman"/>
+        </w:rPr>
+        <w:t xml:space="preserve"> of temperature (25C and 30C, n=10) </w:t>
+      </w:r>
+      <w:r>
+        <w:rPr>
+          <w:rFonts w:ascii="Times New Roman" w:hAnsi="Times New Roman" w:cs="Times New Roman"/>
+        </w:rPr>
+        <w:t xml:space="preserve">were grown at contemporary temperatures matching their historic temperature or at a novel temperature (for example, rotifers with an evolutionary history of 25C were grown at both 25C and 30C). Each of these evolutionary </w:t>
+      </w:r>
+      <w:r>
+        <w:rPr>
+          <w:rFonts w:ascii="Times New Roman" w:hAnsi="Times New Roman" w:cs="Times New Roman"/>
+        </w:rPr>
+        <w:t xml:space="preserve">history </w:t>
+      </w:r>
+      <w:r>
+        <w:rPr>
+          <w:rFonts w:ascii="Times New Roman" w:hAnsi="Times New Roman" w:cs="Times New Roman"/>
+        </w:rPr>
+        <w:t xml:space="preserve">and novel temperature combinations were grown with and without the presence of a natural competitor: </w:t>
       </w:r>
       <w:r>
         <w:rPr>
@@ -2712,6 +2821,123 @@
         <w:rPr>
           <w:rFonts w:ascii="Times New Roman" w:hAnsi="Times New Roman" w:cs="Times New Roman"/>
         </w:rPr>
+        <w:t xml:space="preserve"> sp., a bacterivorous ciliate frequently found cooccurring with </w:t>
+      </w:r>
+      <w:r>
+        <w:rPr>
+          <w:rFonts w:ascii="Times New Roman" w:hAnsi="Times New Roman" w:cs="Times New Roman"/>
+          <w:i/>
+          <w:iCs/>
+        </w:rPr>
+        <w:t>H. rosa</w:t>
+      </w:r>
+      <w:r>
+        <w:rPr>
+          <w:rFonts w:ascii="Times New Roman" w:hAnsi="Times New Roman" w:cs="Times New Roman"/>
+        </w:rPr>
+        <w:t xml:space="preserve"> in the leaves of </w:t>
+      </w:r>
+      <w:r>
+        <w:rPr>
+          <w:rFonts w:ascii="Times New Roman" w:hAnsi="Times New Roman" w:cs="Times New Roman"/>
+          <w:i/>
+          <w:iCs/>
+        </w:rPr>
+        <w:t>S. purpurea.</w:t>
+      </w:r>
+      <w:r>
+        <w:rPr>
+          <w:rFonts w:ascii="Times New Roman" w:hAnsi="Times New Roman" w:cs="Times New Roman"/>
+        </w:rPr>
+        <w:t xml:space="preserve"> </w:t>
+      </w:r>
+      <w:r>
+        <w:rPr>
+          <w:rFonts w:ascii="Times New Roman" w:hAnsi="Times New Roman" w:cs="Times New Roman"/>
+        </w:rPr>
+        <w:t xml:space="preserve">Control monocultures of </w:t>
+      </w:r>
+      <w:r>
+        <w:rPr>
+          <w:rFonts w:ascii="Times New Roman" w:hAnsi="Times New Roman" w:cs="Times New Roman"/>
+          <w:i/>
+          <w:iCs/>
+        </w:rPr>
+        <w:t xml:space="preserve">Tetrahymena </w:t>
+      </w:r>
+      <w:r>
+        <w:rPr>
+          <w:rFonts w:ascii="Times New Roman" w:hAnsi="Times New Roman" w:cs="Times New Roman"/>
+        </w:rPr>
+        <w:t xml:space="preserve">sp. were also </w:t>
+      </w:r>
+      <w:r>
+        <w:rPr>
+          <w:rFonts w:ascii="Times New Roman" w:hAnsi="Times New Roman" w:cs="Times New Roman"/>
+        </w:rPr>
+        <w:t xml:space="preserve">grown at 25C and 30C. </w:t>
+      </w:r>
+      <w:r>
+        <w:rPr>
+          <w:rFonts w:ascii="Times New Roman" w:hAnsi="Times New Roman" w:cs="Times New Roman"/>
+        </w:rPr>
+        <w:t xml:space="preserve">Experimental cultures were </w:t>
+      </w:r>
+      <w:r>
+        <w:rPr>
+          <w:rFonts w:ascii="Times New Roman" w:hAnsi="Times New Roman" w:cs="Times New Roman"/>
+        </w:rPr>
+        <w:t>prepared</w:t>
+      </w:r>
+      <w:r>
+        <w:rPr>
+          <w:rFonts w:ascii="Times New Roman" w:hAnsi="Times New Roman" w:cs="Times New Roman"/>
+        </w:rPr>
+        <w:t xml:space="preserve"> in </w:t>
+      </w:r>
+      <w:r>
+        <w:rPr>
+          <w:rFonts w:ascii="Times New Roman" w:hAnsi="Times New Roman" w:cs="Times New Roman"/>
+        </w:rPr>
+        <w:t xml:space="preserve">a total volume of </w:t>
+      </w:r>
+      <w:r>
+        <w:rPr>
+          <w:rFonts w:ascii="Times New Roman" w:hAnsi="Times New Roman" w:cs="Times New Roman"/>
+        </w:rPr>
+        <w:t>20 ml of rotifer media (described above) inside of 50 ml conical tubes.</w:t>
+      </w:r>
+      <w:r>
+        <w:rPr>
+          <w:rFonts w:ascii="Times New Roman" w:hAnsi="Times New Roman" w:cs="Times New Roman"/>
+        </w:rPr>
+        <w:t xml:space="preserve"> The source cultures for each of the ten replicates were counted using Palmer cell style counting slides, and the appropriate volume from each source culture was added to its respective experimental cultures so that each one began the experiment at a density of ~20 rotifers ml</w:t>
+      </w:r>
+      <w:r>
+        <w:rPr>
+          <w:rFonts w:ascii="Times New Roman" w:hAnsi="Times New Roman" w:cs="Times New Roman"/>
+          <w:vertAlign w:val="superscript"/>
+        </w:rPr>
+        <w:t>-1</w:t>
+      </w:r>
+      <w:r>
+        <w:rPr>
+          <w:rFonts w:ascii="Times New Roman" w:hAnsi="Times New Roman" w:cs="Times New Roman"/>
+        </w:rPr>
+        <w:t xml:space="preserve">. The same procedure was performed to add </w:t>
+      </w:r>
+      <w:r>
+        <w:rPr>
+          <w:rFonts w:ascii="Times New Roman" w:hAnsi="Times New Roman" w:cs="Times New Roman"/>
+          <w:i/>
+          <w:iCs/>
+        </w:rPr>
+        <w:t>Tetrahymena</w:t>
+      </w:r>
+      <w:r>
+        <w:rPr>
+          <w:rFonts w:ascii="Times New Roman" w:hAnsi="Times New Roman" w:cs="Times New Roman"/>
+        </w:rPr>
         <w:t xml:space="preserve"> to the relevant cultures at a density of ~40 cells ml</w:t>
       </w:r>
       <w:r>
@@ -2761,7 +2987,6 @@
           <w:rFonts w:ascii="Times New Roman" w:hAnsi="Times New Roman" w:cs="Times New Roman"/>
           <w:u w:val="single"/>
         </w:rPr>
-        <w:lastRenderedPageBreak/>
         <w:t>Estimating Growth Rate</w:t>
       </w:r>
     </w:p>
@@ -2948,14 +3173,7 @@
         <w:rPr>
           <w:rFonts w:ascii="Times New Roman" w:hAnsi="Times New Roman" w:cs="Times New Roman"/>
         </w:rPr>
-        <w:t xml:space="preserve">First, the raw </w:t>
-      </w:r>
-      <w:r>
-        <w:rPr>
-          <w:rFonts w:ascii="Times New Roman" w:hAnsi="Times New Roman" w:cs="Times New Roman"/>
-        </w:rPr>
-        <w:lastRenderedPageBreak/>
-        <w:t xml:space="preserve">masks were rescaled back </w:t>
+        <w:t xml:space="preserve">First, the raw masks were rescaled back </w:t>
       </w:r>
       <w:r>
         <w:rPr>
@@ -3294,139 +3512,139 @@
         <w:rPr>
           <w:rFonts w:ascii="Times New Roman" w:hAnsi="Times New Roman" w:cs="Times New Roman"/>
         </w:rPr>
-        <w:t xml:space="preserve">Competition affected rotifer carrying capacity independent of current temperature and </w:t>
+        <w:t>Competition affected rotifer carrying capacity independent of current temperature and evolved temperature (</w:t>
+      </w:r>
+      <w:r>
+        <w:rPr>
+          <w:rFonts w:ascii="Times New Roman" w:hAnsi="Times New Roman" w:cs="Times New Roman"/>
+        </w:rPr>
+        <w:t>F</w:t>
+      </w:r>
+      <w:r>
+        <w:rPr>
+          <w:rFonts w:ascii="Times New Roman" w:hAnsi="Times New Roman" w:cs="Times New Roman"/>
+          <w:vertAlign w:val="subscript"/>
+        </w:rPr>
+        <w:t>1,72</w:t>
+      </w:r>
+      <w:r>
+        <w:rPr>
+          <w:rFonts w:ascii="Times New Roman" w:hAnsi="Times New Roman" w:cs="Times New Roman"/>
+        </w:rPr>
+        <w:t xml:space="preserve"> = 44.051, p = &lt;0.001</w:t>
+      </w:r>
+      <w:r>
+        <w:rPr>
+          <w:rFonts w:ascii="Times New Roman" w:hAnsi="Times New Roman" w:cs="Times New Roman"/>
+        </w:rPr>
+        <w:t>). The carrying capacity of rotifers in the absence of a competitor was 26% higher (</w:t>
+      </w:r>
+      <w:r>
+        <w:rPr>
+          <w:rFonts w:ascii="Times New Roman" w:hAnsi="Times New Roman" w:cs="Times New Roman"/>
+        </w:rPr>
+        <w:t>estimate = 17.6 ± 2.66, t</w:t>
+      </w:r>
+      <w:r>
+        <w:rPr>
+          <w:rFonts w:ascii="Times New Roman" w:hAnsi="Times New Roman" w:cs="Times New Roman"/>
+          <w:vertAlign w:val="subscript"/>
+        </w:rPr>
+        <w:t>72</w:t>
+      </w:r>
+      <w:r>
+        <w:rPr>
+          <w:rFonts w:ascii="Times New Roman" w:hAnsi="Times New Roman" w:cs="Times New Roman"/>
+        </w:rPr>
+        <w:t xml:space="preserve"> = 6.637, p = &lt;0.001</w:t>
+      </w:r>
+      <w:r>
+        <w:rPr>
+          <w:rFonts w:ascii="Times New Roman" w:hAnsi="Times New Roman" w:cs="Times New Roman"/>
+        </w:rPr>
+        <w:t xml:space="preserve">). </w:t>
+      </w:r>
+    </w:p>
+    <w:p>
+      <w:pPr>
+        <w:spacing w:after="0" w:line="480" w:lineRule="auto"/>
+        <w:rPr>
+          <w:rFonts w:ascii="Times New Roman" w:hAnsi="Times New Roman" w:cs="Times New Roman"/>
+        </w:rPr>
+      </w:pPr>
+    </w:p>
+    <w:p>
+      <w:pPr>
+        <w:spacing w:after="0" w:line="480" w:lineRule="auto"/>
+        <w:rPr>
+          <w:rFonts w:ascii="Times New Roman" w:hAnsi="Times New Roman" w:cs="Times New Roman"/>
+        </w:rPr>
+      </w:pPr>
+      <w:r>
+        <w:rPr>
+          <w:rFonts w:ascii="Times New Roman" w:hAnsi="Times New Roman" w:cs="Times New Roman"/>
+        </w:rPr>
+        <w:t>Competitive effect of rotifers on protists</w:t>
+      </w:r>
+    </w:p>
+    <w:p>
+      <w:pPr>
+        <w:spacing w:after="0" w:line="480" w:lineRule="auto"/>
+        <w:rPr>
+          <w:rFonts w:ascii="Times New Roman" w:hAnsi="Times New Roman" w:cs="Times New Roman"/>
+        </w:rPr>
+      </w:pPr>
+    </w:p>
+    <w:p>
+      <w:pPr>
+        <w:spacing w:after="0" w:line="480" w:lineRule="auto"/>
+        <w:rPr>
+          <w:rFonts w:ascii="Times New Roman" w:hAnsi="Times New Roman" w:cs="Times New Roman"/>
+        </w:rPr>
+      </w:pPr>
+      <w:r>
+        <w:rPr>
+          <w:rFonts w:ascii="Times New Roman" w:hAnsi="Times New Roman" w:cs="Times New Roman"/>
+        </w:rPr>
+        <w:t>Protist growth rate was affected by competition, but the effect was dependent on current temperature (</w:t>
+      </w:r>
+      <w:r>
+        <w:rPr>
+          <w:rFonts w:ascii="Times New Roman" w:hAnsi="Times New Roman" w:cs="Times New Roman"/>
+        </w:rPr>
+        <w:t>F</w:t>
+      </w:r>
+      <w:r>
+        <w:rPr>
+          <w:rFonts w:ascii="Times New Roman" w:hAnsi="Times New Roman" w:cs="Times New Roman"/>
+          <w:vertAlign w:val="subscript"/>
+        </w:rPr>
+        <w:t>1,54</w:t>
+      </w:r>
+      <w:r>
+        <w:rPr>
+          <w:rFonts w:ascii="Times New Roman" w:hAnsi="Times New Roman" w:cs="Times New Roman"/>
+        </w:rPr>
+        <w:t xml:space="preserve"> = 4.533, p = 0.015</w:t>
+      </w:r>
+      <w:r>
+        <w:rPr>
+          <w:rFonts w:ascii="Times New Roman" w:hAnsi="Times New Roman" w:cs="Times New Roman"/>
+        </w:rPr>
+        <w:t xml:space="preserve">). Post-hoc comparisons of competition indicate protist growth rate </w:t>
+      </w:r>
+      <w:r>
+        <w:rPr>
+          <w:rFonts w:ascii="Times New Roman" w:hAnsi="Times New Roman" w:cs="Times New Roman"/>
+        </w:rPr>
+        <w:t xml:space="preserve">was further dependent on the evolutionary history of their rotifer competitors. At a </w:t>
       </w:r>
       <w:r>
         <w:rPr>
           <w:rFonts w:ascii="Times New Roman" w:hAnsi="Times New Roman" w:cs="Times New Roman"/>
         </w:rPr>
         <w:lastRenderedPageBreak/>
-        <w:t>evolved temperature (</w:t>
-      </w:r>
-      <w:r>
-        <w:rPr>
-          <w:rFonts w:ascii="Times New Roman" w:hAnsi="Times New Roman" w:cs="Times New Roman"/>
-        </w:rPr>
-        <w:t>F</w:t>
-      </w:r>
-      <w:r>
-        <w:rPr>
-          <w:rFonts w:ascii="Times New Roman" w:hAnsi="Times New Roman" w:cs="Times New Roman"/>
-          <w:vertAlign w:val="subscript"/>
-        </w:rPr>
-        <w:t>1,72</w:t>
-      </w:r>
-      <w:r>
-        <w:rPr>
-          <w:rFonts w:ascii="Times New Roman" w:hAnsi="Times New Roman" w:cs="Times New Roman"/>
-        </w:rPr>
-        <w:t xml:space="preserve"> = 44.051, p = &lt;0.001</w:t>
-      </w:r>
-      <w:r>
-        <w:rPr>
-          <w:rFonts w:ascii="Times New Roman" w:hAnsi="Times New Roman" w:cs="Times New Roman"/>
-        </w:rPr>
-        <w:t>). The carrying capacity of rotifers in the absence of a competitor was 26% higher (</w:t>
-      </w:r>
-      <w:r>
-        <w:rPr>
-          <w:rFonts w:ascii="Times New Roman" w:hAnsi="Times New Roman" w:cs="Times New Roman"/>
-        </w:rPr>
-        <w:t>estimate = 17.6 ± 2.66, t</w:t>
-      </w:r>
-      <w:r>
-        <w:rPr>
-          <w:rFonts w:ascii="Times New Roman" w:hAnsi="Times New Roman" w:cs="Times New Roman"/>
-          <w:vertAlign w:val="subscript"/>
-        </w:rPr>
-        <w:t>72</w:t>
-      </w:r>
-      <w:r>
-        <w:rPr>
-          <w:rFonts w:ascii="Times New Roman" w:hAnsi="Times New Roman" w:cs="Times New Roman"/>
-        </w:rPr>
-        <w:t xml:space="preserve"> = 6.637, p = &lt;0.001</w:t>
-      </w:r>
-      <w:r>
-        <w:rPr>
-          <w:rFonts w:ascii="Times New Roman" w:hAnsi="Times New Roman" w:cs="Times New Roman"/>
-        </w:rPr>
-        <w:t xml:space="preserve">). </w:t>
-      </w:r>
-    </w:p>
-    <w:p>
-      <w:pPr>
-        <w:spacing w:after="0" w:line="480" w:lineRule="auto"/>
-        <w:rPr>
-          <w:rFonts w:ascii="Times New Roman" w:hAnsi="Times New Roman" w:cs="Times New Roman"/>
-        </w:rPr>
-      </w:pPr>
-    </w:p>
-    <w:p>
-      <w:pPr>
-        <w:spacing w:after="0" w:line="480" w:lineRule="auto"/>
-        <w:rPr>
-          <w:rFonts w:ascii="Times New Roman" w:hAnsi="Times New Roman" w:cs="Times New Roman"/>
-        </w:rPr>
-      </w:pPr>
-      <w:r>
-        <w:rPr>
-          <w:rFonts w:ascii="Times New Roman" w:hAnsi="Times New Roman" w:cs="Times New Roman"/>
-        </w:rPr>
-        <w:t>Competitive effect of rotifers on protists</w:t>
-      </w:r>
-    </w:p>
-    <w:p>
-      <w:pPr>
-        <w:spacing w:after="0" w:line="480" w:lineRule="auto"/>
-        <w:rPr>
-          <w:rFonts w:ascii="Times New Roman" w:hAnsi="Times New Roman" w:cs="Times New Roman"/>
-        </w:rPr>
-      </w:pPr>
-    </w:p>
-    <w:p>
-      <w:pPr>
-        <w:spacing w:after="0" w:line="480" w:lineRule="auto"/>
-        <w:rPr>
-          <w:rFonts w:ascii="Times New Roman" w:hAnsi="Times New Roman" w:cs="Times New Roman"/>
-        </w:rPr>
-      </w:pPr>
-      <w:r>
-        <w:rPr>
-          <w:rFonts w:ascii="Times New Roman" w:hAnsi="Times New Roman" w:cs="Times New Roman"/>
-        </w:rPr>
-        <w:t>Protist growth rate was affected by competition, but the effect was dependent on current temperature (</w:t>
-      </w:r>
-      <w:r>
-        <w:rPr>
-          <w:rFonts w:ascii="Times New Roman" w:hAnsi="Times New Roman" w:cs="Times New Roman"/>
-        </w:rPr>
-        <w:t>F</w:t>
-      </w:r>
-      <w:r>
-        <w:rPr>
-          <w:rFonts w:ascii="Times New Roman" w:hAnsi="Times New Roman" w:cs="Times New Roman"/>
-          <w:vertAlign w:val="subscript"/>
-        </w:rPr>
-        <w:t>1,54</w:t>
-      </w:r>
-      <w:r>
-        <w:rPr>
-          <w:rFonts w:ascii="Times New Roman" w:hAnsi="Times New Roman" w:cs="Times New Roman"/>
-        </w:rPr>
-        <w:t xml:space="preserve"> = 4.533, p = 0.015</w:t>
-      </w:r>
-      <w:r>
-        <w:rPr>
-          <w:rFonts w:ascii="Times New Roman" w:hAnsi="Times New Roman" w:cs="Times New Roman"/>
-        </w:rPr>
-        <w:t xml:space="preserve">). Post-hoc comparisons of competition indicate protist growth rate </w:t>
-      </w:r>
-      <w:r>
-        <w:rPr>
-          <w:rFonts w:ascii="Times New Roman" w:hAnsi="Times New Roman" w:cs="Times New Roman"/>
-        </w:rPr>
-        <w:t>was further dependent on the evolutionary history of their rotifer competitors. At a current temperature of 30C, protist growth rate was 30% lower in the presence of rotifers, but only if the rotifers evolved at 30C (</w:t>
+        <w:t>current temperature of 30C, protist growth rate was 30% lower in the presence of rotifers, but only if the rotifers evolved at 30C (</w:t>
       </w:r>
       <w:r>
         <w:rPr>
@@ -3692,6 +3910,7 @@
         <w:rPr>
           <w:rFonts w:ascii="Times New Roman" w:hAnsi="Times New Roman" w:cs="Times New Roman"/>
         </w:rPr>
+        <w:lastRenderedPageBreak/>
         <w:t>Lau 2012. Evolutionary indirect effects of biological invasions</w:t>
       </w:r>
     </w:p>

</xml_diff>